<commit_message>
adjusments to main, option 4 still missing
</commit_message>
<xml_diff>
--- a/doc/Analisis del problema-Humedales.docx
+++ b/doc/Analisis del problema-Humedales.docx
@@ -43,7 +43,27 @@
           <w:szCs w:val="24"/>
           <w:lang w:val="es-MX"/>
         </w:rPr>
-        <w:t>El dagma necesita una aplicación que sirva para administrar los humedales de la ciudad de Cali, almacenando la información de los mismos: especies que habitan en un humedal y los eventos realizados en un humedal</w:t>
+        <w:t xml:space="preserve">El </w:t>
+      </w:r>
+      <w:proofErr w:type="spellStart"/>
+      <w:r>
+        <w:rPr>
+          <w:rFonts w:ascii="Candara" w:hAnsi="Candara"/>
+          <w:sz w:val="24"/>
+          <w:szCs w:val="24"/>
+          <w:lang w:val="es-MX"/>
+        </w:rPr>
+        <w:t>dagma</w:t>
+      </w:r>
+      <w:proofErr w:type="spellEnd"/>
+      <w:r>
+        <w:rPr>
+          <w:rFonts w:ascii="Candara" w:hAnsi="Candara"/>
+          <w:sz w:val="24"/>
+          <w:szCs w:val="24"/>
+          <w:lang w:val="es-MX"/>
+        </w:rPr>
+        <w:t xml:space="preserve"> necesita una aplicación que sirva para administrar los humedales de la ciudad de Cali, almacenando la información de los mismos: especies que habitan en un humedal y los eventos realizados en un humedal</w:t>
       </w:r>
       <w:r>
         <w:rPr>
@@ -96,16 +116,7 @@
           <w:szCs w:val="24"/>
           <w:lang w:val="es-MX"/>
         </w:rPr>
-        <w:t>El sistema debe permitir</w:t>
-      </w:r>
-      <w:r>
-        <w:rPr>
-          <w:rFonts w:ascii="Candara" w:hAnsi="Candara"/>
-          <w:sz w:val="24"/>
-          <w:szCs w:val="24"/>
-          <w:lang w:val="es-MX"/>
-        </w:rPr>
-        <w:t>:</w:t>
+        <w:t>El sistema debe permitir:</w:t>
       </w:r>
     </w:p>
     <w:p>
@@ -339,6 +350,2656 @@
         </w:rPr>
         <w:t xml:space="preserve">R8. Mostrar el humedal con mayor cantidad de fauna.  </w:t>
       </w:r>
+    </w:p>
+    <w:p>
+      <w:pPr>
+        <w:jc w:val="both"/>
+        <w:rPr>
+          <w:rFonts w:ascii="Candara" w:hAnsi="Candara"/>
+          <w:sz w:val="24"/>
+          <w:szCs w:val="24"/>
+          <w:lang w:val="es-MX"/>
+        </w:rPr>
+      </w:pPr>
+    </w:p>
+    <w:p>
+      <w:pPr>
+        <w:jc w:val="both"/>
+        <w:rPr>
+          <w:rFonts w:ascii="Candara" w:hAnsi="Candara"/>
+          <w:sz w:val="24"/>
+          <w:szCs w:val="24"/>
+          <w:lang w:val="es-MX"/>
+        </w:rPr>
+      </w:pPr>
+    </w:p>
+    <w:p>
+      <w:pPr>
+        <w:jc w:val="both"/>
+        <w:rPr>
+          <w:rFonts w:ascii="Candara" w:hAnsi="Candara"/>
+          <w:sz w:val="24"/>
+          <w:szCs w:val="24"/>
+          <w:lang w:val="es-MX"/>
+        </w:rPr>
+      </w:pPr>
+    </w:p>
+    <w:p>
+      <w:pPr>
+        <w:jc w:val="both"/>
+        <w:rPr>
+          <w:rFonts w:ascii="Candara" w:hAnsi="Candara"/>
+          <w:sz w:val="24"/>
+          <w:szCs w:val="24"/>
+          <w:lang w:val="es-MX"/>
+        </w:rPr>
+      </w:pPr>
+    </w:p>
+    <w:p>
+      <w:pPr>
+        <w:jc w:val="both"/>
+        <w:rPr>
+          <w:rFonts w:ascii="Candara" w:hAnsi="Candara"/>
+          <w:sz w:val="24"/>
+          <w:szCs w:val="24"/>
+          <w:lang w:val="es-MX"/>
+        </w:rPr>
+      </w:pPr>
+    </w:p>
+    <w:tbl>
+      <w:tblPr>
+        <w:tblStyle w:val="Tablaconcuadrcula"/>
+        <w:tblW w:w="9084" w:type="dxa"/>
+        <w:tblInd w:w="0" w:type="dxa"/>
+        <w:tblLook w:val="04A0" w:firstRow="1" w:lastRow="0" w:firstColumn="1" w:lastColumn="0" w:noHBand="0" w:noVBand="1"/>
+      </w:tblPr>
+      <w:tblGrid>
+        <w:gridCol w:w="2271"/>
+        <w:gridCol w:w="2271"/>
+        <w:gridCol w:w="2271"/>
+        <w:gridCol w:w="2271"/>
+      </w:tblGrid>
+      <w:tr>
+        <w:trPr>
+          <w:trHeight w:val="589"/>
+        </w:trPr>
+        <w:tc>
+          <w:tcPr>
+            <w:tcW w:w="2271" w:type="dxa"/>
+            <w:tcBorders>
+              <w:top w:val="single" w:sz="4" w:space="0" w:color="auto"/>
+              <w:left w:val="single" w:sz="4" w:space="0" w:color="auto"/>
+              <w:bottom w:val="single" w:sz="4" w:space="0" w:color="auto"/>
+              <w:right w:val="single" w:sz="4" w:space="0" w:color="auto"/>
+            </w:tcBorders>
+            <w:shd w:val="clear" w:color="auto" w:fill="D9E2F3" w:themeFill="accent1" w:themeFillTint="33"/>
+            <w:vAlign w:val="center"/>
+            <w:hideMark/>
+          </w:tcPr>
+          <w:p>
+            <w:r>
+              <w:lastRenderedPageBreak/>
+              <w:t>Nombre o identificador</w:t>
+            </w:r>
+          </w:p>
+        </w:tc>
+        <w:tc>
+          <w:tcPr>
+            <w:tcW w:w="6813" w:type="dxa"/>
+            <w:gridSpan w:val="3"/>
+            <w:tcBorders>
+              <w:top w:val="single" w:sz="4" w:space="0" w:color="auto"/>
+              <w:left w:val="single" w:sz="4" w:space="0" w:color="auto"/>
+              <w:bottom w:val="single" w:sz="4" w:space="0" w:color="auto"/>
+              <w:right w:val="single" w:sz="4" w:space="0" w:color="auto"/>
+            </w:tcBorders>
+            <w:vAlign w:val="center"/>
+          </w:tcPr>
+          <w:p>
+            <w:r>
+              <w:t>R1. Registrar humedales</w:t>
+            </w:r>
+          </w:p>
+        </w:tc>
+      </w:tr>
+      <w:tr>
+        <w:trPr>
+          <w:trHeight w:val="816"/>
+        </w:trPr>
+        <w:tc>
+          <w:tcPr>
+            <w:tcW w:w="2271" w:type="dxa"/>
+            <w:tcBorders>
+              <w:top w:val="single" w:sz="4" w:space="0" w:color="auto"/>
+              <w:left w:val="single" w:sz="4" w:space="0" w:color="auto"/>
+              <w:bottom w:val="single" w:sz="4" w:space="0" w:color="auto"/>
+              <w:right w:val="single" w:sz="4" w:space="0" w:color="auto"/>
+            </w:tcBorders>
+            <w:shd w:val="clear" w:color="auto" w:fill="D9E2F3" w:themeFill="accent1" w:themeFillTint="33"/>
+            <w:vAlign w:val="center"/>
+            <w:hideMark/>
+          </w:tcPr>
+          <w:p>
+            <w:r>
+              <w:t>Resumen</w:t>
+            </w:r>
+          </w:p>
+        </w:tc>
+        <w:tc>
+          <w:tcPr>
+            <w:tcW w:w="6813" w:type="dxa"/>
+            <w:gridSpan w:val="3"/>
+            <w:tcBorders>
+              <w:top w:val="single" w:sz="4" w:space="0" w:color="auto"/>
+              <w:left w:val="single" w:sz="4" w:space="0" w:color="auto"/>
+              <w:bottom w:val="single" w:sz="4" w:space="0" w:color="auto"/>
+              <w:right w:val="single" w:sz="4" w:space="0" w:color="auto"/>
+            </w:tcBorders>
+            <w:vAlign w:val="center"/>
+          </w:tcPr>
+          <w:p>
+            <w:r>
+              <w:t>El sistema debe permitir añadir humedales a la base de datos</w:t>
+            </w:r>
+          </w:p>
+        </w:tc>
+      </w:tr>
+      <w:tr>
+        <w:trPr>
+          <w:trHeight w:val="416"/>
+        </w:trPr>
+        <w:tc>
+          <w:tcPr>
+            <w:tcW w:w="2271" w:type="dxa"/>
+            <w:vMerge w:val="restart"/>
+            <w:tcBorders>
+              <w:top w:val="single" w:sz="4" w:space="0" w:color="auto"/>
+              <w:left w:val="single" w:sz="4" w:space="0" w:color="auto"/>
+              <w:right w:val="single" w:sz="4" w:space="0" w:color="auto"/>
+            </w:tcBorders>
+            <w:shd w:val="clear" w:color="auto" w:fill="D9E2F3" w:themeFill="accent1" w:themeFillTint="33"/>
+            <w:vAlign w:val="center"/>
+            <w:hideMark/>
+          </w:tcPr>
+          <w:p>
+            <w:r>
+              <w:t>Entradas</w:t>
+            </w:r>
+          </w:p>
+        </w:tc>
+        <w:tc>
+          <w:tcPr>
+            <w:tcW w:w="2271" w:type="dxa"/>
+            <w:tcBorders>
+              <w:top w:val="single" w:sz="4" w:space="0" w:color="auto"/>
+              <w:left w:val="single" w:sz="4" w:space="0" w:color="auto"/>
+              <w:bottom w:val="single" w:sz="4" w:space="0" w:color="auto"/>
+              <w:right w:val="single" w:sz="4" w:space="0" w:color="auto"/>
+            </w:tcBorders>
+            <w:vAlign w:val="center"/>
+            <w:hideMark/>
+          </w:tcPr>
+          <w:p>
+            <w:pPr>
+              <w:jc w:val="center"/>
+            </w:pPr>
+            <w:r>
+              <w:t>Nombre entrada</w:t>
+            </w:r>
+          </w:p>
+        </w:tc>
+        <w:tc>
+          <w:tcPr>
+            <w:tcW w:w="2271" w:type="dxa"/>
+            <w:tcBorders>
+              <w:top w:val="single" w:sz="4" w:space="0" w:color="auto"/>
+              <w:left w:val="single" w:sz="4" w:space="0" w:color="auto"/>
+              <w:bottom w:val="single" w:sz="4" w:space="0" w:color="auto"/>
+              <w:right w:val="single" w:sz="4" w:space="0" w:color="auto"/>
+            </w:tcBorders>
+            <w:vAlign w:val="center"/>
+            <w:hideMark/>
+          </w:tcPr>
+          <w:p>
+            <w:pPr>
+              <w:jc w:val="center"/>
+            </w:pPr>
+            <w:r>
+              <w:t>Tipo de dato</w:t>
+            </w:r>
+          </w:p>
+        </w:tc>
+        <w:tc>
+          <w:tcPr>
+            <w:tcW w:w="2271" w:type="dxa"/>
+            <w:tcBorders>
+              <w:top w:val="single" w:sz="4" w:space="0" w:color="auto"/>
+              <w:left w:val="single" w:sz="4" w:space="0" w:color="auto"/>
+              <w:bottom w:val="single" w:sz="4" w:space="0" w:color="auto"/>
+              <w:right w:val="single" w:sz="4" w:space="0" w:color="auto"/>
+            </w:tcBorders>
+            <w:vAlign w:val="center"/>
+            <w:hideMark/>
+          </w:tcPr>
+          <w:p>
+            <w:pPr>
+              <w:jc w:val="center"/>
+            </w:pPr>
+            <w:r>
+              <w:t>Condición de selección o repetición</w:t>
+            </w:r>
+          </w:p>
+        </w:tc>
+      </w:tr>
+      <w:tr>
+        <w:trPr>
+          <w:trHeight w:val="579"/>
+        </w:trPr>
+        <w:tc>
+          <w:tcPr>
+            <w:tcW w:w="0" w:type="auto"/>
+            <w:vMerge/>
+            <w:tcBorders>
+              <w:left w:val="single" w:sz="4" w:space="0" w:color="auto"/>
+              <w:right w:val="single" w:sz="4" w:space="0" w:color="auto"/>
+            </w:tcBorders>
+            <w:vAlign w:val="center"/>
+            <w:hideMark/>
+          </w:tcPr>
+          <w:p/>
+        </w:tc>
+        <w:tc>
+          <w:tcPr>
+            <w:tcW w:w="2271" w:type="dxa"/>
+            <w:tcBorders>
+              <w:top w:val="single" w:sz="4" w:space="0" w:color="auto"/>
+              <w:left w:val="single" w:sz="4" w:space="0" w:color="auto"/>
+              <w:bottom w:val="single" w:sz="4" w:space="0" w:color="auto"/>
+              <w:right w:val="single" w:sz="4" w:space="0" w:color="auto"/>
+            </w:tcBorders>
+            <w:vAlign w:val="center"/>
+          </w:tcPr>
+          <w:p>
+            <w:proofErr w:type="spellStart"/>
+            <w:r>
+              <w:t>name</w:t>
+            </w:r>
+            <w:proofErr w:type="spellEnd"/>
+          </w:p>
+        </w:tc>
+        <w:tc>
+          <w:tcPr>
+            <w:tcW w:w="2271" w:type="dxa"/>
+            <w:tcBorders>
+              <w:top w:val="single" w:sz="4" w:space="0" w:color="auto"/>
+              <w:left w:val="single" w:sz="4" w:space="0" w:color="auto"/>
+              <w:bottom w:val="single" w:sz="4" w:space="0" w:color="auto"/>
+              <w:right w:val="single" w:sz="4" w:space="0" w:color="auto"/>
+            </w:tcBorders>
+            <w:vAlign w:val="center"/>
+          </w:tcPr>
+          <w:p>
+            <w:proofErr w:type="spellStart"/>
+            <w:r>
+              <w:t>String</w:t>
+            </w:r>
+            <w:proofErr w:type="spellEnd"/>
+          </w:p>
+        </w:tc>
+        <w:tc>
+          <w:tcPr>
+            <w:tcW w:w="2271" w:type="dxa"/>
+            <w:tcBorders>
+              <w:top w:val="single" w:sz="4" w:space="0" w:color="auto"/>
+              <w:left w:val="single" w:sz="4" w:space="0" w:color="auto"/>
+              <w:bottom w:val="single" w:sz="4" w:space="0" w:color="auto"/>
+              <w:right w:val="single" w:sz="4" w:space="0" w:color="auto"/>
+            </w:tcBorders>
+            <w:vAlign w:val="center"/>
+          </w:tcPr>
+          <w:p>
+            <w:r>
+              <w:t xml:space="preserve">Si no existe ya </w:t>
+            </w:r>
+          </w:p>
+        </w:tc>
+      </w:tr>
+      <w:tr>
+        <w:trPr>
+          <w:trHeight w:val="579"/>
+        </w:trPr>
+        <w:tc>
+          <w:tcPr>
+            <w:tcW w:w="0" w:type="auto"/>
+            <w:vMerge/>
+            <w:tcBorders>
+              <w:left w:val="single" w:sz="4" w:space="0" w:color="auto"/>
+              <w:right w:val="single" w:sz="4" w:space="0" w:color="auto"/>
+            </w:tcBorders>
+            <w:vAlign w:val="center"/>
+          </w:tcPr>
+          <w:p/>
+        </w:tc>
+        <w:tc>
+          <w:tcPr>
+            <w:tcW w:w="2271" w:type="dxa"/>
+            <w:tcBorders>
+              <w:top w:val="single" w:sz="4" w:space="0" w:color="auto"/>
+              <w:left w:val="single" w:sz="4" w:space="0" w:color="auto"/>
+              <w:bottom w:val="single" w:sz="4" w:space="0" w:color="auto"/>
+              <w:right w:val="single" w:sz="4" w:space="0" w:color="auto"/>
+            </w:tcBorders>
+            <w:vAlign w:val="center"/>
+          </w:tcPr>
+          <w:p>
+            <w:proofErr w:type="spellStart"/>
+            <w:r>
+              <w:t>location</w:t>
+            </w:r>
+            <w:proofErr w:type="spellEnd"/>
+          </w:p>
+        </w:tc>
+        <w:tc>
+          <w:tcPr>
+            <w:tcW w:w="2271" w:type="dxa"/>
+            <w:tcBorders>
+              <w:top w:val="single" w:sz="4" w:space="0" w:color="auto"/>
+              <w:left w:val="single" w:sz="4" w:space="0" w:color="auto"/>
+              <w:bottom w:val="single" w:sz="4" w:space="0" w:color="auto"/>
+              <w:right w:val="single" w:sz="4" w:space="0" w:color="auto"/>
+            </w:tcBorders>
+            <w:vAlign w:val="center"/>
+          </w:tcPr>
+          <w:p>
+            <w:proofErr w:type="spellStart"/>
+            <w:r>
+              <w:t>String</w:t>
+            </w:r>
+            <w:proofErr w:type="spellEnd"/>
+          </w:p>
+        </w:tc>
+        <w:tc>
+          <w:tcPr>
+            <w:tcW w:w="2271" w:type="dxa"/>
+            <w:tcBorders>
+              <w:top w:val="single" w:sz="4" w:space="0" w:color="auto"/>
+              <w:left w:val="single" w:sz="4" w:space="0" w:color="auto"/>
+              <w:bottom w:val="single" w:sz="4" w:space="0" w:color="auto"/>
+              <w:right w:val="single" w:sz="4" w:space="0" w:color="auto"/>
+            </w:tcBorders>
+            <w:vAlign w:val="center"/>
+          </w:tcPr>
+          <w:p/>
+        </w:tc>
+      </w:tr>
+      <w:tr>
+        <w:trPr>
+          <w:trHeight w:val="579"/>
+        </w:trPr>
+        <w:tc>
+          <w:tcPr>
+            <w:tcW w:w="0" w:type="auto"/>
+            <w:vMerge/>
+            <w:tcBorders>
+              <w:left w:val="single" w:sz="4" w:space="0" w:color="auto"/>
+              <w:right w:val="single" w:sz="4" w:space="0" w:color="auto"/>
+            </w:tcBorders>
+            <w:vAlign w:val="center"/>
+          </w:tcPr>
+          <w:p/>
+        </w:tc>
+        <w:tc>
+          <w:tcPr>
+            <w:tcW w:w="2271" w:type="dxa"/>
+            <w:tcBorders>
+              <w:top w:val="single" w:sz="4" w:space="0" w:color="auto"/>
+              <w:left w:val="single" w:sz="4" w:space="0" w:color="auto"/>
+              <w:bottom w:val="single" w:sz="4" w:space="0" w:color="auto"/>
+              <w:right w:val="single" w:sz="4" w:space="0" w:color="auto"/>
+            </w:tcBorders>
+            <w:vAlign w:val="center"/>
+          </w:tcPr>
+          <w:p>
+            <w:proofErr w:type="spellStart"/>
+            <w:r>
+              <w:t>Type</w:t>
+            </w:r>
+            <w:proofErr w:type="spellEnd"/>
+          </w:p>
+        </w:tc>
+        <w:tc>
+          <w:tcPr>
+            <w:tcW w:w="2271" w:type="dxa"/>
+            <w:tcBorders>
+              <w:top w:val="single" w:sz="4" w:space="0" w:color="auto"/>
+              <w:left w:val="single" w:sz="4" w:space="0" w:color="auto"/>
+              <w:bottom w:val="single" w:sz="4" w:space="0" w:color="auto"/>
+              <w:right w:val="single" w:sz="4" w:space="0" w:color="auto"/>
+            </w:tcBorders>
+            <w:vAlign w:val="center"/>
+          </w:tcPr>
+          <w:p>
+            <w:proofErr w:type="spellStart"/>
+            <w:r>
+              <w:t>String</w:t>
+            </w:r>
+            <w:proofErr w:type="spellEnd"/>
+          </w:p>
+        </w:tc>
+        <w:tc>
+          <w:tcPr>
+            <w:tcW w:w="2271" w:type="dxa"/>
+            <w:tcBorders>
+              <w:top w:val="single" w:sz="4" w:space="0" w:color="auto"/>
+              <w:left w:val="single" w:sz="4" w:space="0" w:color="auto"/>
+              <w:bottom w:val="single" w:sz="4" w:space="0" w:color="auto"/>
+              <w:right w:val="single" w:sz="4" w:space="0" w:color="auto"/>
+            </w:tcBorders>
+            <w:vAlign w:val="center"/>
+          </w:tcPr>
+          <w:p/>
+        </w:tc>
+      </w:tr>
+      <w:tr>
+        <w:trPr>
+          <w:trHeight w:val="579"/>
+        </w:trPr>
+        <w:tc>
+          <w:tcPr>
+            <w:tcW w:w="0" w:type="auto"/>
+            <w:vMerge/>
+            <w:tcBorders>
+              <w:left w:val="single" w:sz="4" w:space="0" w:color="auto"/>
+              <w:right w:val="single" w:sz="4" w:space="0" w:color="auto"/>
+            </w:tcBorders>
+            <w:vAlign w:val="center"/>
+          </w:tcPr>
+          <w:p/>
+        </w:tc>
+        <w:tc>
+          <w:tcPr>
+            <w:tcW w:w="2271" w:type="dxa"/>
+            <w:tcBorders>
+              <w:top w:val="single" w:sz="4" w:space="0" w:color="auto"/>
+              <w:left w:val="single" w:sz="4" w:space="0" w:color="auto"/>
+              <w:bottom w:val="single" w:sz="4" w:space="0" w:color="auto"/>
+              <w:right w:val="single" w:sz="4" w:space="0" w:color="auto"/>
+            </w:tcBorders>
+            <w:vAlign w:val="center"/>
+          </w:tcPr>
+          <w:p>
+            <w:proofErr w:type="spellStart"/>
+            <w:r>
+              <w:t>area</w:t>
+            </w:r>
+            <w:proofErr w:type="spellEnd"/>
+          </w:p>
+        </w:tc>
+        <w:tc>
+          <w:tcPr>
+            <w:tcW w:w="2271" w:type="dxa"/>
+            <w:tcBorders>
+              <w:top w:val="single" w:sz="4" w:space="0" w:color="auto"/>
+              <w:left w:val="single" w:sz="4" w:space="0" w:color="auto"/>
+              <w:bottom w:val="single" w:sz="4" w:space="0" w:color="auto"/>
+              <w:right w:val="single" w:sz="4" w:space="0" w:color="auto"/>
+            </w:tcBorders>
+            <w:vAlign w:val="center"/>
+          </w:tcPr>
+          <w:p>
+            <w:proofErr w:type="spellStart"/>
+            <w:r>
+              <w:t>Double</w:t>
+            </w:r>
+            <w:proofErr w:type="spellEnd"/>
+          </w:p>
+        </w:tc>
+        <w:tc>
+          <w:tcPr>
+            <w:tcW w:w="2271" w:type="dxa"/>
+            <w:tcBorders>
+              <w:top w:val="single" w:sz="4" w:space="0" w:color="auto"/>
+              <w:left w:val="single" w:sz="4" w:space="0" w:color="auto"/>
+              <w:bottom w:val="single" w:sz="4" w:space="0" w:color="auto"/>
+              <w:right w:val="single" w:sz="4" w:space="0" w:color="auto"/>
+            </w:tcBorders>
+            <w:vAlign w:val="center"/>
+          </w:tcPr>
+          <w:p/>
+        </w:tc>
+      </w:tr>
+      <w:tr>
+        <w:trPr>
+          <w:trHeight w:val="579"/>
+        </w:trPr>
+        <w:tc>
+          <w:tcPr>
+            <w:tcW w:w="0" w:type="auto"/>
+            <w:vMerge/>
+            <w:tcBorders>
+              <w:left w:val="single" w:sz="4" w:space="0" w:color="auto"/>
+              <w:right w:val="single" w:sz="4" w:space="0" w:color="auto"/>
+            </w:tcBorders>
+            <w:vAlign w:val="center"/>
+          </w:tcPr>
+          <w:p/>
+        </w:tc>
+        <w:tc>
+          <w:tcPr>
+            <w:tcW w:w="2271" w:type="dxa"/>
+            <w:tcBorders>
+              <w:top w:val="single" w:sz="4" w:space="0" w:color="auto"/>
+              <w:left w:val="single" w:sz="4" w:space="0" w:color="auto"/>
+              <w:bottom w:val="single" w:sz="4" w:space="0" w:color="auto"/>
+              <w:right w:val="single" w:sz="4" w:space="0" w:color="auto"/>
+            </w:tcBorders>
+            <w:vAlign w:val="center"/>
+          </w:tcPr>
+          <w:p>
+            <w:proofErr w:type="spellStart"/>
+            <w:r>
+              <w:t>photoURL</w:t>
+            </w:r>
+            <w:proofErr w:type="spellEnd"/>
+          </w:p>
+        </w:tc>
+        <w:tc>
+          <w:tcPr>
+            <w:tcW w:w="2271" w:type="dxa"/>
+            <w:tcBorders>
+              <w:top w:val="single" w:sz="4" w:space="0" w:color="auto"/>
+              <w:left w:val="single" w:sz="4" w:space="0" w:color="auto"/>
+              <w:bottom w:val="single" w:sz="4" w:space="0" w:color="auto"/>
+              <w:right w:val="single" w:sz="4" w:space="0" w:color="auto"/>
+            </w:tcBorders>
+            <w:vAlign w:val="center"/>
+          </w:tcPr>
+          <w:p>
+            <w:proofErr w:type="spellStart"/>
+            <w:r>
+              <w:t>String</w:t>
+            </w:r>
+            <w:proofErr w:type="spellEnd"/>
+          </w:p>
+        </w:tc>
+        <w:tc>
+          <w:tcPr>
+            <w:tcW w:w="2271" w:type="dxa"/>
+            <w:tcBorders>
+              <w:top w:val="single" w:sz="4" w:space="0" w:color="auto"/>
+              <w:left w:val="single" w:sz="4" w:space="0" w:color="auto"/>
+              <w:bottom w:val="single" w:sz="4" w:space="0" w:color="auto"/>
+              <w:right w:val="single" w:sz="4" w:space="0" w:color="auto"/>
+            </w:tcBorders>
+            <w:vAlign w:val="center"/>
+          </w:tcPr>
+          <w:p/>
+        </w:tc>
+      </w:tr>
+      <w:tr>
+        <w:trPr>
+          <w:trHeight w:val="579"/>
+        </w:trPr>
+        <w:tc>
+          <w:tcPr>
+            <w:tcW w:w="0" w:type="auto"/>
+            <w:vMerge/>
+            <w:tcBorders>
+              <w:left w:val="single" w:sz="4" w:space="0" w:color="auto"/>
+              <w:right w:val="single" w:sz="4" w:space="0" w:color="auto"/>
+            </w:tcBorders>
+            <w:vAlign w:val="center"/>
+          </w:tcPr>
+          <w:p/>
+        </w:tc>
+        <w:tc>
+          <w:tcPr>
+            <w:tcW w:w="2271" w:type="dxa"/>
+            <w:tcBorders>
+              <w:top w:val="single" w:sz="4" w:space="0" w:color="auto"/>
+              <w:left w:val="single" w:sz="4" w:space="0" w:color="auto"/>
+              <w:bottom w:val="single" w:sz="4" w:space="0" w:color="auto"/>
+              <w:right w:val="single" w:sz="4" w:space="0" w:color="auto"/>
+            </w:tcBorders>
+            <w:vAlign w:val="center"/>
+          </w:tcPr>
+          <w:p>
+            <w:proofErr w:type="spellStart"/>
+            <w:r>
+              <w:t>protectedStatus</w:t>
+            </w:r>
+            <w:proofErr w:type="spellEnd"/>
+          </w:p>
+        </w:tc>
+        <w:tc>
+          <w:tcPr>
+            <w:tcW w:w="2271" w:type="dxa"/>
+            <w:tcBorders>
+              <w:top w:val="single" w:sz="4" w:space="0" w:color="auto"/>
+              <w:left w:val="single" w:sz="4" w:space="0" w:color="auto"/>
+              <w:bottom w:val="single" w:sz="4" w:space="0" w:color="auto"/>
+              <w:right w:val="single" w:sz="4" w:space="0" w:color="auto"/>
+            </w:tcBorders>
+            <w:vAlign w:val="center"/>
+          </w:tcPr>
+          <w:p>
+            <w:proofErr w:type="spellStart"/>
+            <w:r>
+              <w:t>String</w:t>
+            </w:r>
+            <w:proofErr w:type="spellEnd"/>
+          </w:p>
+        </w:tc>
+        <w:tc>
+          <w:tcPr>
+            <w:tcW w:w="2271" w:type="dxa"/>
+            <w:tcBorders>
+              <w:top w:val="single" w:sz="4" w:space="0" w:color="auto"/>
+              <w:left w:val="single" w:sz="4" w:space="0" w:color="auto"/>
+              <w:bottom w:val="single" w:sz="4" w:space="0" w:color="auto"/>
+              <w:right w:val="single" w:sz="4" w:space="0" w:color="auto"/>
+            </w:tcBorders>
+            <w:vAlign w:val="center"/>
+          </w:tcPr>
+          <w:p/>
+        </w:tc>
+      </w:tr>
+      <w:tr>
+        <w:trPr>
+          <w:trHeight w:val="579"/>
+        </w:trPr>
+        <w:tc>
+          <w:tcPr>
+            <w:tcW w:w="0" w:type="auto"/>
+            <w:vMerge/>
+            <w:tcBorders>
+              <w:left w:val="single" w:sz="4" w:space="0" w:color="auto"/>
+              <w:right w:val="single" w:sz="4" w:space="0" w:color="auto"/>
+            </w:tcBorders>
+            <w:vAlign w:val="center"/>
+          </w:tcPr>
+          <w:p/>
+        </w:tc>
+        <w:tc>
+          <w:tcPr>
+            <w:tcW w:w="2271" w:type="dxa"/>
+            <w:tcBorders>
+              <w:top w:val="single" w:sz="4" w:space="0" w:color="auto"/>
+              <w:left w:val="single" w:sz="4" w:space="0" w:color="auto"/>
+              <w:bottom w:val="single" w:sz="4" w:space="0" w:color="auto"/>
+              <w:right w:val="single" w:sz="4" w:space="0" w:color="auto"/>
+            </w:tcBorders>
+            <w:vAlign w:val="center"/>
+          </w:tcPr>
+          <w:p>
+            <w:proofErr w:type="spellStart"/>
+            <w:r>
+              <w:t>nameZone</w:t>
+            </w:r>
+            <w:proofErr w:type="spellEnd"/>
+          </w:p>
+        </w:tc>
+        <w:tc>
+          <w:tcPr>
+            <w:tcW w:w="2271" w:type="dxa"/>
+            <w:tcBorders>
+              <w:top w:val="single" w:sz="4" w:space="0" w:color="auto"/>
+              <w:left w:val="single" w:sz="4" w:space="0" w:color="auto"/>
+              <w:bottom w:val="single" w:sz="4" w:space="0" w:color="auto"/>
+              <w:right w:val="single" w:sz="4" w:space="0" w:color="auto"/>
+            </w:tcBorders>
+            <w:vAlign w:val="center"/>
+          </w:tcPr>
+          <w:p>
+            <w:proofErr w:type="spellStart"/>
+            <w:r>
+              <w:t>String</w:t>
+            </w:r>
+            <w:proofErr w:type="spellEnd"/>
+          </w:p>
+        </w:tc>
+        <w:tc>
+          <w:tcPr>
+            <w:tcW w:w="2271" w:type="dxa"/>
+            <w:tcBorders>
+              <w:top w:val="single" w:sz="4" w:space="0" w:color="auto"/>
+              <w:left w:val="single" w:sz="4" w:space="0" w:color="auto"/>
+              <w:bottom w:val="single" w:sz="4" w:space="0" w:color="auto"/>
+              <w:right w:val="single" w:sz="4" w:space="0" w:color="auto"/>
+            </w:tcBorders>
+            <w:vAlign w:val="center"/>
+          </w:tcPr>
+          <w:p/>
+        </w:tc>
+      </w:tr>
+      <w:tr>
+        <w:trPr>
+          <w:trHeight w:val="579"/>
+        </w:trPr>
+        <w:tc>
+          <w:tcPr>
+            <w:tcW w:w="0" w:type="auto"/>
+            <w:vMerge/>
+            <w:tcBorders>
+              <w:left w:val="single" w:sz="4" w:space="0" w:color="auto"/>
+              <w:bottom w:val="single" w:sz="4" w:space="0" w:color="auto"/>
+              <w:right w:val="single" w:sz="4" w:space="0" w:color="auto"/>
+            </w:tcBorders>
+            <w:vAlign w:val="center"/>
+          </w:tcPr>
+          <w:p/>
+        </w:tc>
+        <w:tc>
+          <w:tcPr>
+            <w:tcW w:w="2271" w:type="dxa"/>
+            <w:tcBorders>
+              <w:top w:val="single" w:sz="4" w:space="0" w:color="auto"/>
+              <w:left w:val="single" w:sz="4" w:space="0" w:color="auto"/>
+              <w:bottom w:val="single" w:sz="4" w:space="0" w:color="auto"/>
+              <w:right w:val="single" w:sz="4" w:space="0" w:color="auto"/>
+            </w:tcBorders>
+            <w:vAlign w:val="center"/>
+          </w:tcPr>
+          <w:p>
+            <w:proofErr w:type="spellStart"/>
+            <w:r>
+              <w:t>enviormentalPlan</w:t>
+            </w:r>
+            <w:proofErr w:type="spellEnd"/>
+          </w:p>
+        </w:tc>
+        <w:tc>
+          <w:tcPr>
+            <w:tcW w:w="2271" w:type="dxa"/>
+            <w:tcBorders>
+              <w:top w:val="single" w:sz="4" w:space="0" w:color="auto"/>
+              <w:left w:val="single" w:sz="4" w:space="0" w:color="auto"/>
+              <w:bottom w:val="single" w:sz="4" w:space="0" w:color="auto"/>
+              <w:right w:val="single" w:sz="4" w:space="0" w:color="auto"/>
+            </w:tcBorders>
+            <w:vAlign w:val="center"/>
+          </w:tcPr>
+          <w:p>
+            <w:proofErr w:type="spellStart"/>
+            <w:r>
+              <w:t>EnviormentalPlan</w:t>
+            </w:r>
+            <w:proofErr w:type="spellEnd"/>
+          </w:p>
+        </w:tc>
+        <w:tc>
+          <w:tcPr>
+            <w:tcW w:w="2271" w:type="dxa"/>
+            <w:tcBorders>
+              <w:top w:val="single" w:sz="4" w:space="0" w:color="auto"/>
+              <w:left w:val="single" w:sz="4" w:space="0" w:color="auto"/>
+              <w:bottom w:val="single" w:sz="4" w:space="0" w:color="auto"/>
+              <w:right w:val="single" w:sz="4" w:space="0" w:color="auto"/>
+            </w:tcBorders>
+            <w:vAlign w:val="center"/>
+          </w:tcPr>
+          <w:p/>
+        </w:tc>
+      </w:tr>
+      <w:tr>
+        <w:trPr>
+          <w:trHeight w:val="1255"/>
+        </w:trPr>
+        <w:tc>
+          <w:tcPr>
+            <w:tcW w:w="2271" w:type="dxa"/>
+            <w:tcBorders>
+              <w:top w:val="single" w:sz="4" w:space="0" w:color="auto"/>
+              <w:left w:val="single" w:sz="4" w:space="0" w:color="auto"/>
+              <w:bottom w:val="single" w:sz="4" w:space="0" w:color="auto"/>
+              <w:right w:val="single" w:sz="4" w:space="0" w:color="auto"/>
+            </w:tcBorders>
+            <w:shd w:val="clear" w:color="auto" w:fill="D9E2F3" w:themeFill="accent1" w:themeFillTint="33"/>
+            <w:vAlign w:val="center"/>
+            <w:hideMark/>
+          </w:tcPr>
+          <w:p>
+            <w:r>
+              <w:t>Actividades generales necesarias para obtener los resultados</w:t>
+            </w:r>
+          </w:p>
+        </w:tc>
+        <w:tc>
+          <w:tcPr>
+            <w:tcW w:w="6813" w:type="dxa"/>
+            <w:gridSpan w:val="3"/>
+            <w:tcBorders>
+              <w:top w:val="single" w:sz="4" w:space="0" w:color="auto"/>
+              <w:left w:val="single" w:sz="4" w:space="0" w:color="auto"/>
+              <w:bottom w:val="single" w:sz="4" w:space="0" w:color="auto"/>
+              <w:right w:val="single" w:sz="4" w:space="0" w:color="auto"/>
+            </w:tcBorders>
+            <w:vAlign w:val="center"/>
+          </w:tcPr>
+          <w:p>
+            <w:r>
+              <w:t>El nombre no exista en la base de datos</w:t>
+            </w:r>
+          </w:p>
+        </w:tc>
+      </w:tr>
+      <w:tr>
+        <w:trPr>
+          <w:trHeight w:val="727"/>
+        </w:trPr>
+        <w:tc>
+          <w:tcPr>
+            <w:tcW w:w="2271" w:type="dxa"/>
+            <w:tcBorders>
+              <w:top w:val="single" w:sz="4" w:space="0" w:color="auto"/>
+              <w:left w:val="single" w:sz="4" w:space="0" w:color="auto"/>
+              <w:bottom w:val="single" w:sz="4" w:space="0" w:color="auto"/>
+              <w:right w:val="single" w:sz="4" w:space="0" w:color="auto"/>
+            </w:tcBorders>
+            <w:shd w:val="clear" w:color="auto" w:fill="D9E2F3" w:themeFill="accent1" w:themeFillTint="33"/>
+            <w:vAlign w:val="center"/>
+            <w:hideMark/>
+          </w:tcPr>
+          <w:p>
+            <w:r>
+              <w:t>Resultado o postcondición</w:t>
+            </w:r>
+          </w:p>
+        </w:tc>
+        <w:tc>
+          <w:tcPr>
+            <w:tcW w:w="6813" w:type="dxa"/>
+            <w:gridSpan w:val="3"/>
+            <w:tcBorders>
+              <w:top w:val="single" w:sz="4" w:space="0" w:color="auto"/>
+              <w:left w:val="single" w:sz="4" w:space="0" w:color="auto"/>
+              <w:bottom w:val="single" w:sz="4" w:space="0" w:color="auto"/>
+              <w:right w:val="single" w:sz="4" w:space="0" w:color="auto"/>
+            </w:tcBorders>
+            <w:vAlign w:val="center"/>
+          </w:tcPr>
+          <w:p>
+            <w:r>
+              <w:t>Registrar el humedal</w:t>
+            </w:r>
+          </w:p>
+        </w:tc>
+      </w:tr>
+      <w:tr>
+        <w:trPr>
+          <w:trHeight w:val="286"/>
+        </w:trPr>
+        <w:tc>
+          <w:tcPr>
+            <w:tcW w:w="2271" w:type="dxa"/>
+            <w:vMerge w:val="restart"/>
+            <w:tcBorders>
+              <w:top w:val="single" w:sz="4" w:space="0" w:color="auto"/>
+              <w:left w:val="single" w:sz="4" w:space="0" w:color="auto"/>
+              <w:bottom w:val="single" w:sz="4" w:space="0" w:color="auto"/>
+              <w:right w:val="single" w:sz="4" w:space="0" w:color="auto"/>
+            </w:tcBorders>
+            <w:shd w:val="clear" w:color="auto" w:fill="D9E2F3" w:themeFill="accent1" w:themeFillTint="33"/>
+            <w:vAlign w:val="center"/>
+            <w:hideMark/>
+          </w:tcPr>
+          <w:p>
+            <w:r>
+              <w:t>Salidas</w:t>
+            </w:r>
+          </w:p>
+        </w:tc>
+        <w:tc>
+          <w:tcPr>
+            <w:tcW w:w="2271" w:type="dxa"/>
+            <w:tcBorders>
+              <w:top w:val="single" w:sz="4" w:space="0" w:color="auto"/>
+              <w:left w:val="single" w:sz="4" w:space="0" w:color="auto"/>
+              <w:bottom w:val="single" w:sz="4" w:space="0" w:color="auto"/>
+              <w:right w:val="single" w:sz="4" w:space="0" w:color="auto"/>
+            </w:tcBorders>
+            <w:vAlign w:val="center"/>
+            <w:hideMark/>
+          </w:tcPr>
+          <w:p>
+            <w:pPr>
+              <w:jc w:val="center"/>
+            </w:pPr>
+            <w:r>
+              <w:t>Nombre entrada</w:t>
+            </w:r>
+          </w:p>
+        </w:tc>
+        <w:tc>
+          <w:tcPr>
+            <w:tcW w:w="2271" w:type="dxa"/>
+            <w:tcBorders>
+              <w:top w:val="single" w:sz="4" w:space="0" w:color="auto"/>
+              <w:left w:val="single" w:sz="4" w:space="0" w:color="auto"/>
+              <w:bottom w:val="single" w:sz="4" w:space="0" w:color="auto"/>
+              <w:right w:val="single" w:sz="4" w:space="0" w:color="auto"/>
+            </w:tcBorders>
+            <w:vAlign w:val="center"/>
+            <w:hideMark/>
+          </w:tcPr>
+          <w:p>
+            <w:pPr>
+              <w:jc w:val="center"/>
+            </w:pPr>
+            <w:r>
+              <w:t>Tipo de dato</w:t>
+            </w:r>
+          </w:p>
+        </w:tc>
+        <w:tc>
+          <w:tcPr>
+            <w:tcW w:w="2271" w:type="dxa"/>
+            <w:tcBorders>
+              <w:top w:val="single" w:sz="4" w:space="0" w:color="auto"/>
+              <w:left w:val="single" w:sz="4" w:space="0" w:color="auto"/>
+              <w:bottom w:val="single" w:sz="4" w:space="0" w:color="auto"/>
+              <w:right w:val="single" w:sz="4" w:space="0" w:color="auto"/>
+            </w:tcBorders>
+            <w:vAlign w:val="center"/>
+            <w:hideMark/>
+          </w:tcPr>
+          <w:p>
+            <w:pPr>
+              <w:jc w:val="center"/>
+            </w:pPr>
+            <w:r>
+              <w:t>Condición de selección o repetición</w:t>
+            </w:r>
+          </w:p>
+        </w:tc>
+      </w:tr>
+      <w:tr>
+        <w:trPr>
+          <w:trHeight w:val="488"/>
+        </w:trPr>
+        <w:tc>
+          <w:tcPr>
+            <w:tcW w:w="0" w:type="auto"/>
+            <w:vMerge/>
+            <w:tcBorders>
+              <w:top w:val="single" w:sz="4" w:space="0" w:color="auto"/>
+              <w:left w:val="single" w:sz="4" w:space="0" w:color="auto"/>
+              <w:bottom w:val="single" w:sz="4" w:space="0" w:color="auto"/>
+              <w:right w:val="single" w:sz="4" w:space="0" w:color="auto"/>
+            </w:tcBorders>
+            <w:vAlign w:val="center"/>
+            <w:hideMark/>
+          </w:tcPr>
+          <w:p/>
+        </w:tc>
+        <w:tc>
+          <w:tcPr>
+            <w:tcW w:w="2271" w:type="dxa"/>
+            <w:tcBorders>
+              <w:top w:val="single" w:sz="4" w:space="0" w:color="auto"/>
+              <w:left w:val="single" w:sz="4" w:space="0" w:color="auto"/>
+              <w:bottom w:val="single" w:sz="4" w:space="0" w:color="auto"/>
+              <w:right w:val="single" w:sz="4" w:space="0" w:color="auto"/>
+            </w:tcBorders>
+            <w:vAlign w:val="center"/>
+          </w:tcPr>
+          <w:p>
+            <w:r>
+              <w:t>Mensaje de confirmación</w:t>
+            </w:r>
+          </w:p>
+        </w:tc>
+        <w:tc>
+          <w:tcPr>
+            <w:tcW w:w="2271" w:type="dxa"/>
+            <w:tcBorders>
+              <w:top w:val="single" w:sz="4" w:space="0" w:color="auto"/>
+              <w:left w:val="single" w:sz="4" w:space="0" w:color="auto"/>
+              <w:bottom w:val="single" w:sz="4" w:space="0" w:color="auto"/>
+              <w:right w:val="single" w:sz="4" w:space="0" w:color="auto"/>
+            </w:tcBorders>
+            <w:vAlign w:val="center"/>
+          </w:tcPr>
+          <w:p>
+            <w:proofErr w:type="spellStart"/>
+            <w:r>
+              <w:t>String</w:t>
+            </w:r>
+            <w:proofErr w:type="spellEnd"/>
+          </w:p>
+        </w:tc>
+        <w:tc>
+          <w:tcPr>
+            <w:tcW w:w="2271" w:type="dxa"/>
+            <w:tcBorders>
+              <w:top w:val="single" w:sz="4" w:space="0" w:color="auto"/>
+              <w:left w:val="single" w:sz="4" w:space="0" w:color="auto"/>
+              <w:bottom w:val="single" w:sz="4" w:space="0" w:color="auto"/>
+              <w:right w:val="single" w:sz="4" w:space="0" w:color="auto"/>
+            </w:tcBorders>
+            <w:vAlign w:val="center"/>
+          </w:tcPr>
+          <w:p>
+            <w:r>
+              <w:t>Si se llevo acabo el registro de manera exitosa</w:t>
+            </w:r>
+          </w:p>
+        </w:tc>
+      </w:tr>
+    </w:tbl>
+    <w:p/>
+    <w:tbl>
+      <w:tblPr>
+        <w:tblStyle w:val="Tablaconcuadrcula"/>
+        <w:tblW w:w="9084" w:type="dxa"/>
+        <w:tblInd w:w="0" w:type="dxa"/>
+        <w:tblLook w:val="04A0" w:firstRow="1" w:lastRow="0" w:firstColumn="1" w:lastColumn="0" w:noHBand="0" w:noVBand="1"/>
+      </w:tblPr>
+      <w:tblGrid>
+        <w:gridCol w:w="2271"/>
+        <w:gridCol w:w="2271"/>
+        <w:gridCol w:w="2271"/>
+        <w:gridCol w:w="2271"/>
+      </w:tblGrid>
+      <w:tr>
+        <w:trPr>
+          <w:trHeight w:val="589"/>
+        </w:trPr>
+        <w:tc>
+          <w:tcPr>
+            <w:tcW w:w="2271" w:type="dxa"/>
+            <w:tcBorders>
+              <w:top w:val="single" w:sz="4" w:space="0" w:color="auto"/>
+              <w:left w:val="single" w:sz="4" w:space="0" w:color="auto"/>
+              <w:bottom w:val="single" w:sz="4" w:space="0" w:color="auto"/>
+              <w:right w:val="single" w:sz="4" w:space="0" w:color="auto"/>
+            </w:tcBorders>
+            <w:shd w:val="clear" w:color="auto" w:fill="D9E2F3" w:themeFill="accent1" w:themeFillTint="33"/>
+            <w:vAlign w:val="center"/>
+            <w:hideMark/>
+          </w:tcPr>
+          <w:p>
+            <w:r>
+              <w:t>Nombre o identificador</w:t>
+            </w:r>
+          </w:p>
+        </w:tc>
+        <w:tc>
+          <w:tcPr>
+            <w:tcW w:w="6813" w:type="dxa"/>
+            <w:gridSpan w:val="3"/>
+            <w:tcBorders>
+              <w:top w:val="single" w:sz="4" w:space="0" w:color="auto"/>
+              <w:left w:val="single" w:sz="4" w:space="0" w:color="auto"/>
+              <w:bottom w:val="single" w:sz="4" w:space="0" w:color="auto"/>
+              <w:right w:val="single" w:sz="4" w:space="0" w:color="auto"/>
+            </w:tcBorders>
+            <w:vAlign w:val="center"/>
+          </w:tcPr>
+          <w:p>
+            <w:r>
+              <w:t>R</w:t>
+            </w:r>
+            <w:r>
+              <w:t>2</w:t>
+            </w:r>
+            <w:r>
+              <w:t>. Registrar</w:t>
+            </w:r>
+            <w:r>
+              <w:t xml:space="preserve"> especie en humedal</w:t>
+            </w:r>
+          </w:p>
+        </w:tc>
+      </w:tr>
+      <w:tr>
+        <w:trPr>
+          <w:trHeight w:val="816"/>
+        </w:trPr>
+        <w:tc>
+          <w:tcPr>
+            <w:tcW w:w="2271" w:type="dxa"/>
+            <w:tcBorders>
+              <w:top w:val="single" w:sz="4" w:space="0" w:color="auto"/>
+              <w:left w:val="single" w:sz="4" w:space="0" w:color="auto"/>
+              <w:bottom w:val="single" w:sz="4" w:space="0" w:color="auto"/>
+              <w:right w:val="single" w:sz="4" w:space="0" w:color="auto"/>
+            </w:tcBorders>
+            <w:shd w:val="clear" w:color="auto" w:fill="D9E2F3" w:themeFill="accent1" w:themeFillTint="33"/>
+            <w:vAlign w:val="center"/>
+            <w:hideMark/>
+          </w:tcPr>
+          <w:p>
+            <w:r>
+              <w:t>Resumen</w:t>
+            </w:r>
+          </w:p>
+        </w:tc>
+        <w:tc>
+          <w:tcPr>
+            <w:tcW w:w="6813" w:type="dxa"/>
+            <w:gridSpan w:val="3"/>
+            <w:tcBorders>
+              <w:top w:val="single" w:sz="4" w:space="0" w:color="auto"/>
+              <w:left w:val="single" w:sz="4" w:space="0" w:color="auto"/>
+              <w:bottom w:val="single" w:sz="4" w:space="0" w:color="auto"/>
+              <w:right w:val="single" w:sz="4" w:space="0" w:color="auto"/>
+            </w:tcBorders>
+            <w:vAlign w:val="center"/>
+          </w:tcPr>
+          <w:p>
+            <w:r>
+              <w:t>El sistema debe permitir añadir</w:t>
+            </w:r>
+            <w:r>
+              <w:t xml:space="preserve"> especies en los</w:t>
+            </w:r>
+            <w:r>
+              <w:t xml:space="preserve"> humedales </w:t>
+            </w:r>
+          </w:p>
+        </w:tc>
+      </w:tr>
+      <w:tr>
+        <w:trPr>
+          <w:trHeight w:val="416"/>
+        </w:trPr>
+        <w:tc>
+          <w:tcPr>
+            <w:tcW w:w="2271" w:type="dxa"/>
+            <w:vMerge w:val="restart"/>
+            <w:tcBorders>
+              <w:top w:val="single" w:sz="4" w:space="0" w:color="auto"/>
+              <w:left w:val="single" w:sz="4" w:space="0" w:color="auto"/>
+              <w:right w:val="single" w:sz="4" w:space="0" w:color="auto"/>
+            </w:tcBorders>
+            <w:shd w:val="clear" w:color="auto" w:fill="D9E2F3" w:themeFill="accent1" w:themeFillTint="33"/>
+            <w:vAlign w:val="center"/>
+            <w:hideMark/>
+          </w:tcPr>
+          <w:p>
+            <w:r>
+              <w:t>Entradas</w:t>
+            </w:r>
+          </w:p>
+        </w:tc>
+        <w:tc>
+          <w:tcPr>
+            <w:tcW w:w="2271" w:type="dxa"/>
+            <w:tcBorders>
+              <w:top w:val="single" w:sz="4" w:space="0" w:color="auto"/>
+              <w:left w:val="single" w:sz="4" w:space="0" w:color="auto"/>
+              <w:bottom w:val="single" w:sz="4" w:space="0" w:color="auto"/>
+              <w:right w:val="single" w:sz="4" w:space="0" w:color="auto"/>
+            </w:tcBorders>
+            <w:vAlign w:val="center"/>
+            <w:hideMark/>
+          </w:tcPr>
+          <w:p>
+            <w:pPr>
+              <w:jc w:val="center"/>
+            </w:pPr>
+            <w:r>
+              <w:t>Nombre entrada</w:t>
+            </w:r>
+          </w:p>
+        </w:tc>
+        <w:tc>
+          <w:tcPr>
+            <w:tcW w:w="2271" w:type="dxa"/>
+            <w:tcBorders>
+              <w:top w:val="single" w:sz="4" w:space="0" w:color="auto"/>
+              <w:left w:val="single" w:sz="4" w:space="0" w:color="auto"/>
+              <w:bottom w:val="single" w:sz="4" w:space="0" w:color="auto"/>
+              <w:right w:val="single" w:sz="4" w:space="0" w:color="auto"/>
+            </w:tcBorders>
+            <w:vAlign w:val="center"/>
+            <w:hideMark/>
+          </w:tcPr>
+          <w:p>
+            <w:pPr>
+              <w:jc w:val="center"/>
+            </w:pPr>
+            <w:r>
+              <w:t>Tipo de dato</w:t>
+            </w:r>
+          </w:p>
+        </w:tc>
+        <w:tc>
+          <w:tcPr>
+            <w:tcW w:w="2271" w:type="dxa"/>
+            <w:tcBorders>
+              <w:top w:val="single" w:sz="4" w:space="0" w:color="auto"/>
+              <w:left w:val="single" w:sz="4" w:space="0" w:color="auto"/>
+              <w:bottom w:val="single" w:sz="4" w:space="0" w:color="auto"/>
+              <w:right w:val="single" w:sz="4" w:space="0" w:color="auto"/>
+            </w:tcBorders>
+            <w:vAlign w:val="center"/>
+            <w:hideMark/>
+          </w:tcPr>
+          <w:p>
+            <w:pPr>
+              <w:jc w:val="center"/>
+            </w:pPr>
+            <w:r>
+              <w:t>Condición de selección o repetición</w:t>
+            </w:r>
+          </w:p>
+        </w:tc>
+      </w:tr>
+      <w:tr>
+        <w:trPr>
+          <w:trHeight w:val="579"/>
+        </w:trPr>
+        <w:tc>
+          <w:tcPr>
+            <w:tcW w:w="0" w:type="auto"/>
+            <w:vMerge/>
+            <w:tcBorders>
+              <w:left w:val="single" w:sz="4" w:space="0" w:color="auto"/>
+              <w:right w:val="single" w:sz="4" w:space="0" w:color="auto"/>
+            </w:tcBorders>
+            <w:vAlign w:val="center"/>
+            <w:hideMark/>
+          </w:tcPr>
+          <w:p/>
+        </w:tc>
+        <w:tc>
+          <w:tcPr>
+            <w:tcW w:w="2271" w:type="dxa"/>
+            <w:tcBorders>
+              <w:top w:val="single" w:sz="4" w:space="0" w:color="auto"/>
+              <w:left w:val="single" w:sz="4" w:space="0" w:color="auto"/>
+              <w:bottom w:val="single" w:sz="4" w:space="0" w:color="auto"/>
+              <w:right w:val="single" w:sz="4" w:space="0" w:color="auto"/>
+            </w:tcBorders>
+            <w:vAlign w:val="center"/>
+          </w:tcPr>
+          <w:p>
+            <w:proofErr w:type="spellStart"/>
+            <w:r>
+              <w:t>name</w:t>
+            </w:r>
+            <w:proofErr w:type="spellEnd"/>
+          </w:p>
+        </w:tc>
+        <w:tc>
+          <w:tcPr>
+            <w:tcW w:w="2271" w:type="dxa"/>
+            <w:tcBorders>
+              <w:top w:val="single" w:sz="4" w:space="0" w:color="auto"/>
+              <w:left w:val="single" w:sz="4" w:space="0" w:color="auto"/>
+              <w:bottom w:val="single" w:sz="4" w:space="0" w:color="auto"/>
+              <w:right w:val="single" w:sz="4" w:space="0" w:color="auto"/>
+            </w:tcBorders>
+            <w:vAlign w:val="center"/>
+          </w:tcPr>
+          <w:p>
+            <w:proofErr w:type="spellStart"/>
+            <w:r>
+              <w:t>String</w:t>
+            </w:r>
+            <w:proofErr w:type="spellEnd"/>
+          </w:p>
+        </w:tc>
+        <w:tc>
+          <w:tcPr>
+            <w:tcW w:w="2271" w:type="dxa"/>
+            <w:tcBorders>
+              <w:top w:val="single" w:sz="4" w:space="0" w:color="auto"/>
+              <w:left w:val="single" w:sz="4" w:space="0" w:color="auto"/>
+              <w:bottom w:val="single" w:sz="4" w:space="0" w:color="auto"/>
+              <w:right w:val="single" w:sz="4" w:space="0" w:color="auto"/>
+            </w:tcBorders>
+            <w:vAlign w:val="center"/>
+          </w:tcPr>
+          <w:p>
+            <w:r>
+              <w:t>Si no existe ya</w:t>
+            </w:r>
+            <w:r>
+              <w:t xml:space="preserve"> en la base de datos</w:t>
+            </w:r>
+            <w:r>
+              <w:t xml:space="preserve"> </w:t>
+            </w:r>
+          </w:p>
+        </w:tc>
+      </w:tr>
+      <w:tr>
+        <w:trPr>
+          <w:trHeight w:val="579"/>
+        </w:trPr>
+        <w:tc>
+          <w:tcPr>
+            <w:tcW w:w="0" w:type="auto"/>
+            <w:vMerge/>
+            <w:tcBorders>
+              <w:left w:val="single" w:sz="4" w:space="0" w:color="auto"/>
+              <w:right w:val="single" w:sz="4" w:space="0" w:color="auto"/>
+            </w:tcBorders>
+            <w:vAlign w:val="center"/>
+          </w:tcPr>
+          <w:p/>
+        </w:tc>
+        <w:tc>
+          <w:tcPr>
+            <w:tcW w:w="2271" w:type="dxa"/>
+            <w:tcBorders>
+              <w:top w:val="single" w:sz="4" w:space="0" w:color="auto"/>
+              <w:left w:val="single" w:sz="4" w:space="0" w:color="auto"/>
+              <w:bottom w:val="single" w:sz="4" w:space="0" w:color="auto"/>
+              <w:right w:val="single" w:sz="4" w:space="0" w:color="auto"/>
+            </w:tcBorders>
+            <w:vAlign w:val="center"/>
+          </w:tcPr>
+          <w:p>
+            <w:proofErr w:type="spellStart"/>
+            <w:r>
+              <w:t>scientificName</w:t>
+            </w:r>
+            <w:proofErr w:type="spellEnd"/>
+          </w:p>
+        </w:tc>
+        <w:tc>
+          <w:tcPr>
+            <w:tcW w:w="2271" w:type="dxa"/>
+            <w:tcBorders>
+              <w:top w:val="single" w:sz="4" w:space="0" w:color="auto"/>
+              <w:left w:val="single" w:sz="4" w:space="0" w:color="auto"/>
+              <w:bottom w:val="single" w:sz="4" w:space="0" w:color="auto"/>
+              <w:right w:val="single" w:sz="4" w:space="0" w:color="auto"/>
+            </w:tcBorders>
+            <w:vAlign w:val="center"/>
+          </w:tcPr>
+          <w:p>
+            <w:proofErr w:type="spellStart"/>
+            <w:r>
+              <w:t>String</w:t>
+            </w:r>
+            <w:proofErr w:type="spellEnd"/>
+          </w:p>
+        </w:tc>
+        <w:tc>
+          <w:tcPr>
+            <w:tcW w:w="2271" w:type="dxa"/>
+            <w:tcBorders>
+              <w:top w:val="single" w:sz="4" w:space="0" w:color="auto"/>
+              <w:left w:val="single" w:sz="4" w:space="0" w:color="auto"/>
+              <w:bottom w:val="single" w:sz="4" w:space="0" w:color="auto"/>
+              <w:right w:val="single" w:sz="4" w:space="0" w:color="auto"/>
+            </w:tcBorders>
+            <w:vAlign w:val="center"/>
+          </w:tcPr>
+          <w:p/>
+        </w:tc>
+      </w:tr>
+      <w:tr>
+        <w:trPr>
+          <w:trHeight w:val="579"/>
+        </w:trPr>
+        <w:tc>
+          <w:tcPr>
+            <w:tcW w:w="0" w:type="auto"/>
+            <w:vMerge/>
+            <w:tcBorders>
+              <w:left w:val="single" w:sz="4" w:space="0" w:color="auto"/>
+              <w:right w:val="single" w:sz="4" w:space="0" w:color="auto"/>
+            </w:tcBorders>
+            <w:vAlign w:val="center"/>
+          </w:tcPr>
+          <w:p/>
+        </w:tc>
+        <w:tc>
+          <w:tcPr>
+            <w:tcW w:w="2271" w:type="dxa"/>
+            <w:tcBorders>
+              <w:top w:val="single" w:sz="4" w:space="0" w:color="auto"/>
+              <w:left w:val="single" w:sz="4" w:space="0" w:color="auto"/>
+              <w:bottom w:val="single" w:sz="4" w:space="0" w:color="auto"/>
+              <w:right w:val="single" w:sz="4" w:space="0" w:color="auto"/>
+            </w:tcBorders>
+            <w:vAlign w:val="center"/>
+          </w:tcPr>
+          <w:p>
+            <w:proofErr w:type="spellStart"/>
+            <w:r>
+              <w:t>Type</w:t>
+            </w:r>
+            <w:proofErr w:type="spellEnd"/>
+          </w:p>
+        </w:tc>
+        <w:tc>
+          <w:tcPr>
+            <w:tcW w:w="2271" w:type="dxa"/>
+            <w:tcBorders>
+              <w:top w:val="single" w:sz="4" w:space="0" w:color="auto"/>
+              <w:left w:val="single" w:sz="4" w:space="0" w:color="auto"/>
+              <w:bottom w:val="single" w:sz="4" w:space="0" w:color="auto"/>
+              <w:right w:val="single" w:sz="4" w:space="0" w:color="auto"/>
+            </w:tcBorders>
+            <w:vAlign w:val="center"/>
+          </w:tcPr>
+          <w:p>
+            <w:proofErr w:type="spellStart"/>
+            <w:r>
+              <w:t>TypeSpecie</w:t>
+            </w:r>
+            <w:proofErr w:type="spellEnd"/>
+          </w:p>
+        </w:tc>
+        <w:tc>
+          <w:tcPr>
+            <w:tcW w:w="2271" w:type="dxa"/>
+            <w:tcBorders>
+              <w:top w:val="single" w:sz="4" w:space="0" w:color="auto"/>
+              <w:left w:val="single" w:sz="4" w:space="0" w:color="auto"/>
+              <w:bottom w:val="single" w:sz="4" w:space="0" w:color="auto"/>
+              <w:right w:val="single" w:sz="4" w:space="0" w:color="auto"/>
+            </w:tcBorders>
+            <w:vAlign w:val="center"/>
+          </w:tcPr>
+          <w:p/>
+        </w:tc>
+      </w:tr>
+      <w:tr>
+        <w:trPr>
+          <w:trHeight w:val="579"/>
+        </w:trPr>
+        <w:tc>
+          <w:tcPr>
+            <w:tcW w:w="0" w:type="auto"/>
+            <w:vMerge/>
+            <w:tcBorders>
+              <w:left w:val="single" w:sz="4" w:space="0" w:color="auto"/>
+              <w:right w:val="single" w:sz="4" w:space="0" w:color="auto"/>
+            </w:tcBorders>
+            <w:vAlign w:val="center"/>
+          </w:tcPr>
+          <w:p/>
+        </w:tc>
+        <w:tc>
+          <w:tcPr>
+            <w:tcW w:w="2271" w:type="dxa"/>
+            <w:tcBorders>
+              <w:top w:val="single" w:sz="4" w:space="0" w:color="auto"/>
+              <w:left w:val="single" w:sz="4" w:space="0" w:color="auto"/>
+              <w:bottom w:val="single" w:sz="4" w:space="0" w:color="auto"/>
+              <w:right w:val="single" w:sz="4" w:space="0" w:color="auto"/>
+            </w:tcBorders>
+            <w:vAlign w:val="center"/>
+          </w:tcPr>
+          <w:p>
+            <w:proofErr w:type="spellStart"/>
+            <w:r>
+              <w:t>migratorySpecie</w:t>
+            </w:r>
+            <w:proofErr w:type="spellEnd"/>
+          </w:p>
+        </w:tc>
+        <w:tc>
+          <w:tcPr>
+            <w:tcW w:w="2271" w:type="dxa"/>
+            <w:tcBorders>
+              <w:top w:val="single" w:sz="4" w:space="0" w:color="auto"/>
+              <w:left w:val="single" w:sz="4" w:space="0" w:color="auto"/>
+              <w:bottom w:val="single" w:sz="4" w:space="0" w:color="auto"/>
+              <w:right w:val="single" w:sz="4" w:space="0" w:color="auto"/>
+            </w:tcBorders>
+            <w:vAlign w:val="center"/>
+          </w:tcPr>
+          <w:p>
+            <w:proofErr w:type="spellStart"/>
+            <w:r>
+              <w:t>String</w:t>
+            </w:r>
+            <w:proofErr w:type="spellEnd"/>
+          </w:p>
+        </w:tc>
+        <w:tc>
+          <w:tcPr>
+            <w:tcW w:w="2271" w:type="dxa"/>
+            <w:tcBorders>
+              <w:top w:val="single" w:sz="4" w:space="0" w:color="auto"/>
+              <w:left w:val="single" w:sz="4" w:space="0" w:color="auto"/>
+              <w:bottom w:val="single" w:sz="4" w:space="0" w:color="auto"/>
+              <w:right w:val="single" w:sz="4" w:space="0" w:color="auto"/>
+            </w:tcBorders>
+            <w:vAlign w:val="center"/>
+          </w:tcPr>
+          <w:p/>
+        </w:tc>
+      </w:tr>
+      <w:tr>
+        <w:trPr>
+          <w:trHeight w:val="579"/>
+        </w:trPr>
+        <w:tc>
+          <w:tcPr>
+            <w:tcW w:w="0" w:type="auto"/>
+            <w:vMerge/>
+            <w:tcBorders>
+              <w:left w:val="single" w:sz="4" w:space="0" w:color="auto"/>
+              <w:right w:val="single" w:sz="4" w:space="0" w:color="auto"/>
+            </w:tcBorders>
+            <w:vAlign w:val="center"/>
+          </w:tcPr>
+          <w:p/>
+        </w:tc>
+        <w:tc>
+          <w:tcPr>
+            <w:tcW w:w="2271" w:type="dxa"/>
+            <w:tcBorders>
+              <w:top w:val="single" w:sz="4" w:space="0" w:color="auto"/>
+              <w:left w:val="single" w:sz="4" w:space="0" w:color="auto"/>
+              <w:bottom w:val="single" w:sz="4" w:space="0" w:color="auto"/>
+              <w:right w:val="single" w:sz="4" w:space="0" w:color="auto"/>
+            </w:tcBorders>
+            <w:vAlign w:val="center"/>
+          </w:tcPr>
+          <w:p>
+            <w:proofErr w:type="spellStart"/>
+            <w:r>
+              <w:t>wetlandName</w:t>
+            </w:r>
+            <w:proofErr w:type="spellEnd"/>
+          </w:p>
+        </w:tc>
+        <w:tc>
+          <w:tcPr>
+            <w:tcW w:w="2271" w:type="dxa"/>
+            <w:tcBorders>
+              <w:top w:val="single" w:sz="4" w:space="0" w:color="auto"/>
+              <w:left w:val="single" w:sz="4" w:space="0" w:color="auto"/>
+              <w:bottom w:val="single" w:sz="4" w:space="0" w:color="auto"/>
+              <w:right w:val="single" w:sz="4" w:space="0" w:color="auto"/>
+            </w:tcBorders>
+            <w:vAlign w:val="center"/>
+          </w:tcPr>
+          <w:p>
+            <w:proofErr w:type="spellStart"/>
+            <w:r>
+              <w:t>String</w:t>
+            </w:r>
+            <w:proofErr w:type="spellEnd"/>
+          </w:p>
+        </w:tc>
+        <w:tc>
+          <w:tcPr>
+            <w:tcW w:w="2271" w:type="dxa"/>
+            <w:tcBorders>
+              <w:top w:val="single" w:sz="4" w:space="0" w:color="auto"/>
+              <w:left w:val="single" w:sz="4" w:space="0" w:color="auto"/>
+              <w:bottom w:val="single" w:sz="4" w:space="0" w:color="auto"/>
+              <w:right w:val="single" w:sz="4" w:space="0" w:color="auto"/>
+            </w:tcBorders>
+            <w:vAlign w:val="center"/>
+          </w:tcPr>
+          <w:p>
+            <w:r>
+              <w:t>Si el humedal existe</w:t>
+            </w:r>
+          </w:p>
+        </w:tc>
+      </w:tr>
+      <w:tr>
+        <w:trPr>
+          <w:trHeight w:val="1255"/>
+        </w:trPr>
+        <w:tc>
+          <w:tcPr>
+            <w:tcW w:w="2271" w:type="dxa"/>
+            <w:tcBorders>
+              <w:top w:val="single" w:sz="4" w:space="0" w:color="auto"/>
+              <w:left w:val="single" w:sz="4" w:space="0" w:color="auto"/>
+              <w:bottom w:val="single" w:sz="4" w:space="0" w:color="auto"/>
+              <w:right w:val="single" w:sz="4" w:space="0" w:color="auto"/>
+            </w:tcBorders>
+            <w:shd w:val="clear" w:color="auto" w:fill="D9E2F3" w:themeFill="accent1" w:themeFillTint="33"/>
+            <w:vAlign w:val="center"/>
+            <w:hideMark/>
+          </w:tcPr>
+          <w:p>
+            <w:r>
+              <w:t>Actividades generales necesarias para obtener los resultados</w:t>
+            </w:r>
+          </w:p>
+        </w:tc>
+        <w:tc>
+          <w:tcPr>
+            <w:tcW w:w="6813" w:type="dxa"/>
+            <w:gridSpan w:val="3"/>
+            <w:tcBorders>
+              <w:top w:val="single" w:sz="4" w:space="0" w:color="auto"/>
+              <w:left w:val="single" w:sz="4" w:space="0" w:color="auto"/>
+              <w:bottom w:val="single" w:sz="4" w:space="0" w:color="auto"/>
+              <w:right w:val="single" w:sz="4" w:space="0" w:color="auto"/>
+            </w:tcBorders>
+            <w:vAlign w:val="center"/>
+          </w:tcPr>
+          <w:p>
+            <w:r>
+              <w:t>Debe existir al menos un humedal para llevar a cabo el registro</w:t>
+            </w:r>
+          </w:p>
+        </w:tc>
+      </w:tr>
+      <w:tr>
+        <w:trPr>
+          <w:trHeight w:val="727"/>
+        </w:trPr>
+        <w:tc>
+          <w:tcPr>
+            <w:tcW w:w="2271" w:type="dxa"/>
+            <w:tcBorders>
+              <w:top w:val="single" w:sz="4" w:space="0" w:color="auto"/>
+              <w:left w:val="single" w:sz="4" w:space="0" w:color="auto"/>
+              <w:bottom w:val="single" w:sz="4" w:space="0" w:color="auto"/>
+              <w:right w:val="single" w:sz="4" w:space="0" w:color="auto"/>
+            </w:tcBorders>
+            <w:shd w:val="clear" w:color="auto" w:fill="D9E2F3" w:themeFill="accent1" w:themeFillTint="33"/>
+            <w:vAlign w:val="center"/>
+            <w:hideMark/>
+          </w:tcPr>
+          <w:p>
+            <w:r>
+              <w:t>Resultado o postcondición</w:t>
+            </w:r>
+          </w:p>
+        </w:tc>
+        <w:tc>
+          <w:tcPr>
+            <w:tcW w:w="6813" w:type="dxa"/>
+            <w:gridSpan w:val="3"/>
+            <w:tcBorders>
+              <w:top w:val="single" w:sz="4" w:space="0" w:color="auto"/>
+              <w:left w:val="single" w:sz="4" w:space="0" w:color="auto"/>
+              <w:bottom w:val="single" w:sz="4" w:space="0" w:color="auto"/>
+              <w:right w:val="single" w:sz="4" w:space="0" w:color="auto"/>
+            </w:tcBorders>
+            <w:vAlign w:val="center"/>
+          </w:tcPr>
+          <w:p>
+            <w:r>
+              <w:t xml:space="preserve">Registrar </w:t>
+            </w:r>
+            <w:r>
+              <w:t>la especie en humedal</w:t>
+            </w:r>
+          </w:p>
+        </w:tc>
+      </w:tr>
+      <w:tr>
+        <w:trPr>
+          <w:trHeight w:val="286"/>
+        </w:trPr>
+        <w:tc>
+          <w:tcPr>
+            <w:tcW w:w="2271" w:type="dxa"/>
+            <w:vMerge w:val="restart"/>
+            <w:tcBorders>
+              <w:top w:val="single" w:sz="4" w:space="0" w:color="auto"/>
+              <w:left w:val="single" w:sz="4" w:space="0" w:color="auto"/>
+              <w:bottom w:val="single" w:sz="4" w:space="0" w:color="auto"/>
+              <w:right w:val="single" w:sz="4" w:space="0" w:color="auto"/>
+            </w:tcBorders>
+            <w:shd w:val="clear" w:color="auto" w:fill="D9E2F3" w:themeFill="accent1" w:themeFillTint="33"/>
+            <w:vAlign w:val="center"/>
+            <w:hideMark/>
+          </w:tcPr>
+          <w:p>
+            <w:r>
+              <w:t>Salidas</w:t>
+            </w:r>
+          </w:p>
+        </w:tc>
+        <w:tc>
+          <w:tcPr>
+            <w:tcW w:w="2271" w:type="dxa"/>
+            <w:tcBorders>
+              <w:top w:val="single" w:sz="4" w:space="0" w:color="auto"/>
+              <w:left w:val="single" w:sz="4" w:space="0" w:color="auto"/>
+              <w:bottom w:val="single" w:sz="4" w:space="0" w:color="auto"/>
+              <w:right w:val="single" w:sz="4" w:space="0" w:color="auto"/>
+            </w:tcBorders>
+            <w:vAlign w:val="center"/>
+            <w:hideMark/>
+          </w:tcPr>
+          <w:p>
+            <w:pPr>
+              <w:jc w:val="center"/>
+            </w:pPr>
+            <w:r>
+              <w:t>Nombre entrada</w:t>
+            </w:r>
+          </w:p>
+        </w:tc>
+        <w:tc>
+          <w:tcPr>
+            <w:tcW w:w="2271" w:type="dxa"/>
+            <w:tcBorders>
+              <w:top w:val="single" w:sz="4" w:space="0" w:color="auto"/>
+              <w:left w:val="single" w:sz="4" w:space="0" w:color="auto"/>
+              <w:bottom w:val="single" w:sz="4" w:space="0" w:color="auto"/>
+              <w:right w:val="single" w:sz="4" w:space="0" w:color="auto"/>
+            </w:tcBorders>
+            <w:vAlign w:val="center"/>
+            <w:hideMark/>
+          </w:tcPr>
+          <w:p>
+            <w:pPr>
+              <w:jc w:val="center"/>
+            </w:pPr>
+            <w:r>
+              <w:t>Tipo de dato</w:t>
+            </w:r>
+          </w:p>
+        </w:tc>
+        <w:tc>
+          <w:tcPr>
+            <w:tcW w:w="2271" w:type="dxa"/>
+            <w:tcBorders>
+              <w:top w:val="single" w:sz="4" w:space="0" w:color="auto"/>
+              <w:left w:val="single" w:sz="4" w:space="0" w:color="auto"/>
+              <w:bottom w:val="single" w:sz="4" w:space="0" w:color="auto"/>
+              <w:right w:val="single" w:sz="4" w:space="0" w:color="auto"/>
+            </w:tcBorders>
+            <w:vAlign w:val="center"/>
+            <w:hideMark/>
+          </w:tcPr>
+          <w:p>
+            <w:pPr>
+              <w:jc w:val="center"/>
+            </w:pPr>
+            <w:r>
+              <w:t>Condición de selección o repetición</w:t>
+            </w:r>
+          </w:p>
+        </w:tc>
+      </w:tr>
+      <w:tr>
+        <w:trPr>
+          <w:trHeight w:val="488"/>
+        </w:trPr>
+        <w:tc>
+          <w:tcPr>
+            <w:tcW w:w="0" w:type="auto"/>
+            <w:vMerge/>
+            <w:tcBorders>
+              <w:top w:val="single" w:sz="4" w:space="0" w:color="auto"/>
+              <w:left w:val="single" w:sz="4" w:space="0" w:color="auto"/>
+              <w:bottom w:val="single" w:sz="4" w:space="0" w:color="auto"/>
+              <w:right w:val="single" w:sz="4" w:space="0" w:color="auto"/>
+            </w:tcBorders>
+            <w:vAlign w:val="center"/>
+            <w:hideMark/>
+          </w:tcPr>
+          <w:p/>
+        </w:tc>
+        <w:tc>
+          <w:tcPr>
+            <w:tcW w:w="2271" w:type="dxa"/>
+            <w:tcBorders>
+              <w:top w:val="single" w:sz="4" w:space="0" w:color="auto"/>
+              <w:left w:val="single" w:sz="4" w:space="0" w:color="auto"/>
+              <w:bottom w:val="single" w:sz="4" w:space="0" w:color="auto"/>
+              <w:right w:val="single" w:sz="4" w:space="0" w:color="auto"/>
+            </w:tcBorders>
+            <w:vAlign w:val="center"/>
+          </w:tcPr>
+          <w:p>
+            <w:r>
+              <w:t>Mensaje de confirmación</w:t>
+            </w:r>
+          </w:p>
+        </w:tc>
+        <w:tc>
+          <w:tcPr>
+            <w:tcW w:w="2271" w:type="dxa"/>
+            <w:tcBorders>
+              <w:top w:val="single" w:sz="4" w:space="0" w:color="auto"/>
+              <w:left w:val="single" w:sz="4" w:space="0" w:color="auto"/>
+              <w:bottom w:val="single" w:sz="4" w:space="0" w:color="auto"/>
+              <w:right w:val="single" w:sz="4" w:space="0" w:color="auto"/>
+            </w:tcBorders>
+            <w:vAlign w:val="center"/>
+          </w:tcPr>
+          <w:p>
+            <w:proofErr w:type="spellStart"/>
+            <w:r>
+              <w:t>String</w:t>
+            </w:r>
+            <w:proofErr w:type="spellEnd"/>
+          </w:p>
+        </w:tc>
+        <w:tc>
+          <w:tcPr>
+            <w:tcW w:w="2271" w:type="dxa"/>
+            <w:tcBorders>
+              <w:top w:val="single" w:sz="4" w:space="0" w:color="auto"/>
+              <w:left w:val="single" w:sz="4" w:space="0" w:color="auto"/>
+              <w:bottom w:val="single" w:sz="4" w:space="0" w:color="auto"/>
+              <w:right w:val="single" w:sz="4" w:space="0" w:color="auto"/>
+            </w:tcBorders>
+            <w:vAlign w:val="center"/>
+          </w:tcPr>
+          <w:p>
+            <w:r>
+              <w:t xml:space="preserve">Si se </w:t>
+            </w:r>
+            <w:r>
+              <w:t>llevó</w:t>
+            </w:r>
+            <w:r>
+              <w:t xml:space="preserve"> </w:t>
+            </w:r>
+            <w:r>
+              <w:t>a cabo</w:t>
+            </w:r>
+            <w:r>
+              <w:t xml:space="preserve"> el registro de manera exitosa</w:t>
+            </w:r>
+          </w:p>
+        </w:tc>
+      </w:tr>
+    </w:tbl>
+    <w:p/>
+    <w:tbl>
+      <w:tblPr>
+        <w:tblStyle w:val="Tablaconcuadrcula"/>
+        <w:tblW w:w="9084" w:type="dxa"/>
+        <w:tblInd w:w="0" w:type="dxa"/>
+        <w:tblLook w:val="04A0" w:firstRow="1" w:lastRow="0" w:firstColumn="1" w:lastColumn="0" w:noHBand="0" w:noVBand="1"/>
+      </w:tblPr>
+      <w:tblGrid>
+        <w:gridCol w:w="2271"/>
+        <w:gridCol w:w="2271"/>
+        <w:gridCol w:w="2271"/>
+        <w:gridCol w:w="2271"/>
+      </w:tblGrid>
+      <w:tr>
+        <w:trPr>
+          <w:trHeight w:val="589"/>
+        </w:trPr>
+        <w:tc>
+          <w:tcPr>
+            <w:tcW w:w="2271" w:type="dxa"/>
+            <w:tcBorders>
+              <w:top w:val="single" w:sz="4" w:space="0" w:color="auto"/>
+              <w:left w:val="single" w:sz="4" w:space="0" w:color="auto"/>
+              <w:bottom w:val="single" w:sz="4" w:space="0" w:color="auto"/>
+              <w:right w:val="single" w:sz="4" w:space="0" w:color="auto"/>
+            </w:tcBorders>
+            <w:shd w:val="clear" w:color="auto" w:fill="D9E2F3" w:themeFill="accent1" w:themeFillTint="33"/>
+            <w:vAlign w:val="center"/>
+            <w:hideMark/>
+          </w:tcPr>
+          <w:p>
+            <w:r>
+              <w:t>Nombre o identificador</w:t>
+            </w:r>
+          </w:p>
+        </w:tc>
+        <w:tc>
+          <w:tcPr>
+            <w:tcW w:w="6813" w:type="dxa"/>
+            <w:gridSpan w:val="3"/>
+            <w:tcBorders>
+              <w:top w:val="single" w:sz="4" w:space="0" w:color="auto"/>
+              <w:left w:val="single" w:sz="4" w:space="0" w:color="auto"/>
+              <w:bottom w:val="single" w:sz="4" w:space="0" w:color="auto"/>
+              <w:right w:val="single" w:sz="4" w:space="0" w:color="auto"/>
+            </w:tcBorders>
+            <w:vAlign w:val="center"/>
+          </w:tcPr>
+          <w:p>
+            <w:r>
+              <w:t>R</w:t>
+            </w:r>
+            <w:r>
+              <w:t>3</w:t>
+            </w:r>
+            <w:r>
+              <w:t xml:space="preserve">. Registrar </w:t>
+            </w:r>
+            <w:r>
+              <w:t>evento</w:t>
+            </w:r>
+            <w:r>
+              <w:t xml:space="preserve"> en humedal</w:t>
+            </w:r>
+          </w:p>
+        </w:tc>
+      </w:tr>
+      <w:tr>
+        <w:trPr>
+          <w:trHeight w:val="816"/>
+        </w:trPr>
+        <w:tc>
+          <w:tcPr>
+            <w:tcW w:w="2271" w:type="dxa"/>
+            <w:tcBorders>
+              <w:top w:val="single" w:sz="4" w:space="0" w:color="auto"/>
+              <w:left w:val="single" w:sz="4" w:space="0" w:color="auto"/>
+              <w:bottom w:val="single" w:sz="4" w:space="0" w:color="auto"/>
+              <w:right w:val="single" w:sz="4" w:space="0" w:color="auto"/>
+            </w:tcBorders>
+            <w:shd w:val="clear" w:color="auto" w:fill="D9E2F3" w:themeFill="accent1" w:themeFillTint="33"/>
+            <w:vAlign w:val="center"/>
+            <w:hideMark/>
+          </w:tcPr>
+          <w:p>
+            <w:r>
+              <w:t>Resumen</w:t>
+            </w:r>
+          </w:p>
+        </w:tc>
+        <w:tc>
+          <w:tcPr>
+            <w:tcW w:w="6813" w:type="dxa"/>
+            <w:gridSpan w:val="3"/>
+            <w:tcBorders>
+              <w:top w:val="single" w:sz="4" w:space="0" w:color="auto"/>
+              <w:left w:val="single" w:sz="4" w:space="0" w:color="auto"/>
+              <w:bottom w:val="single" w:sz="4" w:space="0" w:color="auto"/>
+              <w:right w:val="single" w:sz="4" w:space="0" w:color="auto"/>
+            </w:tcBorders>
+            <w:vAlign w:val="center"/>
+          </w:tcPr>
+          <w:p>
+            <w:r>
+              <w:t xml:space="preserve">El sistema debe permitir añadir especies en los humedales </w:t>
+            </w:r>
+          </w:p>
+        </w:tc>
+      </w:tr>
+      <w:tr>
+        <w:trPr>
+          <w:trHeight w:val="416"/>
+        </w:trPr>
+        <w:tc>
+          <w:tcPr>
+            <w:tcW w:w="2271" w:type="dxa"/>
+            <w:vMerge w:val="restart"/>
+            <w:tcBorders>
+              <w:top w:val="single" w:sz="4" w:space="0" w:color="auto"/>
+              <w:left w:val="single" w:sz="4" w:space="0" w:color="auto"/>
+              <w:right w:val="single" w:sz="4" w:space="0" w:color="auto"/>
+            </w:tcBorders>
+            <w:shd w:val="clear" w:color="auto" w:fill="D9E2F3" w:themeFill="accent1" w:themeFillTint="33"/>
+            <w:vAlign w:val="center"/>
+            <w:hideMark/>
+          </w:tcPr>
+          <w:p>
+            <w:r>
+              <w:t>Entradas</w:t>
+            </w:r>
+          </w:p>
+        </w:tc>
+        <w:tc>
+          <w:tcPr>
+            <w:tcW w:w="2271" w:type="dxa"/>
+            <w:tcBorders>
+              <w:top w:val="single" w:sz="4" w:space="0" w:color="auto"/>
+              <w:left w:val="single" w:sz="4" w:space="0" w:color="auto"/>
+              <w:bottom w:val="single" w:sz="4" w:space="0" w:color="auto"/>
+              <w:right w:val="single" w:sz="4" w:space="0" w:color="auto"/>
+            </w:tcBorders>
+            <w:vAlign w:val="center"/>
+            <w:hideMark/>
+          </w:tcPr>
+          <w:p>
+            <w:pPr>
+              <w:jc w:val="center"/>
+            </w:pPr>
+            <w:r>
+              <w:t>Nombre entrada</w:t>
+            </w:r>
+          </w:p>
+        </w:tc>
+        <w:tc>
+          <w:tcPr>
+            <w:tcW w:w="2271" w:type="dxa"/>
+            <w:tcBorders>
+              <w:top w:val="single" w:sz="4" w:space="0" w:color="auto"/>
+              <w:left w:val="single" w:sz="4" w:space="0" w:color="auto"/>
+              <w:bottom w:val="single" w:sz="4" w:space="0" w:color="auto"/>
+              <w:right w:val="single" w:sz="4" w:space="0" w:color="auto"/>
+            </w:tcBorders>
+            <w:vAlign w:val="center"/>
+            <w:hideMark/>
+          </w:tcPr>
+          <w:p>
+            <w:pPr>
+              <w:jc w:val="center"/>
+            </w:pPr>
+            <w:r>
+              <w:t>Tipo de dato</w:t>
+            </w:r>
+          </w:p>
+        </w:tc>
+        <w:tc>
+          <w:tcPr>
+            <w:tcW w:w="2271" w:type="dxa"/>
+            <w:tcBorders>
+              <w:top w:val="single" w:sz="4" w:space="0" w:color="auto"/>
+              <w:left w:val="single" w:sz="4" w:space="0" w:color="auto"/>
+              <w:bottom w:val="single" w:sz="4" w:space="0" w:color="auto"/>
+              <w:right w:val="single" w:sz="4" w:space="0" w:color="auto"/>
+            </w:tcBorders>
+            <w:vAlign w:val="center"/>
+            <w:hideMark/>
+          </w:tcPr>
+          <w:p>
+            <w:pPr>
+              <w:jc w:val="center"/>
+            </w:pPr>
+            <w:r>
+              <w:t>Condición de selección o repetición</w:t>
+            </w:r>
+          </w:p>
+        </w:tc>
+      </w:tr>
+      <w:tr>
+        <w:trPr>
+          <w:trHeight w:val="579"/>
+        </w:trPr>
+        <w:tc>
+          <w:tcPr>
+            <w:tcW w:w="0" w:type="auto"/>
+            <w:vMerge/>
+            <w:tcBorders>
+              <w:left w:val="single" w:sz="4" w:space="0" w:color="auto"/>
+              <w:right w:val="single" w:sz="4" w:space="0" w:color="auto"/>
+            </w:tcBorders>
+            <w:vAlign w:val="center"/>
+            <w:hideMark/>
+          </w:tcPr>
+          <w:p/>
+        </w:tc>
+        <w:tc>
+          <w:tcPr>
+            <w:tcW w:w="2271" w:type="dxa"/>
+            <w:tcBorders>
+              <w:top w:val="single" w:sz="4" w:space="0" w:color="auto"/>
+              <w:left w:val="single" w:sz="4" w:space="0" w:color="auto"/>
+              <w:bottom w:val="single" w:sz="4" w:space="0" w:color="auto"/>
+              <w:right w:val="single" w:sz="4" w:space="0" w:color="auto"/>
+            </w:tcBorders>
+            <w:vAlign w:val="center"/>
+          </w:tcPr>
+          <w:p>
+            <w:proofErr w:type="spellStart"/>
+            <w:r>
+              <w:t>organizer</w:t>
+            </w:r>
+            <w:proofErr w:type="spellEnd"/>
+          </w:p>
+        </w:tc>
+        <w:tc>
+          <w:tcPr>
+            <w:tcW w:w="2271" w:type="dxa"/>
+            <w:tcBorders>
+              <w:top w:val="single" w:sz="4" w:space="0" w:color="auto"/>
+              <w:left w:val="single" w:sz="4" w:space="0" w:color="auto"/>
+              <w:bottom w:val="single" w:sz="4" w:space="0" w:color="auto"/>
+              <w:right w:val="single" w:sz="4" w:space="0" w:color="auto"/>
+            </w:tcBorders>
+            <w:vAlign w:val="center"/>
+          </w:tcPr>
+          <w:p>
+            <w:proofErr w:type="spellStart"/>
+            <w:r>
+              <w:t>String</w:t>
+            </w:r>
+            <w:proofErr w:type="spellEnd"/>
+          </w:p>
+        </w:tc>
+        <w:tc>
+          <w:tcPr>
+            <w:tcW w:w="2271" w:type="dxa"/>
+            <w:tcBorders>
+              <w:top w:val="single" w:sz="4" w:space="0" w:color="auto"/>
+              <w:left w:val="single" w:sz="4" w:space="0" w:color="auto"/>
+              <w:bottom w:val="single" w:sz="4" w:space="0" w:color="auto"/>
+              <w:right w:val="single" w:sz="4" w:space="0" w:color="auto"/>
+            </w:tcBorders>
+            <w:vAlign w:val="center"/>
+          </w:tcPr>
+          <w:p>
+            <w:r>
+              <w:t xml:space="preserve"> </w:t>
+            </w:r>
+          </w:p>
+        </w:tc>
+      </w:tr>
+      <w:tr>
+        <w:trPr>
+          <w:trHeight w:val="579"/>
+        </w:trPr>
+        <w:tc>
+          <w:tcPr>
+            <w:tcW w:w="0" w:type="auto"/>
+            <w:vMerge/>
+            <w:tcBorders>
+              <w:left w:val="single" w:sz="4" w:space="0" w:color="auto"/>
+              <w:right w:val="single" w:sz="4" w:space="0" w:color="auto"/>
+            </w:tcBorders>
+            <w:vAlign w:val="center"/>
+          </w:tcPr>
+          <w:p/>
+        </w:tc>
+        <w:tc>
+          <w:tcPr>
+            <w:tcW w:w="2271" w:type="dxa"/>
+            <w:tcBorders>
+              <w:top w:val="single" w:sz="4" w:space="0" w:color="auto"/>
+              <w:left w:val="single" w:sz="4" w:space="0" w:color="auto"/>
+              <w:bottom w:val="single" w:sz="4" w:space="0" w:color="auto"/>
+              <w:right w:val="single" w:sz="4" w:space="0" w:color="auto"/>
+            </w:tcBorders>
+            <w:vAlign w:val="center"/>
+          </w:tcPr>
+          <w:p>
+            <w:proofErr w:type="spellStart"/>
+            <w:r>
+              <w:t>type</w:t>
+            </w:r>
+            <w:proofErr w:type="spellEnd"/>
+          </w:p>
+        </w:tc>
+        <w:tc>
+          <w:tcPr>
+            <w:tcW w:w="2271" w:type="dxa"/>
+            <w:tcBorders>
+              <w:top w:val="single" w:sz="4" w:space="0" w:color="auto"/>
+              <w:left w:val="single" w:sz="4" w:space="0" w:color="auto"/>
+              <w:bottom w:val="single" w:sz="4" w:space="0" w:color="auto"/>
+              <w:right w:val="single" w:sz="4" w:space="0" w:color="auto"/>
+            </w:tcBorders>
+            <w:vAlign w:val="center"/>
+          </w:tcPr>
+          <w:p>
+            <w:proofErr w:type="spellStart"/>
+            <w:r>
+              <w:t>Events</w:t>
+            </w:r>
+            <w:proofErr w:type="spellEnd"/>
+          </w:p>
+        </w:tc>
+        <w:tc>
+          <w:tcPr>
+            <w:tcW w:w="2271" w:type="dxa"/>
+            <w:tcBorders>
+              <w:top w:val="single" w:sz="4" w:space="0" w:color="auto"/>
+              <w:left w:val="single" w:sz="4" w:space="0" w:color="auto"/>
+              <w:bottom w:val="single" w:sz="4" w:space="0" w:color="auto"/>
+              <w:right w:val="single" w:sz="4" w:space="0" w:color="auto"/>
+            </w:tcBorders>
+            <w:vAlign w:val="center"/>
+          </w:tcPr>
+          <w:p/>
+        </w:tc>
+      </w:tr>
+      <w:tr>
+        <w:trPr>
+          <w:trHeight w:val="579"/>
+        </w:trPr>
+        <w:tc>
+          <w:tcPr>
+            <w:tcW w:w="0" w:type="auto"/>
+            <w:vMerge/>
+            <w:tcBorders>
+              <w:left w:val="single" w:sz="4" w:space="0" w:color="auto"/>
+              <w:right w:val="single" w:sz="4" w:space="0" w:color="auto"/>
+            </w:tcBorders>
+            <w:vAlign w:val="center"/>
+          </w:tcPr>
+          <w:p/>
+        </w:tc>
+        <w:tc>
+          <w:tcPr>
+            <w:tcW w:w="2271" w:type="dxa"/>
+            <w:tcBorders>
+              <w:top w:val="single" w:sz="4" w:space="0" w:color="auto"/>
+              <w:left w:val="single" w:sz="4" w:space="0" w:color="auto"/>
+              <w:bottom w:val="single" w:sz="4" w:space="0" w:color="auto"/>
+              <w:right w:val="single" w:sz="4" w:space="0" w:color="auto"/>
+            </w:tcBorders>
+            <w:vAlign w:val="center"/>
+          </w:tcPr>
+          <w:p>
+            <w:proofErr w:type="spellStart"/>
+            <w:r>
+              <w:t>cost</w:t>
+            </w:r>
+            <w:proofErr w:type="spellEnd"/>
+          </w:p>
+        </w:tc>
+        <w:tc>
+          <w:tcPr>
+            <w:tcW w:w="2271" w:type="dxa"/>
+            <w:tcBorders>
+              <w:top w:val="single" w:sz="4" w:space="0" w:color="auto"/>
+              <w:left w:val="single" w:sz="4" w:space="0" w:color="auto"/>
+              <w:bottom w:val="single" w:sz="4" w:space="0" w:color="auto"/>
+              <w:right w:val="single" w:sz="4" w:space="0" w:color="auto"/>
+            </w:tcBorders>
+            <w:vAlign w:val="center"/>
+          </w:tcPr>
+          <w:p>
+            <w:proofErr w:type="spellStart"/>
+            <w:r>
+              <w:t>double</w:t>
+            </w:r>
+            <w:proofErr w:type="spellEnd"/>
+          </w:p>
+        </w:tc>
+        <w:tc>
+          <w:tcPr>
+            <w:tcW w:w="2271" w:type="dxa"/>
+            <w:tcBorders>
+              <w:top w:val="single" w:sz="4" w:space="0" w:color="auto"/>
+              <w:left w:val="single" w:sz="4" w:space="0" w:color="auto"/>
+              <w:bottom w:val="single" w:sz="4" w:space="0" w:color="auto"/>
+              <w:right w:val="single" w:sz="4" w:space="0" w:color="auto"/>
+            </w:tcBorders>
+            <w:vAlign w:val="center"/>
+          </w:tcPr>
+          <w:p/>
+        </w:tc>
+      </w:tr>
+      <w:tr>
+        <w:trPr>
+          <w:trHeight w:val="579"/>
+        </w:trPr>
+        <w:tc>
+          <w:tcPr>
+            <w:tcW w:w="0" w:type="auto"/>
+            <w:vMerge/>
+            <w:tcBorders>
+              <w:left w:val="single" w:sz="4" w:space="0" w:color="auto"/>
+              <w:right w:val="single" w:sz="4" w:space="0" w:color="auto"/>
+            </w:tcBorders>
+            <w:vAlign w:val="center"/>
+          </w:tcPr>
+          <w:p/>
+        </w:tc>
+        <w:tc>
+          <w:tcPr>
+            <w:tcW w:w="2271" w:type="dxa"/>
+            <w:tcBorders>
+              <w:top w:val="single" w:sz="4" w:space="0" w:color="auto"/>
+              <w:left w:val="single" w:sz="4" w:space="0" w:color="auto"/>
+              <w:bottom w:val="single" w:sz="4" w:space="0" w:color="auto"/>
+              <w:right w:val="single" w:sz="4" w:space="0" w:color="auto"/>
+            </w:tcBorders>
+            <w:vAlign w:val="center"/>
+          </w:tcPr>
+          <w:p>
+            <w:proofErr w:type="spellStart"/>
+            <w:r>
+              <w:t>description</w:t>
+            </w:r>
+            <w:proofErr w:type="spellEnd"/>
+          </w:p>
+        </w:tc>
+        <w:tc>
+          <w:tcPr>
+            <w:tcW w:w="2271" w:type="dxa"/>
+            <w:tcBorders>
+              <w:top w:val="single" w:sz="4" w:space="0" w:color="auto"/>
+              <w:left w:val="single" w:sz="4" w:space="0" w:color="auto"/>
+              <w:bottom w:val="single" w:sz="4" w:space="0" w:color="auto"/>
+              <w:right w:val="single" w:sz="4" w:space="0" w:color="auto"/>
+            </w:tcBorders>
+            <w:vAlign w:val="center"/>
+          </w:tcPr>
+          <w:p>
+            <w:proofErr w:type="spellStart"/>
+            <w:r>
+              <w:t>String</w:t>
+            </w:r>
+            <w:proofErr w:type="spellEnd"/>
+          </w:p>
+        </w:tc>
+        <w:tc>
+          <w:tcPr>
+            <w:tcW w:w="2271" w:type="dxa"/>
+            <w:tcBorders>
+              <w:top w:val="single" w:sz="4" w:space="0" w:color="auto"/>
+              <w:left w:val="single" w:sz="4" w:space="0" w:color="auto"/>
+              <w:bottom w:val="single" w:sz="4" w:space="0" w:color="auto"/>
+              <w:right w:val="single" w:sz="4" w:space="0" w:color="auto"/>
+            </w:tcBorders>
+            <w:vAlign w:val="center"/>
+          </w:tcPr>
+          <w:p/>
+        </w:tc>
+      </w:tr>
+      <w:tr>
+        <w:trPr>
+          <w:trHeight w:val="579"/>
+        </w:trPr>
+        <w:tc>
+          <w:tcPr>
+            <w:tcW w:w="0" w:type="auto"/>
+            <w:vMerge/>
+            <w:tcBorders>
+              <w:left w:val="single" w:sz="4" w:space="0" w:color="auto"/>
+              <w:right w:val="single" w:sz="4" w:space="0" w:color="auto"/>
+            </w:tcBorders>
+            <w:vAlign w:val="center"/>
+          </w:tcPr>
+          <w:p/>
+        </w:tc>
+        <w:tc>
+          <w:tcPr>
+            <w:tcW w:w="2271" w:type="dxa"/>
+            <w:tcBorders>
+              <w:top w:val="single" w:sz="4" w:space="0" w:color="auto"/>
+              <w:left w:val="single" w:sz="4" w:space="0" w:color="auto"/>
+              <w:bottom w:val="single" w:sz="4" w:space="0" w:color="auto"/>
+              <w:right w:val="single" w:sz="4" w:space="0" w:color="auto"/>
+            </w:tcBorders>
+            <w:vAlign w:val="center"/>
+          </w:tcPr>
+          <w:p>
+            <w:proofErr w:type="spellStart"/>
+            <w:r>
+              <w:t>eventDate</w:t>
+            </w:r>
+            <w:proofErr w:type="spellEnd"/>
+          </w:p>
+        </w:tc>
+        <w:tc>
+          <w:tcPr>
+            <w:tcW w:w="2271" w:type="dxa"/>
+            <w:tcBorders>
+              <w:top w:val="single" w:sz="4" w:space="0" w:color="auto"/>
+              <w:left w:val="single" w:sz="4" w:space="0" w:color="auto"/>
+              <w:bottom w:val="single" w:sz="4" w:space="0" w:color="auto"/>
+              <w:right w:val="single" w:sz="4" w:space="0" w:color="auto"/>
+            </w:tcBorders>
+            <w:vAlign w:val="center"/>
+          </w:tcPr>
+          <w:p>
+            <w:r>
+              <w:t>Date</w:t>
+            </w:r>
+          </w:p>
+        </w:tc>
+        <w:tc>
+          <w:tcPr>
+            <w:tcW w:w="2271" w:type="dxa"/>
+            <w:tcBorders>
+              <w:top w:val="single" w:sz="4" w:space="0" w:color="auto"/>
+              <w:left w:val="single" w:sz="4" w:space="0" w:color="auto"/>
+              <w:bottom w:val="single" w:sz="4" w:space="0" w:color="auto"/>
+              <w:right w:val="single" w:sz="4" w:space="0" w:color="auto"/>
+            </w:tcBorders>
+            <w:vAlign w:val="center"/>
+          </w:tcPr>
+          <w:p/>
+        </w:tc>
+      </w:tr>
+      <w:tr>
+        <w:trPr>
+          <w:trHeight w:val="1255"/>
+        </w:trPr>
+        <w:tc>
+          <w:tcPr>
+            <w:tcW w:w="2271" w:type="dxa"/>
+            <w:tcBorders>
+              <w:top w:val="single" w:sz="4" w:space="0" w:color="auto"/>
+              <w:left w:val="single" w:sz="4" w:space="0" w:color="auto"/>
+              <w:bottom w:val="single" w:sz="4" w:space="0" w:color="auto"/>
+              <w:right w:val="single" w:sz="4" w:space="0" w:color="auto"/>
+            </w:tcBorders>
+            <w:shd w:val="clear" w:color="auto" w:fill="D9E2F3" w:themeFill="accent1" w:themeFillTint="33"/>
+            <w:vAlign w:val="center"/>
+            <w:hideMark/>
+          </w:tcPr>
+          <w:p>
+            <w:r>
+              <w:t>Actividades generales necesarias para obtener los resultados</w:t>
+            </w:r>
+          </w:p>
+        </w:tc>
+        <w:tc>
+          <w:tcPr>
+            <w:tcW w:w="6813" w:type="dxa"/>
+            <w:gridSpan w:val="3"/>
+            <w:tcBorders>
+              <w:top w:val="single" w:sz="4" w:space="0" w:color="auto"/>
+              <w:left w:val="single" w:sz="4" w:space="0" w:color="auto"/>
+              <w:bottom w:val="single" w:sz="4" w:space="0" w:color="auto"/>
+              <w:right w:val="single" w:sz="4" w:space="0" w:color="auto"/>
+            </w:tcBorders>
+            <w:vAlign w:val="center"/>
+          </w:tcPr>
+          <w:p>
+            <w:r>
+              <w:t>Debe existir al menos un humedal para llevar a cabo el registro</w:t>
+            </w:r>
+          </w:p>
+        </w:tc>
+      </w:tr>
+      <w:tr>
+        <w:trPr>
+          <w:trHeight w:val="727"/>
+        </w:trPr>
+        <w:tc>
+          <w:tcPr>
+            <w:tcW w:w="2271" w:type="dxa"/>
+            <w:tcBorders>
+              <w:top w:val="single" w:sz="4" w:space="0" w:color="auto"/>
+              <w:left w:val="single" w:sz="4" w:space="0" w:color="auto"/>
+              <w:bottom w:val="single" w:sz="4" w:space="0" w:color="auto"/>
+              <w:right w:val="single" w:sz="4" w:space="0" w:color="auto"/>
+            </w:tcBorders>
+            <w:shd w:val="clear" w:color="auto" w:fill="D9E2F3" w:themeFill="accent1" w:themeFillTint="33"/>
+            <w:vAlign w:val="center"/>
+            <w:hideMark/>
+          </w:tcPr>
+          <w:p>
+            <w:r>
+              <w:lastRenderedPageBreak/>
+              <w:t>Resultado o postcondición</w:t>
+            </w:r>
+          </w:p>
+        </w:tc>
+        <w:tc>
+          <w:tcPr>
+            <w:tcW w:w="6813" w:type="dxa"/>
+            <w:gridSpan w:val="3"/>
+            <w:tcBorders>
+              <w:top w:val="single" w:sz="4" w:space="0" w:color="auto"/>
+              <w:left w:val="single" w:sz="4" w:space="0" w:color="auto"/>
+              <w:bottom w:val="single" w:sz="4" w:space="0" w:color="auto"/>
+              <w:right w:val="single" w:sz="4" w:space="0" w:color="auto"/>
+            </w:tcBorders>
+            <w:vAlign w:val="center"/>
+          </w:tcPr>
+          <w:p>
+            <w:r>
+              <w:t>Registrar la especie en humedal</w:t>
+            </w:r>
+          </w:p>
+        </w:tc>
+      </w:tr>
+      <w:tr>
+        <w:trPr>
+          <w:trHeight w:val="286"/>
+        </w:trPr>
+        <w:tc>
+          <w:tcPr>
+            <w:tcW w:w="2271" w:type="dxa"/>
+            <w:vMerge w:val="restart"/>
+            <w:tcBorders>
+              <w:top w:val="single" w:sz="4" w:space="0" w:color="auto"/>
+              <w:left w:val="single" w:sz="4" w:space="0" w:color="auto"/>
+              <w:bottom w:val="single" w:sz="4" w:space="0" w:color="auto"/>
+              <w:right w:val="single" w:sz="4" w:space="0" w:color="auto"/>
+            </w:tcBorders>
+            <w:shd w:val="clear" w:color="auto" w:fill="D9E2F3" w:themeFill="accent1" w:themeFillTint="33"/>
+            <w:vAlign w:val="center"/>
+            <w:hideMark/>
+          </w:tcPr>
+          <w:p>
+            <w:r>
+              <w:t>Salidas</w:t>
+            </w:r>
+          </w:p>
+        </w:tc>
+        <w:tc>
+          <w:tcPr>
+            <w:tcW w:w="2271" w:type="dxa"/>
+            <w:tcBorders>
+              <w:top w:val="single" w:sz="4" w:space="0" w:color="auto"/>
+              <w:left w:val="single" w:sz="4" w:space="0" w:color="auto"/>
+              <w:bottom w:val="single" w:sz="4" w:space="0" w:color="auto"/>
+              <w:right w:val="single" w:sz="4" w:space="0" w:color="auto"/>
+            </w:tcBorders>
+            <w:vAlign w:val="center"/>
+            <w:hideMark/>
+          </w:tcPr>
+          <w:p>
+            <w:pPr>
+              <w:jc w:val="center"/>
+            </w:pPr>
+            <w:r>
+              <w:t>Nombre entrada</w:t>
+            </w:r>
+          </w:p>
+        </w:tc>
+        <w:tc>
+          <w:tcPr>
+            <w:tcW w:w="2271" w:type="dxa"/>
+            <w:tcBorders>
+              <w:top w:val="single" w:sz="4" w:space="0" w:color="auto"/>
+              <w:left w:val="single" w:sz="4" w:space="0" w:color="auto"/>
+              <w:bottom w:val="single" w:sz="4" w:space="0" w:color="auto"/>
+              <w:right w:val="single" w:sz="4" w:space="0" w:color="auto"/>
+            </w:tcBorders>
+            <w:vAlign w:val="center"/>
+            <w:hideMark/>
+          </w:tcPr>
+          <w:p>
+            <w:pPr>
+              <w:jc w:val="center"/>
+            </w:pPr>
+            <w:r>
+              <w:t>Tipo de dato</w:t>
+            </w:r>
+          </w:p>
+        </w:tc>
+        <w:tc>
+          <w:tcPr>
+            <w:tcW w:w="2271" w:type="dxa"/>
+            <w:tcBorders>
+              <w:top w:val="single" w:sz="4" w:space="0" w:color="auto"/>
+              <w:left w:val="single" w:sz="4" w:space="0" w:color="auto"/>
+              <w:bottom w:val="single" w:sz="4" w:space="0" w:color="auto"/>
+              <w:right w:val="single" w:sz="4" w:space="0" w:color="auto"/>
+            </w:tcBorders>
+            <w:vAlign w:val="center"/>
+            <w:hideMark/>
+          </w:tcPr>
+          <w:p>
+            <w:pPr>
+              <w:jc w:val="center"/>
+            </w:pPr>
+            <w:r>
+              <w:t>Condición de selección o repetición</w:t>
+            </w:r>
+          </w:p>
+        </w:tc>
+      </w:tr>
+      <w:tr>
+        <w:trPr>
+          <w:trHeight w:val="488"/>
+        </w:trPr>
+        <w:tc>
+          <w:tcPr>
+            <w:tcW w:w="0" w:type="auto"/>
+            <w:vMerge/>
+            <w:tcBorders>
+              <w:top w:val="single" w:sz="4" w:space="0" w:color="auto"/>
+              <w:left w:val="single" w:sz="4" w:space="0" w:color="auto"/>
+              <w:bottom w:val="single" w:sz="4" w:space="0" w:color="auto"/>
+              <w:right w:val="single" w:sz="4" w:space="0" w:color="auto"/>
+            </w:tcBorders>
+            <w:vAlign w:val="center"/>
+            <w:hideMark/>
+          </w:tcPr>
+          <w:p/>
+        </w:tc>
+        <w:tc>
+          <w:tcPr>
+            <w:tcW w:w="2271" w:type="dxa"/>
+            <w:tcBorders>
+              <w:top w:val="single" w:sz="4" w:space="0" w:color="auto"/>
+              <w:left w:val="single" w:sz="4" w:space="0" w:color="auto"/>
+              <w:bottom w:val="single" w:sz="4" w:space="0" w:color="auto"/>
+              <w:right w:val="single" w:sz="4" w:space="0" w:color="auto"/>
+            </w:tcBorders>
+            <w:vAlign w:val="center"/>
+          </w:tcPr>
+          <w:p>
+            <w:r>
+              <w:t>Mensaje de confirmación</w:t>
+            </w:r>
+          </w:p>
+        </w:tc>
+        <w:tc>
+          <w:tcPr>
+            <w:tcW w:w="2271" w:type="dxa"/>
+            <w:tcBorders>
+              <w:top w:val="single" w:sz="4" w:space="0" w:color="auto"/>
+              <w:left w:val="single" w:sz="4" w:space="0" w:color="auto"/>
+              <w:bottom w:val="single" w:sz="4" w:space="0" w:color="auto"/>
+              <w:right w:val="single" w:sz="4" w:space="0" w:color="auto"/>
+            </w:tcBorders>
+            <w:vAlign w:val="center"/>
+          </w:tcPr>
+          <w:p>
+            <w:proofErr w:type="spellStart"/>
+            <w:r>
+              <w:t>String</w:t>
+            </w:r>
+            <w:proofErr w:type="spellEnd"/>
+          </w:p>
+        </w:tc>
+        <w:tc>
+          <w:tcPr>
+            <w:tcW w:w="2271" w:type="dxa"/>
+            <w:tcBorders>
+              <w:top w:val="single" w:sz="4" w:space="0" w:color="auto"/>
+              <w:left w:val="single" w:sz="4" w:space="0" w:color="auto"/>
+              <w:bottom w:val="single" w:sz="4" w:space="0" w:color="auto"/>
+              <w:right w:val="single" w:sz="4" w:space="0" w:color="auto"/>
+            </w:tcBorders>
+            <w:vAlign w:val="center"/>
+          </w:tcPr>
+          <w:p>
+            <w:r>
+              <w:t>Si se llevó a cabo el registro de manera exitosa</w:t>
+            </w:r>
+          </w:p>
+        </w:tc>
+      </w:tr>
+    </w:tbl>
+    <w:p>
+      <w:pPr>
+        <w:jc w:val="both"/>
+        <w:rPr>
+          <w:rFonts w:ascii="Candara" w:hAnsi="Candara"/>
+          <w:sz w:val="24"/>
+          <w:szCs w:val="24"/>
+          <w:lang w:val="es-MX"/>
+        </w:rPr>
+      </w:pPr>
     </w:p>
     <w:sectPr>
       <w:pgSz w:w="12240" w:h="15840"/>
@@ -748,6 +3409,7 @@
   <w:style w:type="paragraph" w:default="1" w:styleId="Normal">
     <w:name w:val="Normal"/>
     <w:qFormat/>
+    <w:rsid w:val="00B97941"/>
   </w:style>
   <w:style w:type="character" w:default="1" w:styleId="Fuentedeprrafopredeter">
     <w:name w:val="Default Paragraph Font"/>
@@ -775,6 +3437,26 @@
     <w:uiPriority w:val="99"/>
     <w:semiHidden/>
     <w:unhideWhenUsed/>
+  </w:style>
+  <w:style w:type="table" w:styleId="Tablaconcuadrcula">
+    <w:name w:val="Table Grid"/>
+    <w:basedOn w:val="Tablanormal"/>
+    <w:uiPriority w:val="39"/>
+    <w:rsid w:val="00C70547"/>
+    <w:pPr>
+      <w:spacing w:after="0" w:line="240" w:lineRule="auto"/>
+    </w:pPr>
+    <w:tblPr>
+      <w:tblInd w:w="0" w:type="nil"/>
+      <w:tblBorders>
+        <w:top w:val="single" w:sz="4" w:space="0" w:color="auto"/>
+        <w:left w:val="single" w:sz="4" w:space="0" w:color="auto"/>
+        <w:bottom w:val="single" w:sz="4" w:space="0" w:color="auto"/>
+        <w:right w:val="single" w:sz="4" w:space="0" w:color="auto"/>
+        <w:insideH w:val="single" w:sz="4" w:space="0" w:color="auto"/>
+        <w:insideV w:val="single" w:sz="4" w:space="0" w:color="auto"/>
+      </w:tblBorders>
+    </w:tblPr>
   </w:style>
 </w:styles>
 </file>

</xml_diff>

<commit_message>
update in doc, analisis finish
</commit_message>
<xml_diff>
--- a/doc/Analisis del problema-Humedales.docx
+++ b/doc/Analisis del problema-Humedales.docx
@@ -43,27 +43,7 @@
           <w:szCs w:val="24"/>
           <w:lang w:val="es-MX"/>
         </w:rPr>
-        <w:t xml:space="preserve">El </w:t>
-      </w:r>
-      <w:proofErr w:type="spellStart"/>
-      <w:r>
-        <w:rPr>
-          <w:rFonts w:ascii="Candara" w:hAnsi="Candara"/>
-          <w:sz w:val="24"/>
-          <w:szCs w:val="24"/>
-          <w:lang w:val="es-MX"/>
-        </w:rPr>
-        <w:t>dagma</w:t>
-      </w:r>
-      <w:proofErr w:type="spellEnd"/>
-      <w:r>
-        <w:rPr>
-          <w:rFonts w:ascii="Candara" w:hAnsi="Candara"/>
-          <w:sz w:val="24"/>
-          <w:szCs w:val="24"/>
-          <w:lang w:val="es-MX"/>
-        </w:rPr>
-        <w:t xml:space="preserve"> necesita una aplicación que sirva para administrar los humedales de la ciudad de Cali, almacenando la información de los mismos: especies que habitan en un humedal y los eventos realizados en un humedal</w:t>
+        <w:t>El dagma necesita una aplicación que sirva para administrar los humedales de la ciudad de Cali, almacenando la información de los mismos: especies que habitan en un humedal y los eventos realizados en un humedal</w:t>
       </w:r>
       <w:r>
         <w:rPr>
@@ -620,30 +600,26 @@
             <w:vAlign w:val="center"/>
           </w:tcPr>
           <w:p>
-            <w:proofErr w:type="spellStart"/>
             <w:r>
               <w:t>name</w:t>
             </w:r>
-            <w:proofErr w:type="spellEnd"/>
-          </w:p>
-        </w:tc>
-        <w:tc>
-          <w:tcPr>
-            <w:tcW w:w="2271" w:type="dxa"/>
-            <w:tcBorders>
-              <w:top w:val="single" w:sz="4" w:space="0" w:color="auto"/>
-              <w:left w:val="single" w:sz="4" w:space="0" w:color="auto"/>
-              <w:bottom w:val="single" w:sz="4" w:space="0" w:color="auto"/>
-              <w:right w:val="single" w:sz="4" w:space="0" w:color="auto"/>
-            </w:tcBorders>
-            <w:vAlign w:val="center"/>
-          </w:tcPr>
-          <w:p>
-            <w:proofErr w:type="spellStart"/>
+          </w:p>
+        </w:tc>
+        <w:tc>
+          <w:tcPr>
+            <w:tcW w:w="2271" w:type="dxa"/>
+            <w:tcBorders>
+              <w:top w:val="single" w:sz="4" w:space="0" w:color="auto"/>
+              <w:left w:val="single" w:sz="4" w:space="0" w:color="auto"/>
+              <w:bottom w:val="single" w:sz="4" w:space="0" w:color="auto"/>
+              <w:right w:val="single" w:sz="4" w:space="0" w:color="auto"/>
+            </w:tcBorders>
+            <w:vAlign w:val="center"/>
+          </w:tcPr>
+          <w:p>
             <w:r>
               <w:t>String</w:t>
             </w:r>
-            <w:proofErr w:type="spellEnd"/>
           </w:p>
         </w:tc>
         <w:tc>
@@ -692,30 +668,26 @@
             <w:vAlign w:val="center"/>
           </w:tcPr>
           <w:p>
-            <w:proofErr w:type="spellStart"/>
             <w:r>
               <w:t>location</w:t>
             </w:r>
-            <w:proofErr w:type="spellEnd"/>
-          </w:p>
-        </w:tc>
-        <w:tc>
-          <w:tcPr>
-            <w:tcW w:w="2271" w:type="dxa"/>
-            <w:tcBorders>
-              <w:top w:val="single" w:sz="4" w:space="0" w:color="auto"/>
-              <w:left w:val="single" w:sz="4" w:space="0" w:color="auto"/>
-              <w:bottom w:val="single" w:sz="4" w:space="0" w:color="auto"/>
-              <w:right w:val="single" w:sz="4" w:space="0" w:color="auto"/>
-            </w:tcBorders>
-            <w:vAlign w:val="center"/>
-          </w:tcPr>
-          <w:p>
-            <w:proofErr w:type="spellStart"/>
+          </w:p>
+        </w:tc>
+        <w:tc>
+          <w:tcPr>
+            <w:tcW w:w="2271" w:type="dxa"/>
+            <w:tcBorders>
+              <w:top w:val="single" w:sz="4" w:space="0" w:color="auto"/>
+              <w:left w:val="single" w:sz="4" w:space="0" w:color="auto"/>
+              <w:bottom w:val="single" w:sz="4" w:space="0" w:color="auto"/>
+              <w:right w:val="single" w:sz="4" w:space="0" w:color="auto"/>
+            </w:tcBorders>
+            <w:vAlign w:val="center"/>
+          </w:tcPr>
+          <w:p>
             <w:r>
               <w:t>String</w:t>
             </w:r>
-            <w:proofErr w:type="spellEnd"/>
           </w:p>
         </w:tc>
         <w:tc>
@@ -760,30 +732,26 @@
             <w:vAlign w:val="center"/>
           </w:tcPr>
           <w:p>
-            <w:proofErr w:type="spellStart"/>
             <w:r>
               <w:t>Type</w:t>
             </w:r>
-            <w:proofErr w:type="spellEnd"/>
-          </w:p>
-        </w:tc>
-        <w:tc>
-          <w:tcPr>
-            <w:tcW w:w="2271" w:type="dxa"/>
-            <w:tcBorders>
-              <w:top w:val="single" w:sz="4" w:space="0" w:color="auto"/>
-              <w:left w:val="single" w:sz="4" w:space="0" w:color="auto"/>
-              <w:bottom w:val="single" w:sz="4" w:space="0" w:color="auto"/>
-              <w:right w:val="single" w:sz="4" w:space="0" w:color="auto"/>
-            </w:tcBorders>
-            <w:vAlign w:val="center"/>
-          </w:tcPr>
-          <w:p>
-            <w:proofErr w:type="spellStart"/>
+          </w:p>
+        </w:tc>
+        <w:tc>
+          <w:tcPr>
+            <w:tcW w:w="2271" w:type="dxa"/>
+            <w:tcBorders>
+              <w:top w:val="single" w:sz="4" w:space="0" w:color="auto"/>
+              <w:left w:val="single" w:sz="4" w:space="0" w:color="auto"/>
+              <w:bottom w:val="single" w:sz="4" w:space="0" w:color="auto"/>
+              <w:right w:val="single" w:sz="4" w:space="0" w:color="auto"/>
+            </w:tcBorders>
+            <w:vAlign w:val="center"/>
+          </w:tcPr>
+          <w:p>
             <w:r>
               <w:t>String</w:t>
             </w:r>
-            <w:proofErr w:type="spellEnd"/>
           </w:p>
         </w:tc>
         <w:tc>
@@ -828,30 +796,26 @@
             <w:vAlign w:val="center"/>
           </w:tcPr>
           <w:p>
-            <w:proofErr w:type="spellStart"/>
             <w:r>
               <w:t>area</w:t>
             </w:r>
-            <w:proofErr w:type="spellEnd"/>
-          </w:p>
-        </w:tc>
-        <w:tc>
-          <w:tcPr>
-            <w:tcW w:w="2271" w:type="dxa"/>
-            <w:tcBorders>
-              <w:top w:val="single" w:sz="4" w:space="0" w:color="auto"/>
-              <w:left w:val="single" w:sz="4" w:space="0" w:color="auto"/>
-              <w:bottom w:val="single" w:sz="4" w:space="0" w:color="auto"/>
-              <w:right w:val="single" w:sz="4" w:space="0" w:color="auto"/>
-            </w:tcBorders>
-            <w:vAlign w:val="center"/>
-          </w:tcPr>
-          <w:p>
-            <w:proofErr w:type="spellStart"/>
+          </w:p>
+        </w:tc>
+        <w:tc>
+          <w:tcPr>
+            <w:tcW w:w="2271" w:type="dxa"/>
+            <w:tcBorders>
+              <w:top w:val="single" w:sz="4" w:space="0" w:color="auto"/>
+              <w:left w:val="single" w:sz="4" w:space="0" w:color="auto"/>
+              <w:bottom w:val="single" w:sz="4" w:space="0" w:color="auto"/>
+              <w:right w:val="single" w:sz="4" w:space="0" w:color="auto"/>
+            </w:tcBorders>
+            <w:vAlign w:val="center"/>
+          </w:tcPr>
+          <w:p>
             <w:r>
               <w:t>Double</w:t>
             </w:r>
-            <w:proofErr w:type="spellEnd"/>
           </w:p>
         </w:tc>
         <w:tc>
@@ -896,30 +860,26 @@
             <w:vAlign w:val="center"/>
           </w:tcPr>
           <w:p>
-            <w:proofErr w:type="spellStart"/>
             <w:r>
               <w:t>photoURL</w:t>
             </w:r>
-            <w:proofErr w:type="spellEnd"/>
-          </w:p>
-        </w:tc>
-        <w:tc>
-          <w:tcPr>
-            <w:tcW w:w="2271" w:type="dxa"/>
-            <w:tcBorders>
-              <w:top w:val="single" w:sz="4" w:space="0" w:color="auto"/>
-              <w:left w:val="single" w:sz="4" w:space="0" w:color="auto"/>
-              <w:bottom w:val="single" w:sz="4" w:space="0" w:color="auto"/>
-              <w:right w:val="single" w:sz="4" w:space="0" w:color="auto"/>
-            </w:tcBorders>
-            <w:vAlign w:val="center"/>
-          </w:tcPr>
-          <w:p>
-            <w:proofErr w:type="spellStart"/>
+          </w:p>
+        </w:tc>
+        <w:tc>
+          <w:tcPr>
+            <w:tcW w:w="2271" w:type="dxa"/>
+            <w:tcBorders>
+              <w:top w:val="single" w:sz="4" w:space="0" w:color="auto"/>
+              <w:left w:val="single" w:sz="4" w:space="0" w:color="auto"/>
+              <w:bottom w:val="single" w:sz="4" w:space="0" w:color="auto"/>
+              <w:right w:val="single" w:sz="4" w:space="0" w:color="auto"/>
+            </w:tcBorders>
+            <w:vAlign w:val="center"/>
+          </w:tcPr>
+          <w:p>
             <w:r>
               <w:t>String</w:t>
             </w:r>
-            <w:proofErr w:type="spellEnd"/>
           </w:p>
         </w:tc>
         <w:tc>
@@ -964,30 +924,26 @@
             <w:vAlign w:val="center"/>
           </w:tcPr>
           <w:p>
-            <w:proofErr w:type="spellStart"/>
             <w:r>
               <w:t>protectedStatus</w:t>
             </w:r>
-            <w:proofErr w:type="spellEnd"/>
-          </w:p>
-        </w:tc>
-        <w:tc>
-          <w:tcPr>
-            <w:tcW w:w="2271" w:type="dxa"/>
-            <w:tcBorders>
-              <w:top w:val="single" w:sz="4" w:space="0" w:color="auto"/>
-              <w:left w:val="single" w:sz="4" w:space="0" w:color="auto"/>
-              <w:bottom w:val="single" w:sz="4" w:space="0" w:color="auto"/>
-              <w:right w:val="single" w:sz="4" w:space="0" w:color="auto"/>
-            </w:tcBorders>
-            <w:vAlign w:val="center"/>
-          </w:tcPr>
-          <w:p>
-            <w:proofErr w:type="spellStart"/>
+          </w:p>
+        </w:tc>
+        <w:tc>
+          <w:tcPr>
+            <w:tcW w:w="2271" w:type="dxa"/>
+            <w:tcBorders>
+              <w:top w:val="single" w:sz="4" w:space="0" w:color="auto"/>
+              <w:left w:val="single" w:sz="4" w:space="0" w:color="auto"/>
+              <w:bottom w:val="single" w:sz="4" w:space="0" w:color="auto"/>
+              <w:right w:val="single" w:sz="4" w:space="0" w:color="auto"/>
+            </w:tcBorders>
+            <w:vAlign w:val="center"/>
+          </w:tcPr>
+          <w:p>
             <w:r>
               <w:t>String</w:t>
             </w:r>
-            <w:proofErr w:type="spellEnd"/>
           </w:p>
         </w:tc>
         <w:tc>
@@ -1032,30 +988,26 @@
             <w:vAlign w:val="center"/>
           </w:tcPr>
           <w:p>
-            <w:proofErr w:type="spellStart"/>
             <w:r>
               <w:t>nameZone</w:t>
             </w:r>
-            <w:proofErr w:type="spellEnd"/>
-          </w:p>
-        </w:tc>
-        <w:tc>
-          <w:tcPr>
-            <w:tcW w:w="2271" w:type="dxa"/>
-            <w:tcBorders>
-              <w:top w:val="single" w:sz="4" w:space="0" w:color="auto"/>
-              <w:left w:val="single" w:sz="4" w:space="0" w:color="auto"/>
-              <w:bottom w:val="single" w:sz="4" w:space="0" w:color="auto"/>
-              <w:right w:val="single" w:sz="4" w:space="0" w:color="auto"/>
-            </w:tcBorders>
-            <w:vAlign w:val="center"/>
-          </w:tcPr>
-          <w:p>
-            <w:proofErr w:type="spellStart"/>
+          </w:p>
+        </w:tc>
+        <w:tc>
+          <w:tcPr>
+            <w:tcW w:w="2271" w:type="dxa"/>
+            <w:tcBorders>
+              <w:top w:val="single" w:sz="4" w:space="0" w:color="auto"/>
+              <w:left w:val="single" w:sz="4" w:space="0" w:color="auto"/>
+              <w:bottom w:val="single" w:sz="4" w:space="0" w:color="auto"/>
+              <w:right w:val="single" w:sz="4" w:space="0" w:color="auto"/>
+            </w:tcBorders>
+            <w:vAlign w:val="center"/>
+          </w:tcPr>
+          <w:p>
             <w:r>
               <w:t>String</w:t>
             </w:r>
-            <w:proofErr w:type="spellEnd"/>
           </w:p>
         </w:tc>
         <w:tc>
@@ -1101,30 +1053,26 @@
             <w:vAlign w:val="center"/>
           </w:tcPr>
           <w:p>
-            <w:proofErr w:type="spellStart"/>
             <w:r>
               <w:t>enviormentalPlan</w:t>
             </w:r>
-            <w:proofErr w:type="spellEnd"/>
-          </w:p>
-        </w:tc>
-        <w:tc>
-          <w:tcPr>
-            <w:tcW w:w="2271" w:type="dxa"/>
-            <w:tcBorders>
-              <w:top w:val="single" w:sz="4" w:space="0" w:color="auto"/>
-              <w:left w:val="single" w:sz="4" w:space="0" w:color="auto"/>
-              <w:bottom w:val="single" w:sz="4" w:space="0" w:color="auto"/>
-              <w:right w:val="single" w:sz="4" w:space="0" w:color="auto"/>
-            </w:tcBorders>
-            <w:vAlign w:val="center"/>
-          </w:tcPr>
-          <w:p>
-            <w:proofErr w:type="spellStart"/>
+          </w:p>
+        </w:tc>
+        <w:tc>
+          <w:tcPr>
+            <w:tcW w:w="2271" w:type="dxa"/>
+            <w:tcBorders>
+              <w:top w:val="single" w:sz="4" w:space="0" w:color="auto"/>
+              <w:left w:val="single" w:sz="4" w:space="0" w:color="auto"/>
+              <w:bottom w:val="single" w:sz="4" w:space="0" w:color="auto"/>
+              <w:right w:val="single" w:sz="4" w:space="0" w:color="auto"/>
+            </w:tcBorders>
+            <w:vAlign w:val="center"/>
+          </w:tcPr>
+          <w:p>
             <w:r>
               <w:t>EnviormentalPlan</w:t>
             </w:r>
-            <w:proofErr w:type="spellEnd"/>
           </w:p>
         </w:tc>
         <w:tc>
@@ -1361,11 +1309,9 @@
             <w:vAlign w:val="center"/>
           </w:tcPr>
           <w:p>
-            <w:proofErr w:type="spellStart"/>
             <w:r>
               <w:t>String</w:t>
             </w:r>
-            <w:proofErr w:type="spellEnd"/>
           </w:p>
         </w:tc>
         <w:tc>
@@ -1616,30 +1562,26 @@
             <w:vAlign w:val="center"/>
           </w:tcPr>
           <w:p>
-            <w:proofErr w:type="spellStart"/>
             <w:r>
               <w:t>name</w:t>
             </w:r>
-            <w:proofErr w:type="spellEnd"/>
-          </w:p>
-        </w:tc>
-        <w:tc>
-          <w:tcPr>
-            <w:tcW w:w="2271" w:type="dxa"/>
-            <w:tcBorders>
-              <w:top w:val="single" w:sz="4" w:space="0" w:color="auto"/>
-              <w:left w:val="single" w:sz="4" w:space="0" w:color="auto"/>
-              <w:bottom w:val="single" w:sz="4" w:space="0" w:color="auto"/>
-              <w:right w:val="single" w:sz="4" w:space="0" w:color="auto"/>
-            </w:tcBorders>
-            <w:vAlign w:val="center"/>
-          </w:tcPr>
-          <w:p>
-            <w:proofErr w:type="spellStart"/>
+          </w:p>
+        </w:tc>
+        <w:tc>
+          <w:tcPr>
+            <w:tcW w:w="2271" w:type="dxa"/>
+            <w:tcBorders>
+              <w:top w:val="single" w:sz="4" w:space="0" w:color="auto"/>
+              <w:left w:val="single" w:sz="4" w:space="0" w:color="auto"/>
+              <w:bottom w:val="single" w:sz="4" w:space="0" w:color="auto"/>
+              <w:right w:val="single" w:sz="4" w:space="0" w:color="auto"/>
+            </w:tcBorders>
+            <w:vAlign w:val="center"/>
+          </w:tcPr>
+          <w:p>
             <w:r>
               <w:t>String</w:t>
             </w:r>
-            <w:proofErr w:type="spellEnd"/>
           </w:p>
         </w:tc>
         <w:tc>
@@ -1694,30 +1636,26 @@
             <w:vAlign w:val="center"/>
           </w:tcPr>
           <w:p>
-            <w:proofErr w:type="spellStart"/>
             <w:r>
               <w:t>scientificName</w:t>
             </w:r>
-            <w:proofErr w:type="spellEnd"/>
-          </w:p>
-        </w:tc>
-        <w:tc>
-          <w:tcPr>
-            <w:tcW w:w="2271" w:type="dxa"/>
-            <w:tcBorders>
-              <w:top w:val="single" w:sz="4" w:space="0" w:color="auto"/>
-              <w:left w:val="single" w:sz="4" w:space="0" w:color="auto"/>
-              <w:bottom w:val="single" w:sz="4" w:space="0" w:color="auto"/>
-              <w:right w:val="single" w:sz="4" w:space="0" w:color="auto"/>
-            </w:tcBorders>
-            <w:vAlign w:val="center"/>
-          </w:tcPr>
-          <w:p>
-            <w:proofErr w:type="spellStart"/>
+          </w:p>
+        </w:tc>
+        <w:tc>
+          <w:tcPr>
+            <w:tcW w:w="2271" w:type="dxa"/>
+            <w:tcBorders>
+              <w:top w:val="single" w:sz="4" w:space="0" w:color="auto"/>
+              <w:left w:val="single" w:sz="4" w:space="0" w:color="auto"/>
+              <w:bottom w:val="single" w:sz="4" w:space="0" w:color="auto"/>
+              <w:right w:val="single" w:sz="4" w:space="0" w:color="auto"/>
+            </w:tcBorders>
+            <w:vAlign w:val="center"/>
+          </w:tcPr>
+          <w:p>
             <w:r>
               <w:t>String</w:t>
             </w:r>
-            <w:proofErr w:type="spellEnd"/>
           </w:p>
         </w:tc>
         <w:tc>
@@ -1762,30 +1700,26 @@
             <w:vAlign w:val="center"/>
           </w:tcPr>
           <w:p>
-            <w:proofErr w:type="spellStart"/>
             <w:r>
               <w:t>Type</w:t>
             </w:r>
-            <w:proofErr w:type="spellEnd"/>
-          </w:p>
-        </w:tc>
-        <w:tc>
-          <w:tcPr>
-            <w:tcW w:w="2271" w:type="dxa"/>
-            <w:tcBorders>
-              <w:top w:val="single" w:sz="4" w:space="0" w:color="auto"/>
-              <w:left w:val="single" w:sz="4" w:space="0" w:color="auto"/>
-              <w:bottom w:val="single" w:sz="4" w:space="0" w:color="auto"/>
-              <w:right w:val="single" w:sz="4" w:space="0" w:color="auto"/>
-            </w:tcBorders>
-            <w:vAlign w:val="center"/>
-          </w:tcPr>
-          <w:p>
-            <w:proofErr w:type="spellStart"/>
+          </w:p>
+        </w:tc>
+        <w:tc>
+          <w:tcPr>
+            <w:tcW w:w="2271" w:type="dxa"/>
+            <w:tcBorders>
+              <w:top w:val="single" w:sz="4" w:space="0" w:color="auto"/>
+              <w:left w:val="single" w:sz="4" w:space="0" w:color="auto"/>
+              <w:bottom w:val="single" w:sz="4" w:space="0" w:color="auto"/>
+              <w:right w:val="single" w:sz="4" w:space="0" w:color="auto"/>
+            </w:tcBorders>
+            <w:vAlign w:val="center"/>
+          </w:tcPr>
+          <w:p>
             <w:r>
               <w:t>TypeSpecie</w:t>
             </w:r>
-            <w:proofErr w:type="spellEnd"/>
           </w:p>
         </w:tc>
         <w:tc>
@@ -1830,30 +1764,26 @@
             <w:vAlign w:val="center"/>
           </w:tcPr>
           <w:p>
-            <w:proofErr w:type="spellStart"/>
             <w:r>
               <w:t>migratorySpecie</w:t>
             </w:r>
-            <w:proofErr w:type="spellEnd"/>
-          </w:p>
-        </w:tc>
-        <w:tc>
-          <w:tcPr>
-            <w:tcW w:w="2271" w:type="dxa"/>
-            <w:tcBorders>
-              <w:top w:val="single" w:sz="4" w:space="0" w:color="auto"/>
-              <w:left w:val="single" w:sz="4" w:space="0" w:color="auto"/>
-              <w:bottom w:val="single" w:sz="4" w:space="0" w:color="auto"/>
-              <w:right w:val="single" w:sz="4" w:space="0" w:color="auto"/>
-            </w:tcBorders>
-            <w:vAlign w:val="center"/>
-          </w:tcPr>
-          <w:p>
-            <w:proofErr w:type="spellStart"/>
+          </w:p>
+        </w:tc>
+        <w:tc>
+          <w:tcPr>
+            <w:tcW w:w="2271" w:type="dxa"/>
+            <w:tcBorders>
+              <w:top w:val="single" w:sz="4" w:space="0" w:color="auto"/>
+              <w:left w:val="single" w:sz="4" w:space="0" w:color="auto"/>
+              <w:bottom w:val="single" w:sz="4" w:space="0" w:color="auto"/>
+              <w:right w:val="single" w:sz="4" w:space="0" w:color="auto"/>
+            </w:tcBorders>
+            <w:vAlign w:val="center"/>
+          </w:tcPr>
+          <w:p>
             <w:r>
               <w:t>String</w:t>
             </w:r>
-            <w:proofErr w:type="spellEnd"/>
           </w:p>
         </w:tc>
         <w:tc>
@@ -1898,30 +1828,26 @@
             <w:vAlign w:val="center"/>
           </w:tcPr>
           <w:p>
-            <w:proofErr w:type="spellStart"/>
             <w:r>
               <w:t>wetlandName</w:t>
             </w:r>
-            <w:proofErr w:type="spellEnd"/>
-          </w:p>
-        </w:tc>
-        <w:tc>
-          <w:tcPr>
-            <w:tcW w:w="2271" w:type="dxa"/>
-            <w:tcBorders>
-              <w:top w:val="single" w:sz="4" w:space="0" w:color="auto"/>
-              <w:left w:val="single" w:sz="4" w:space="0" w:color="auto"/>
-              <w:bottom w:val="single" w:sz="4" w:space="0" w:color="auto"/>
-              <w:right w:val="single" w:sz="4" w:space="0" w:color="auto"/>
-            </w:tcBorders>
-            <w:vAlign w:val="center"/>
-          </w:tcPr>
-          <w:p>
-            <w:proofErr w:type="spellStart"/>
+          </w:p>
+        </w:tc>
+        <w:tc>
+          <w:tcPr>
+            <w:tcW w:w="2271" w:type="dxa"/>
+            <w:tcBorders>
+              <w:top w:val="single" w:sz="4" w:space="0" w:color="auto"/>
+              <w:left w:val="single" w:sz="4" w:space="0" w:color="auto"/>
+              <w:bottom w:val="single" w:sz="4" w:space="0" w:color="auto"/>
+              <w:right w:val="single" w:sz="4" w:space="0" w:color="auto"/>
+            </w:tcBorders>
+            <w:vAlign w:val="center"/>
+          </w:tcPr>
+          <w:p>
             <w:r>
               <w:t>String</w:t>
             </w:r>
-            <w:proofErr w:type="spellEnd"/>
           </w:p>
         </w:tc>
         <w:tc>
@@ -2165,11 +2091,9 @@
             <w:vAlign w:val="center"/>
           </w:tcPr>
           <w:p>
-            <w:proofErr w:type="spellStart"/>
             <w:r>
               <w:t>String</w:t>
             </w:r>
-            <w:proofErr w:type="spellEnd"/>
           </w:p>
         </w:tc>
         <w:tc>
@@ -2429,30 +2353,26 @@
             <w:vAlign w:val="center"/>
           </w:tcPr>
           <w:p>
-            <w:proofErr w:type="spellStart"/>
             <w:r>
               <w:t>organizer</w:t>
             </w:r>
-            <w:proofErr w:type="spellEnd"/>
-          </w:p>
-        </w:tc>
-        <w:tc>
-          <w:tcPr>
-            <w:tcW w:w="2271" w:type="dxa"/>
-            <w:tcBorders>
-              <w:top w:val="single" w:sz="4" w:space="0" w:color="auto"/>
-              <w:left w:val="single" w:sz="4" w:space="0" w:color="auto"/>
-              <w:bottom w:val="single" w:sz="4" w:space="0" w:color="auto"/>
-              <w:right w:val="single" w:sz="4" w:space="0" w:color="auto"/>
-            </w:tcBorders>
-            <w:vAlign w:val="center"/>
-          </w:tcPr>
-          <w:p>
-            <w:proofErr w:type="spellStart"/>
+          </w:p>
+        </w:tc>
+        <w:tc>
+          <w:tcPr>
+            <w:tcW w:w="2271" w:type="dxa"/>
+            <w:tcBorders>
+              <w:top w:val="single" w:sz="4" w:space="0" w:color="auto"/>
+              <w:left w:val="single" w:sz="4" w:space="0" w:color="auto"/>
+              <w:bottom w:val="single" w:sz="4" w:space="0" w:color="auto"/>
+              <w:right w:val="single" w:sz="4" w:space="0" w:color="auto"/>
+            </w:tcBorders>
+            <w:vAlign w:val="center"/>
+          </w:tcPr>
+          <w:p>
             <w:r>
               <w:t>String</w:t>
             </w:r>
-            <w:proofErr w:type="spellEnd"/>
           </w:p>
         </w:tc>
         <w:tc>
@@ -2501,30 +2421,26 @@
             <w:vAlign w:val="center"/>
           </w:tcPr>
           <w:p>
-            <w:proofErr w:type="spellStart"/>
             <w:r>
               <w:t>type</w:t>
             </w:r>
-            <w:proofErr w:type="spellEnd"/>
-          </w:p>
-        </w:tc>
-        <w:tc>
-          <w:tcPr>
-            <w:tcW w:w="2271" w:type="dxa"/>
-            <w:tcBorders>
-              <w:top w:val="single" w:sz="4" w:space="0" w:color="auto"/>
-              <w:left w:val="single" w:sz="4" w:space="0" w:color="auto"/>
-              <w:bottom w:val="single" w:sz="4" w:space="0" w:color="auto"/>
-              <w:right w:val="single" w:sz="4" w:space="0" w:color="auto"/>
-            </w:tcBorders>
-            <w:vAlign w:val="center"/>
-          </w:tcPr>
-          <w:p>
-            <w:proofErr w:type="spellStart"/>
+          </w:p>
+        </w:tc>
+        <w:tc>
+          <w:tcPr>
+            <w:tcW w:w="2271" w:type="dxa"/>
+            <w:tcBorders>
+              <w:top w:val="single" w:sz="4" w:space="0" w:color="auto"/>
+              <w:left w:val="single" w:sz="4" w:space="0" w:color="auto"/>
+              <w:bottom w:val="single" w:sz="4" w:space="0" w:color="auto"/>
+              <w:right w:val="single" w:sz="4" w:space="0" w:color="auto"/>
+            </w:tcBorders>
+            <w:vAlign w:val="center"/>
+          </w:tcPr>
+          <w:p>
             <w:r>
               <w:t>Events</w:t>
             </w:r>
-            <w:proofErr w:type="spellEnd"/>
           </w:p>
         </w:tc>
         <w:tc>
@@ -2569,30 +2485,26 @@
             <w:vAlign w:val="center"/>
           </w:tcPr>
           <w:p>
-            <w:proofErr w:type="spellStart"/>
             <w:r>
               <w:t>cost</w:t>
             </w:r>
-            <w:proofErr w:type="spellEnd"/>
-          </w:p>
-        </w:tc>
-        <w:tc>
-          <w:tcPr>
-            <w:tcW w:w="2271" w:type="dxa"/>
-            <w:tcBorders>
-              <w:top w:val="single" w:sz="4" w:space="0" w:color="auto"/>
-              <w:left w:val="single" w:sz="4" w:space="0" w:color="auto"/>
-              <w:bottom w:val="single" w:sz="4" w:space="0" w:color="auto"/>
-              <w:right w:val="single" w:sz="4" w:space="0" w:color="auto"/>
-            </w:tcBorders>
-            <w:vAlign w:val="center"/>
-          </w:tcPr>
-          <w:p>
-            <w:proofErr w:type="spellStart"/>
+          </w:p>
+        </w:tc>
+        <w:tc>
+          <w:tcPr>
+            <w:tcW w:w="2271" w:type="dxa"/>
+            <w:tcBorders>
+              <w:top w:val="single" w:sz="4" w:space="0" w:color="auto"/>
+              <w:left w:val="single" w:sz="4" w:space="0" w:color="auto"/>
+              <w:bottom w:val="single" w:sz="4" w:space="0" w:color="auto"/>
+              <w:right w:val="single" w:sz="4" w:space="0" w:color="auto"/>
+            </w:tcBorders>
+            <w:vAlign w:val="center"/>
+          </w:tcPr>
+          <w:p>
             <w:r>
               <w:t>double</w:t>
             </w:r>
-            <w:proofErr w:type="spellEnd"/>
           </w:p>
         </w:tc>
         <w:tc>
@@ -2637,30 +2549,26 @@
             <w:vAlign w:val="center"/>
           </w:tcPr>
           <w:p>
-            <w:proofErr w:type="spellStart"/>
             <w:r>
               <w:t>description</w:t>
             </w:r>
-            <w:proofErr w:type="spellEnd"/>
-          </w:p>
-        </w:tc>
-        <w:tc>
-          <w:tcPr>
-            <w:tcW w:w="2271" w:type="dxa"/>
-            <w:tcBorders>
-              <w:top w:val="single" w:sz="4" w:space="0" w:color="auto"/>
-              <w:left w:val="single" w:sz="4" w:space="0" w:color="auto"/>
-              <w:bottom w:val="single" w:sz="4" w:space="0" w:color="auto"/>
-              <w:right w:val="single" w:sz="4" w:space="0" w:color="auto"/>
-            </w:tcBorders>
-            <w:vAlign w:val="center"/>
-          </w:tcPr>
-          <w:p>
-            <w:proofErr w:type="spellStart"/>
+          </w:p>
+        </w:tc>
+        <w:tc>
+          <w:tcPr>
+            <w:tcW w:w="2271" w:type="dxa"/>
+            <w:tcBorders>
+              <w:top w:val="single" w:sz="4" w:space="0" w:color="auto"/>
+              <w:left w:val="single" w:sz="4" w:space="0" w:color="auto"/>
+              <w:bottom w:val="single" w:sz="4" w:space="0" w:color="auto"/>
+              <w:right w:val="single" w:sz="4" w:space="0" w:color="auto"/>
+            </w:tcBorders>
+            <w:vAlign w:val="center"/>
+          </w:tcPr>
+          <w:p>
             <w:r>
               <w:t>String</w:t>
             </w:r>
-            <w:proofErr w:type="spellEnd"/>
           </w:p>
         </w:tc>
         <w:tc>
@@ -2705,11 +2613,9 @@
             <w:vAlign w:val="center"/>
           </w:tcPr>
           <w:p>
-            <w:proofErr w:type="spellStart"/>
             <w:r>
               <w:t>eventDate</w:t>
             </w:r>
-            <w:proofErr w:type="spellEnd"/>
           </w:p>
         </w:tc>
         <w:tc>
@@ -2823,7 +2729,19 @@
           </w:tcPr>
           <w:p>
             <w:r>
-              <w:t>Registrar la especie en humedal</w:t>
+              <w:t xml:space="preserve">Registrar </w:t>
+            </w:r>
+            <w:r>
+              <w:t xml:space="preserve">un evento </w:t>
+            </w:r>
+            <w:r>
+              <w:t>en</w:t>
+            </w:r>
+            <w:r>
+              <w:t xml:space="preserve"> el</w:t>
+            </w:r>
+            <w:r>
+              <w:t xml:space="preserve"> humedal</w:t>
             </w:r>
           </w:p>
         </w:tc>
@@ -2964,11 +2882,9 @@
             <w:vAlign w:val="center"/>
           </w:tcPr>
           <w:p>
-            <w:proofErr w:type="spellStart"/>
             <w:r>
               <w:t>String</w:t>
             </w:r>
-            <w:proofErr w:type="spellEnd"/>
           </w:p>
         </w:tc>
         <w:tc>
@@ -2985,6 +2901,2810 @@
           <w:p>
             <w:r>
               <w:t>Si se llevó a cabo el registro de manera exitosa</w:t>
+            </w:r>
+          </w:p>
+        </w:tc>
+      </w:tr>
+    </w:tbl>
+    <w:p>
+      <w:pPr>
+        <w:jc w:val="both"/>
+        <w:rPr>
+          <w:rFonts w:ascii="Candara" w:hAnsi="Candara"/>
+          <w:sz w:val="24"/>
+          <w:szCs w:val="24"/>
+          <w:lang w:val="es-MX"/>
+        </w:rPr>
+      </w:pPr>
+    </w:p>
+    <w:tbl>
+      <w:tblPr>
+        <w:tblStyle w:val="Tablaconcuadrcula"/>
+        <w:tblW w:w="9084" w:type="dxa"/>
+        <w:tblInd w:w="0" w:type="dxa"/>
+        <w:tblLook w:val="04A0" w:firstRow="1" w:lastRow="0" w:firstColumn="1" w:lastColumn="0" w:noHBand="0" w:noVBand="1"/>
+      </w:tblPr>
+      <w:tblGrid>
+        <w:gridCol w:w="2271"/>
+        <w:gridCol w:w="2271"/>
+        <w:gridCol w:w="2271"/>
+        <w:gridCol w:w="2271"/>
+      </w:tblGrid>
+      <w:tr>
+        <w:trPr>
+          <w:trHeight w:val="589"/>
+        </w:trPr>
+        <w:tc>
+          <w:tcPr>
+            <w:tcW w:w="2271" w:type="dxa"/>
+            <w:tcBorders>
+              <w:top w:val="single" w:sz="4" w:space="0" w:color="auto"/>
+              <w:left w:val="single" w:sz="4" w:space="0" w:color="auto"/>
+              <w:bottom w:val="single" w:sz="4" w:space="0" w:color="auto"/>
+              <w:right w:val="single" w:sz="4" w:space="0" w:color="auto"/>
+            </w:tcBorders>
+            <w:shd w:val="clear" w:color="auto" w:fill="D9E2F3" w:themeFill="accent1" w:themeFillTint="33"/>
+            <w:vAlign w:val="center"/>
+            <w:hideMark/>
+          </w:tcPr>
+          <w:p>
+            <w:r>
+              <w:t>Nombre o identificador</w:t>
+            </w:r>
+          </w:p>
+        </w:tc>
+        <w:tc>
+          <w:tcPr>
+            <w:tcW w:w="6813" w:type="dxa"/>
+            <w:gridSpan w:val="3"/>
+            <w:tcBorders>
+              <w:top w:val="single" w:sz="4" w:space="0" w:color="auto"/>
+              <w:left w:val="single" w:sz="4" w:space="0" w:color="auto"/>
+              <w:bottom w:val="single" w:sz="4" w:space="0" w:color="auto"/>
+              <w:right w:val="single" w:sz="4" w:space="0" w:color="auto"/>
+            </w:tcBorders>
+            <w:vAlign w:val="center"/>
+          </w:tcPr>
+          <w:p>
+            <w:r>
+              <w:t>R</w:t>
+            </w:r>
+            <w:r>
+              <w:t>4</w:t>
+            </w:r>
+            <w:r>
+              <w:t xml:space="preserve">. </w:t>
+            </w:r>
+            <w:r>
+              <w:t>Cantidad de mantenimientos en un año</w:t>
+            </w:r>
+          </w:p>
+        </w:tc>
+      </w:tr>
+      <w:tr>
+        <w:trPr>
+          <w:trHeight w:val="816"/>
+        </w:trPr>
+        <w:tc>
+          <w:tcPr>
+            <w:tcW w:w="2271" w:type="dxa"/>
+            <w:tcBorders>
+              <w:top w:val="single" w:sz="4" w:space="0" w:color="auto"/>
+              <w:left w:val="single" w:sz="4" w:space="0" w:color="auto"/>
+              <w:bottom w:val="single" w:sz="4" w:space="0" w:color="auto"/>
+              <w:right w:val="single" w:sz="4" w:space="0" w:color="auto"/>
+            </w:tcBorders>
+            <w:shd w:val="clear" w:color="auto" w:fill="D9E2F3" w:themeFill="accent1" w:themeFillTint="33"/>
+            <w:vAlign w:val="center"/>
+            <w:hideMark/>
+          </w:tcPr>
+          <w:p>
+            <w:r>
+              <w:t>Resumen</w:t>
+            </w:r>
+          </w:p>
+        </w:tc>
+        <w:tc>
+          <w:tcPr>
+            <w:tcW w:w="6813" w:type="dxa"/>
+            <w:gridSpan w:val="3"/>
+            <w:tcBorders>
+              <w:top w:val="single" w:sz="4" w:space="0" w:color="auto"/>
+              <w:left w:val="single" w:sz="4" w:space="0" w:color="auto"/>
+              <w:bottom w:val="single" w:sz="4" w:space="0" w:color="auto"/>
+              <w:right w:val="single" w:sz="4" w:space="0" w:color="auto"/>
+            </w:tcBorders>
+            <w:vAlign w:val="center"/>
+          </w:tcPr>
+          <w:p>
+            <w:r>
+              <w:t xml:space="preserve">El sistema debe </w:t>
+            </w:r>
+            <w:r>
+              <w:t>informar al usuario la cantidad de mantenimientos que se llevaron a acabo en un humedal especifico en un año dado por el usuario</w:t>
+            </w:r>
+          </w:p>
+        </w:tc>
+      </w:tr>
+      <w:tr>
+        <w:trPr>
+          <w:trHeight w:val="416"/>
+        </w:trPr>
+        <w:tc>
+          <w:tcPr>
+            <w:tcW w:w="2271" w:type="dxa"/>
+            <w:vMerge w:val="restart"/>
+            <w:tcBorders>
+              <w:top w:val="single" w:sz="4" w:space="0" w:color="auto"/>
+              <w:left w:val="single" w:sz="4" w:space="0" w:color="auto"/>
+              <w:right w:val="single" w:sz="4" w:space="0" w:color="auto"/>
+            </w:tcBorders>
+            <w:shd w:val="clear" w:color="auto" w:fill="D9E2F3" w:themeFill="accent1" w:themeFillTint="33"/>
+            <w:vAlign w:val="center"/>
+            <w:hideMark/>
+          </w:tcPr>
+          <w:p>
+            <w:r>
+              <w:t>Entradas</w:t>
+            </w:r>
+          </w:p>
+        </w:tc>
+        <w:tc>
+          <w:tcPr>
+            <w:tcW w:w="2271" w:type="dxa"/>
+            <w:tcBorders>
+              <w:top w:val="single" w:sz="4" w:space="0" w:color="auto"/>
+              <w:left w:val="single" w:sz="4" w:space="0" w:color="auto"/>
+              <w:bottom w:val="single" w:sz="4" w:space="0" w:color="auto"/>
+              <w:right w:val="single" w:sz="4" w:space="0" w:color="auto"/>
+            </w:tcBorders>
+            <w:vAlign w:val="center"/>
+            <w:hideMark/>
+          </w:tcPr>
+          <w:p>
+            <w:pPr>
+              <w:jc w:val="center"/>
+            </w:pPr>
+            <w:r>
+              <w:t>Nombre entrada</w:t>
+            </w:r>
+          </w:p>
+        </w:tc>
+        <w:tc>
+          <w:tcPr>
+            <w:tcW w:w="2271" w:type="dxa"/>
+            <w:tcBorders>
+              <w:top w:val="single" w:sz="4" w:space="0" w:color="auto"/>
+              <w:left w:val="single" w:sz="4" w:space="0" w:color="auto"/>
+              <w:bottom w:val="single" w:sz="4" w:space="0" w:color="auto"/>
+              <w:right w:val="single" w:sz="4" w:space="0" w:color="auto"/>
+            </w:tcBorders>
+            <w:vAlign w:val="center"/>
+            <w:hideMark/>
+          </w:tcPr>
+          <w:p>
+            <w:pPr>
+              <w:jc w:val="center"/>
+            </w:pPr>
+            <w:r>
+              <w:t>Tipo de dato</w:t>
+            </w:r>
+          </w:p>
+        </w:tc>
+        <w:tc>
+          <w:tcPr>
+            <w:tcW w:w="2271" w:type="dxa"/>
+            <w:tcBorders>
+              <w:top w:val="single" w:sz="4" w:space="0" w:color="auto"/>
+              <w:left w:val="single" w:sz="4" w:space="0" w:color="auto"/>
+              <w:bottom w:val="single" w:sz="4" w:space="0" w:color="auto"/>
+              <w:right w:val="single" w:sz="4" w:space="0" w:color="auto"/>
+            </w:tcBorders>
+            <w:vAlign w:val="center"/>
+            <w:hideMark/>
+          </w:tcPr>
+          <w:p>
+            <w:pPr>
+              <w:jc w:val="center"/>
+            </w:pPr>
+            <w:r>
+              <w:t>Condición de selección o repetición</w:t>
+            </w:r>
+          </w:p>
+        </w:tc>
+      </w:tr>
+      <w:tr>
+        <w:trPr>
+          <w:trHeight w:val="579"/>
+        </w:trPr>
+        <w:tc>
+          <w:tcPr>
+            <w:tcW w:w="0" w:type="auto"/>
+            <w:vMerge/>
+            <w:tcBorders>
+              <w:left w:val="single" w:sz="4" w:space="0" w:color="auto"/>
+              <w:right w:val="single" w:sz="4" w:space="0" w:color="auto"/>
+            </w:tcBorders>
+            <w:vAlign w:val="center"/>
+            <w:hideMark/>
+          </w:tcPr>
+          <w:p/>
+        </w:tc>
+        <w:tc>
+          <w:tcPr>
+            <w:tcW w:w="2271" w:type="dxa"/>
+            <w:tcBorders>
+              <w:top w:val="single" w:sz="4" w:space="0" w:color="auto"/>
+              <w:left w:val="single" w:sz="4" w:space="0" w:color="auto"/>
+              <w:bottom w:val="single" w:sz="4" w:space="0" w:color="auto"/>
+              <w:right w:val="single" w:sz="4" w:space="0" w:color="auto"/>
+            </w:tcBorders>
+            <w:vAlign w:val="center"/>
+          </w:tcPr>
+          <w:p>
+            <w:r>
+              <w:t>wetlandN</w:t>
+            </w:r>
+            <w:r>
+              <w:t>ame</w:t>
+            </w:r>
+          </w:p>
+        </w:tc>
+        <w:tc>
+          <w:tcPr>
+            <w:tcW w:w="2271" w:type="dxa"/>
+            <w:tcBorders>
+              <w:top w:val="single" w:sz="4" w:space="0" w:color="auto"/>
+              <w:left w:val="single" w:sz="4" w:space="0" w:color="auto"/>
+              <w:bottom w:val="single" w:sz="4" w:space="0" w:color="auto"/>
+              <w:right w:val="single" w:sz="4" w:space="0" w:color="auto"/>
+            </w:tcBorders>
+            <w:vAlign w:val="center"/>
+          </w:tcPr>
+          <w:p>
+            <w:r>
+              <w:t>String</w:t>
+            </w:r>
+          </w:p>
+        </w:tc>
+        <w:tc>
+          <w:tcPr>
+            <w:tcW w:w="2271" w:type="dxa"/>
+            <w:tcBorders>
+              <w:top w:val="single" w:sz="4" w:space="0" w:color="auto"/>
+              <w:left w:val="single" w:sz="4" w:space="0" w:color="auto"/>
+              <w:bottom w:val="single" w:sz="4" w:space="0" w:color="auto"/>
+              <w:right w:val="single" w:sz="4" w:space="0" w:color="auto"/>
+            </w:tcBorders>
+            <w:vAlign w:val="center"/>
+          </w:tcPr>
+          <w:p>
+            <w:r>
+              <w:t>Debe existir en la base de datos</w:t>
+            </w:r>
+            <w:r>
+              <w:t xml:space="preserve"> </w:t>
+            </w:r>
+          </w:p>
+        </w:tc>
+      </w:tr>
+      <w:tr>
+        <w:trPr>
+          <w:trHeight w:val="579"/>
+        </w:trPr>
+        <w:tc>
+          <w:tcPr>
+            <w:tcW w:w="0" w:type="auto"/>
+            <w:vMerge/>
+            <w:tcBorders>
+              <w:left w:val="single" w:sz="4" w:space="0" w:color="auto"/>
+              <w:right w:val="single" w:sz="4" w:space="0" w:color="auto"/>
+            </w:tcBorders>
+            <w:vAlign w:val="center"/>
+          </w:tcPr>
+          <w:p/>
+        </w:tc>
+        <w:tc>
+          <w:tcPr>
+            <w:tcW w:w="2271" w:type="dxa"/>
+            <w:tcBorders>
+              <w:top w:val="single" w:sz="4" w:space="0" w:color="auto"/>
+              <w:left w:val="single" w:sz="4" w:space="0" w:color="auto"/>
+              <w:bottom w:val="single" w:sz="4" w:space="0" w:color="auto"/>
+              <w:right w:val="single" w:sz="4" w:space="0" w:color="auto"/>
+            </w:tcBorders>
+            <w:vAlign w:val="center"/>
+          </w:tcPr>
+          <w:p>
+            <w:r>
+              <w:t>year</w:t>
+            </w:r>
+          </w:p>
+        </w:tc>
+        <w:tc>
+          <w:tcPr>
+            <w:tcW w:w="2271" w:type="dxa"/>
+            <w:tcBorders>
+              <w:top w:val="single" w:sz="4" w:space="0" w:color="auto"/>
+              <w:left w:val="single" w:sz="4" w:space="0" w:color="auto"/>
+              <w:bottom w:val="single" w:sz="4" w:space="0" w:color="auto"/>
+              <w:right w:val="single" w:sz="4" w:space="0" w:color="auto"/>
+            </w:tcBorders>
+            <w:vAlign w:val="center"/>
+          </w:tcPr>
+          <w:p>
+            <w:r>
+              <w:t>int</w:t>
+            </w:r>
+          </w:p>
+        </w:tc>
+        <w:tc>
+          <w:tcPr>
+            <w:tcW w:w="2271" w:type="dxa"/>
+            <w:tcBorders>
+              <w:top w:val="single" w:sz="4" w:space="0" w:color="auto"/>
+              <w:left w:val="single" w:sz="4" w:space="0" w:color="auto"/>
+              <w:bottom w:val="single" w:sz="4" w:space="0" w:color="auto"/>
+              <w:right w:val="single" w:sz="4" w:space="0" w:color="auto"/>
+            </w:tcBorders>
+            <w:vAlign w:val="center"/>
+          </w:tcPr>
+          <w:p>
+            <w:r>
+              <w:t>Debe existir en la base de datos</w:t>
+            </w:r>
+          </w:p>
+        </w:tc>
+      </w:tr>
+      <w:tr>
+        <w:trPr>
+          <w:trHeight w:val="1255"/>
+        </w:trPr>
+        <w:tc>
+          <w:tcPr>
+            <w:tcW w:w="2271" w:type="dxa"/>
+            <w:tcBorders>
+              <w:top w:val="single" w:sz="4" w:space="0" w:color="auto"/>
+              <w:left w:val="single" w:sz="4" w:space="0" w:color="auto"/>
+              <w:bottom w:val="single" w:sz="4" w:space="0" w:color="auto"/>
+              <w:right w:val="single" w:sz="4" w:space="0" w:color="auto"/>
+            </w:tcBorders>
+            <w:shd w:val="clear" w:color="auto" w:fill="D9E2F3" w:themeFill="accent1" w:themeFillTint="33"/>
+            <w:vAlign w:val="center"/>
+            <w:hideMark/>
+          </w:tcPr>
+          <w:p>
+            <w:r>
+              <w:t>Actividades generales necesarias para obtener los resultados</w:t>
+            </w:r>
+          </w:p>
+        </w:tc>
+        <w:tc>
+          <w:tcPr>
+            <w:tcW w:w="6813" w:type="dxa"/>
+            <w:gridSpan w:val="3"/>
+            <w:tcBorders>
+              <w:top w:val="single" w:sz="4" w:space="0" w:color="auto"/>
+              <w:left w:val="single" w:sz="4" w:space="0" w:color="auto"/>
+              <w:bottom w:val="single" w:sz="4" w:space="0" w:color="auto"/>
+              <w:right w:val="single" w:sz="4" w:space="0" w:color="auto"/>
+            </w:tcBorders>
+            <w:vAlign w:val="center"/>
+          </w:tcPr>
+          <w:p>
+            <w:r>
+              <w:t xml:space="preserve">Debe existir al menos un humedal para llevar a cabo </w:t>
+            </w:r>
+            <w:r>
+              <w:t>la busqueda</w:t>
+            </w:r>
+            <w:r>
+              <w:t>, además este debe tener eventos de tipo mantenimiento</w:t>
+            </w:r>
+          </w:p>
+        </w:tc>
+      </w:tr>
+      <w:tr>
+        <w:trPr>
+          <w:trHeight w:val="727"/>
+        </w:trPr>
+        <w:tc>
+          <w:tcPr>
+            <w:tcW w:w="2271" w:type="dxa"/>
+            <w:tcBorders>
+              <w:top w:val="single" w:sz="4" w:space="0" w:color="auto"/>
+              <w:left w:val="single" w:sz="4" w:space="0" w:color="auto"/>
+              <w:bottom w:val="single" w:sz="4" w:space="0" w:color="auto"/>
+              <w:right w:val="single" w:sz="4" w:space="0" w:color="auto"/>
+            </w:tcBorders>
+            <w:shd w:val="clear" w:color="auto" w:fill="D9E2F3" w:themeFill="accent1" w:themeFillTint="33"/>
+            <w:vAlign w:val="center"/>
+            <w:hideMark/>
+          </w:tcPr>
+          <w:p>
+            <w:r>
+              <w:t>Resultado o postcondición</w:t>
+            </w:r>
+          </w:p>
+        </w:tc>
+        <w:tc>
+          <w:tcPr>
+            <w:tcW w:w="6813" w:type="dxa"/>
+            <w:gridSpan w:val="3"/>
+            <w:tcBorders>
+              <w:top w:val="single" w:sz="4" w:space="0" w:color="auto"/>
+              <w:left w:val="single" w:sz="4" w:space="0" w:color="auto"/>
+              <w:bottom w:val="single" w:sz="4" w:space="0" w:color="auto"/>
+              <w:right w:val="single" w:sz="4" w:space="0" w:color="auto"/>
+            </w:tcBorders>
+            <w:vAlign w:val="center"/>
+          </w:tcPr>
+          <w:p>
+            <w:r>
+              <w:t>Mostrar la cantidad de mantenimientos que se le han hecho al humedal</w:t>
+            </w:r>
+          </w:p>
+        </w:tc>
+      </w:tr>
+      <w:tr>
+        <w:trPr>
+          <w:trHeight w:val="286"/>
+        </w:trPr>
+        <w:tc>
+          <w:tcPr>
+            <w:tcW w:w="2271" w:type="dxa"/>
+            <w:vMerge w:val="restart"/>
+            <w:tcBorders>
+              <w:top w:val="single" w:sz="4" w:space="0" w:color="auto"/>
+              <w:left w:val="single" w:sz="4" w:space="0" w:color="auto"/>
+              <w:bottom w:val="single" w:sz="4" w:space="0" w:color="auto"/>
+              <w:right w:val="single" w:sz="4" w:space="0" w:color="auto"/>
+            </w:tcBorders>
+            <w:shd w:val="clear" w:color="auto" w:fill="D9E2F3" w:themeFill="accent1" w:themeFillTint="33"/>
+            <w:vAlign w:val="center"/>
+            <w:hideMark/>
+          </w:tcPr>
+          <w:p>
+            <w:r>
+              <w:t>Salidas</w:t>
+            </w:r>
+          </w:p>
+        </w:tc>
+        <w:tc>
+          <w:tcPr>
+            <w:tcW w:w="2271" w:type="dxa"/>
+            <w:tcBorders>
+              <w:top w:val="single" w:sz="4" w:space="0" w:color="auto"/>
+              <w:left w:val="single" w:sz="4" w:space="0" w:color="auto"/>
+              <w:bottom w:val="single" w:sz="4" w:space="0" w:color="auto"/>
+              <w:right w:val="single" w:sz="4" w:space="0" w:color="auto"/>
+            </w:tcBorders>
+            <w:vAlign w:val="center"/>
+            <w:hideMark/>
+          </w:tcPr>
+          <w:p>
+            <w:pPr>
+              <w:jc w:val="center"/>
+            </w:pPr>
+            <w:r>
+              <w:t>Nombre entrada</w:t>
+            </w:r>
+          </w:p>
+        </w:tc>
+        <w:tc>
+          <w:tcPr>
+            <w:tcW w:w="2271" w:type="dxa"/>
+            <w:tcBorders>
+              <w:top w:val="single" w:sz="4" w:space="0" w:color="auto"/>
+              <w:left w:val="single" w:sz="4" w:space="0" w:color="auto"/>
+              <w:bottom w:val="single" w:sz="4" w:space="0" w:color="auto"/>
+              <w:right w:val="single" w:sz="4" w:space="0" w:color="auto"/>
+            </w:tcBorders>
+            <w:vAlign w:val="center"/>
+            <w:hideMark/>
+          </w:tcPr>
+          <w:p>
+            <w:pPr>
+              <w:jc w:val="center"/>
+            </w:pPr>
+            <w:r>
+              <w:t>Tipo de dato</w:t>
+            </w:r>
+          </w:p>
+        </w:tc>
+        <w:tc>
+          <w:tcPr>
+            <w:tcW w:w="2271" w:type="dxa"/>
+            <w:tcBorders>
+              <w:top w:val="single" w:sz="4" w:space="0" w:color="auto"/>
+              <w:left w:val="single" w:sz="4" w:space="0" w:color="auto"/>
+              <w:bottom w:val="single" w:sz="4" w:space="0" w:color="auto"/>
+              <w:right w:val="single" w:sz="4" w:space="0" w:color="auto"/>
+            </w:tcBorders>
+            <w:vAlign w:val="center"/>
+            <w:hideMark/>
+          </w:tcPr>
+          <w:p>
+            <w:pPr>
+              <w:jc w:val="center"/>
+            </w:pPr>
+            <w:r>
+              <w:t>Condición de selección o repetición</w:t>
+            </w:r>
+          </w:p>
+        </w:tc>
+      </w:tr>
+      <w:tr>
+        <w:trPr>
+          <w:trHeight w:val="488"/>
+        </w:trPr>
+        <w:tc>
+          <w:tcPr>
+            <w:tcW w:w="0" w:type="auto"/>
+            <w:vMerge/>
+            <w:tcBorders>
+              <w:top w:val="single" w:sz="4" w:space="0" w:color="auto"/>
+              <w:left w:val="single" w:sz="4" w:space="0" w:color="auto"/>
+              <w:bottom w:val="single" w:sz="4" w:space="0" w:color="auto"/>
+              <w:right w:val="single" w:sz="4" w:space="0" w:color="auto"/>
+            </w:tcBorders>
+            <w:vAlign w:val="center"/>
+            <w:hideMark/>
+          </w:tcPr>
+          <w:p/>
+        </w:tc>
+        <w:tc>
+          <w:tcPr>
+            <w:tcW w:w="2271" w:type="dxa"/>
+            <w:tcBorders>
+              <w:top w:val="single" w:sz="4" w:space="0" w:color="auto"/>
+              <w:left w:val="single" w:sz="4" w:space="0" w:color="auto"/>
+              <w:bottom w:val="single" w:sz="4" w:space="0" w:color="auto"/>
+              <w:right w:val="single" w:sz="4" w:space="0" w:color="auto"/>
+            </w:tcBorders>
+            <w:vAlign w:val="center"/>
+          </w:tcPr>
+          <w:p>
+            <w:r>
+              <w:t xml:space="preserve">Mensaje </w:t>
+            </w:r>
+            <w:r>
+              <w:t>informando de los datos</w:t>
+            </w:r>
+          </w:p>
+        </w:tc>
+        <w:tc>
+          <w:tcPr>
+            <w:tcW w:w="2271" w:type="dxa"/>
+            <w:tcBorders>
+              <w:top w:val="single" w:sz="4" w:space="0" w:color="auto"/>
+              <w:left w:val="single" w:sz="4" w:space="0" w:color="auto"/>
+              <w:bottom w:val="single" w:sz="4" w:space="0" w:color="auto"/>
+              <w:right w:val="single" w:sz="4" w:space="0" w:color="auto"/>
+            </w:tcBorders>
+            <w:vAlign w:val="center"/>
+          </w:tcPr>
+          <w:p>
+            <w:r>
+              <w:t>String</w:t>
+            </w:r>
+          </w:p>
+        </w:tc>
+        <w:tc>
+          <w:tcPr>
+            <w:tcW w:w="2271" w:type="dxa"/>
+            <w:tcBorders>
+              <w:top w:val="single" w:sz="4" w:space="0" w:color="auto"/>
+              <w:left w:val="single" w:sz="4" w:space="0" w:color="auto"/>
+              <w:bottom w:val="single" w:sz="4" w:space="0" w:color="auto"/>
+              <w:right w:val="single" w:sz="4" w:space="0" w:color="auto"/>
+            </w:tcBorders>
+            <w:vAlign w:val="center"/>
+          </w:tcPr>
+          <w:p>
+            <w:r>
+              <w:t xml:space="preserve">Si se llevó a cabo </w:t>
+            </w:r>
+            <w:r>
+              <w:t xml:space="preserve">la búsqueda </w:t>
+            </w:r>
+            <w:r>
+              <w:t>de manera exitosa</w:t>
+            </w:r>
+          </w:p>
+        </w:tc>
+      </w:tr>
+    </w:tbl>
+    <w:p>
+      <w:pPr>
+        <w:jc w:val="both"/>
+        <w:rPr>
+          <w:rFonts w:ascii="Candara" w:hAnsi="Candara"/>
+          <w:sz w:val="24"/>
+          <w:szCs w:val="24"/>
+          <w:lang w:val="es-MX"/>
+        </w:rPr>
+      </w:pPr>
+    </w:p>
+    <w:tbl>
+      <w:tblPr>
+        <w:tblStyle w:val="Tablaconcuadrcula"/>
+        <w:tblW w:w="9084" w:type="dxa"/>
+        <w:tblInd w:w="0" w:type="dxa"/>
+        <w:tblLook w:val="04A0" w:firstRow="1" w:lastRow="0" w:firstColumn="1" w:lastColumn="0" w:noHBand="0" w:noVBand="1"/>
+      </w:tblPr>
+      <w:tblGrid>
+        <w:gridCol w:w="2271"/>
+        <w:gridCol w:w="2271"/>
+        <w:gridCol w:w="2271"/>
+        <w:gridCol w:w="2271"/>
+      </w:tblGrid>
+      <w:tr>
+        <w:trPr>
+          <w:trHeight w:val="589"/>
+        </w:trPr>
+        <w:tc>
+          <w:tcPr>
+            <w:tcW w:w="2271" w:type="dxa"/>
+            <w:tcBorders>
+              <w:top w:val="single" w:sz="4" w:space="0" w:color="auto"/>
+              <w:left w:val="single" w:sz="4" w:space="0" w:color="auto"/>
+              <w:bottom w:val="single" w:sz="4" w:space="0" w:color="auto"/>
+              <w:right w:val="single" w:sz="4" w:space="0" w:color="auto"/>
+            </w:tcBorders>
+            <w:shd w:val="clear" w:color="auto" w:fill="D9E2F3" w:themeFill="accent1" w:themeFillTint="33"/>
+            <w:vAlign w:val="center"/>
+            <w:hideMark/>
+          </w:tcPr>
+          <w:p>
+            <w:r>
+              <w:t>Nombre o identificador</w:t>
+            </w:r>
+          </w:p>
+        </w:tc>
+        <w:tc>
+          <w:tcPr>
+            <w:tcW w:w="6813" w:type="dxa"/>
+            <w:gridSpan w:val="3"/>
+            <w:tcBorders>
+              <w:top w:val="single" w:sz="4" w:space="0" w:color="auto"/>
+              <w:left w:val="single" w:sz="4" w:space="0" w:color="auto"/>
+              <w:bottom w:val="single" w:sz="4" w:space="0" w:color="auto"/>
+              <w:right w:val="single" w:sz="4" w:space="0" w:color="auto"/>
+            </w:tcBorders>
+            <w:vAlign w:val="center"/>
+          </w:tcPr>
+          <w:p>
+            <w:r>
+              <w:t>R</w:t>
+            </w:r>
+            <w:r>
+              <w:t>5</w:t>
+            </w:r>
+            <w:r>
+              <w:t xml:space="preserve">. </w:t>
+            </w:r>
+            <w:r>
+              <w:t>Menor cantidad de flora</w:t>
+            </w:r>
+          </w:p>
+        </w:tc>
+      </w:tr>
+      <w:tr>
+        <w:trPr>
+          <w:trHeight w:val="816"/>
+        </w:trPr>
+        <w:tc>
+          <w:tcPr>
+            <w:tcW w:w="2271" w:type="dxa"/>
+            <w:tcBorders>
+              <w:top w:val="single" w:sz="4" w:space="0" w:color="auto"/>
+              <w:left w:val="single" w:sz="4" w:space="0" w:color="auto"/>
+              <w:bottom w:val="single" w:sz="4" w:space="0" w:color="auto"/>
+              <w:right w:val="single" w:sz="4" w:space="0" w:color="auto"/>
+            </w:tcBorders>
+            <w:shd w:val="clear" w:color="auto" w:fill="D9E2F3" w:themeFill="accent1" w:themeFillTint="33"/>
+            <w:vAlign w:val="center"/>
+            <w:hideMark/>
+          </w:tcPr>
+          <w:p>
+            <w:r>
+              <w:t>Resumen</w:t>
+            </w:r>
+          </w:p>
+        </w:tc>
+        <w:tc>
+          <w:tcPr>
+            <w:tcW w:w="6813" w:type="dxa"/>
+            <w:gridSpan w:val="3"/>
+            <w:tcBorders>
+              <w:top w:val="single" w:sz="4" w:space="0" w:color="auto"/>
+              <w:left w:val="single" w:sz="4" w:space="0" w:color="auto"/>
+              <w:bottom w:val="single" w:sz="4" w:space="0" w:color="auto"/>
+              <w:right w:val="single" w:sz="4" w:space="0" w:color="auto"/>
+            </w:tcBorders>
+            <w:vAlign w:val="center"/>
+          </w:tcPr>
+          <w:p>
+            <w:r>
+              <w:t xml:space="preserve">El sistema debe informar al usuario </w:t>
+            </w:r>
+            <w:r>
+              <w:t>cual es el humedal con menor flora</w:t>
+            </w:r>
+          </w:p>
+        </w:tc>
+      </w:tr>
+      <w:tr>
+        <w:trPr>
+          <w:trHeight w:val="416"/>
+        </w:trPr>
+        <w:tc>
+          <w:tcPr>
+            <w:tcW w:w="2271" w:type="dxa"/>
+            <w:vMerge w:val="restart"/>
+            <w:tcBorders>
+              <w:top w:val="single" w:sz="4" w:space="0" w:color="auto"/>
+              <w:left w:val="single" w:sz="4" w:space="0" w:color="auto"/>
+              <w:right w:val="single" w:sz="4" w:space="0" w:color="auto"/>
+            </w:tcBorders>
+            <w:shd w:val="clear" w:color="auto" w:fill="D9E2F3" w:themeFill="accent1" w:themeFillTint="33"/>
+            <w:vAlign w:val="center"/>
+            <w:hideMark/>
+          </w:tcPr>
+          <w:p>
+            <w:r>
+              <w:t>Entradas</w:t>
+            </w:r>
+          </w:p>
+        </w:tc>
+        <w:tc>
+          <w:tcPr>
+            <w:tcW w:w="2271" w:type="dxa"/>
+            <w:tcBorders>
+              <w:top w:val="single" w:sz="4" w:space="0" w:color="auto"/>
+              <w:left w:val="single" w:sz="4" w:space="0" w:color="auto"/>
+              <w:bottom w:val="single" w:sz="4" w:space="0" w:color="auto"/>
+              <w:right w:val="single" w:sz="4" w:space="0" w:color="auto"/>
+            </w:tcBorders>
+            <w:vAlign w:val="center"/>
+            <w:hideMark/>
+          </w:tcPr>
+          <w:p>
+            <w:pPr>
+              <w:jc w:val="center"/>
+            </w:pPr>
+            <w:r>
+              <w:t>Nombre entrada</w:t>
+            </w:r>
+          </w:p>
+        </w:tc>
+        <w:tc>
+          <w:tcPr>
+            <w:tcW w:w="2271" w:type="dxa"/>
+            <w:tcBorders>
+              <w:top w:val="single" w:sz="4" w:space="0" w:color="auto"/>
+              <w:left w:val="single" w:sz="4" w:space="0" w:color="auto"/>
+              <w:bottom w:val="single" w:sz="4" w:space="0" w:color="auto"/>
+              <w:right w:val="single" w:sz="4" w:space="0" w:color="auto"/>
+            </w:tcBorders>
+            <w:vAlign w:val="center"/>
+            <w:hideMark/>
+          </w:tcPr>
+          <w:p>
+            <w:pPr>
+              <w:jc w:val="center"/>
+            </w:pPr>
+            <w:r>
+              <w:t>Tipo de dato</w:t>
+            </w:r>
+          </w:p>
+        </w:tc>
+        <w:tc>
+          <w:tcPr>
+            <w:tcW w:w="2271" w:type="dxa"/>
+            <w:tcBorders>
+              <w:top w:val="single" w:sz="4" w:space="0" w:color="auto"/>
+              <w:left w:val="single" w:sz="4" w:space="0" w:color="auto"/>
+              <w:bottom w:val="single" w:sz="4" w:space="0" w:color="auto"/>
+              <w:right w:val="single" w:sz="4" w:space="0" w:color="auto"/>
+            </w:tcBorders>
+            <w:vAlign w:val="center"/>
+            <w:hideMark/>
+          </w:tcPr>
+          <w:p>
+            <w:pPr>
+              <w:jc w:val="center"/>
+            </w:pPr>
+            <w:r>
+              <w:t>Condición de selección o repetición</w:t>
+            </w:r>
+          </w:p>
+        </w:tc>
+      </w:tr>
+      <w:tr>
+        <w:trPr>
+          <w:trHeight w:val="579"/>
+        </w:trPr>
+        <w:tc>
+          <w:tcPr>
+            <w:tcW w:w="0" w:type="auto"/>
+            <w:vMerge/>
+            <w:tcBorders>
+              <w:left w:val="single" w:sz="4" w:space="0" w:color="auto"/>
+              <w:right w:val="single" w:sz="4" w:space="0" w:color="auto"/>
+            </w:tcBorders>
+            <w:vAlign w:val="center"/>
+            <w:hideMark/>
+          </w:tcPr>
+          <w:p/>
+        </w:tc>
+        <w:tc>
+          <w:tcPr>
+            <w:tcW w:w="2271" w:type="dxa"/>
+            <w:tcBorders>
+              <w:top w:val="single" w:sz="4" w:space="0" w:color="auto"/>
+              <w:left w:val="single" w:sz="4" w:space="0" w:color="auto"/>
+              <w:bottom w:val="single" w:sz="4" w:space="0" w:color="auto"/>
+              <w:right w:val="single" w:sz="4" w:space="0" w:color="auto"/>
+            </w:tcBorders>
+            <w:vAlign w:val="center"/>
+          </w:tcPr>
+          <w:p>
+            <w:r>
+              <w:t>wetland</w:t>
+            </w:r>
+            <w:r>
+              <w:t>s</w:t>
+            </w:r>
+          </w:p>
+        </w:tc>
+        <w:tc>
+          <w:tcPr>
+            <w:tcW w:w="2271" w:type="dxa"/>
+            <w:tcBorders>
+              <w:top w:val="single" w:sz="4" w:space="0" w:color="auto"/>
+              <w:left w:val="single" w:sz="4" w:space="0" w:color="auto"/>
+              <w:bottom w:val="single" w:sz="4" w:space="0" w:color="auto"/>
+              <w:right w:val="single" w:sz="4" w:space="0" w:color="auto"/>
+            </w:tcBorders>
+            <w:vAlign w:val="center"/>
+          </w:tcPr>
+          <w:p>
+            <w:r>
+              <w:t>Wetland[]</w:t>
+            </w:r>
+          </w:p>
+        </w:tc>
+        <w:tc>
+          <w:tcPr>
+            <w:tcW w:w="2271" w:type="dxa"/>
+            <w:tcBorders>
+              <w:top w:val="single" w:sz="4" w:space="0" w:color="auto"/>
+              <w:left w:val="single" w:sz="4" w:space="0" w:color="auto"/>
+              <w:bottom w:val="single" w:sz="4" w:space="0" w:color="auto"/>
+              <w:right w:val="single" w:sz="4" w:space="0" w:color="auto"/>
+            </w:tcBorders>
+            <w:vAlign w:val="center"/>
+          </w:tcPr>
+          <w:p>
+            <w:r>
+              <w:t xml:space="preserve">Debe existir en la base de datos </w:t>
+            </w:r>
+            <w:r>
+              <w:t>con valores inicializados</w:t>
+            </w:r>
+          </w:p>
+        </w:tc>
+      </w:tr>
+      <w:tr>
+        <w:trPr>
+          <w:trHeight w:val="1255"/>
+        </w:trPr>
+        <w:tc>
+          <w:tcPr>
+            <w:tcW w:w="2271" w:type="dxa"/>
+            <w:tcBorders>
+              <w:top w:val="single" w:sz="4" w:space="0" w:color="auto"/>
+              <w:left w:val="single" w:sz="4" w:space="0" w:color="auto"/>
+              <w:bottom w:val="single" w:sz="4" w:space="0" w:color="auto"/>
+              <w:right w:val="single" w:sz="4" w:space="0" w:color="auto"/>
+            </w:tcBorders>
+            <w:shd w:val="clear" w:color="auto" w:fill="D9E2F3" w:themeFill="accent1" w:themeFillTint="33"/>
+            <w:vAlign w:val="center"/>
+            <w:hideMark/>
+          </w:tcPr>
+          <w:p>
+            <w:r>
+              <w:lastRenderedPageBreak/>
+              <w:t>Actividades generales necesarias para obtener los resultados</w:t>
+            </w:r>
+          </w:p>
+        </w:tc>
+        <w:tc>
+          <w:tcPr>
+            <w:tcW w:w="6813" w:type="dxa"/>
+            <w:gridSpan w:val="3"/>
+            <w:tcBorders>
+              <w:top w:val="single" w:sz="4" w:space="0" w:color="auto"/>
+              <w:left w:val="single" w:sz="4" w:space="0" w:color="auto"/>
+              <w:bottom w:val="single" w:sz="4" w:space="0" w:color="auto"/>
+              <w:right w:val="single" w:sz="4" w:space="0" w:color="auto"/>
+            </w:tcBorders>
+            <w:vAlign w:val="center"/>
+          </w:tcPr>
+          <w:p>
+            <w:r>
+              <w:t xml:space="preserve">Debe existir al menos un humedal para llevar a cabo </w:t>
+            </w:r>
+            <w:r>
+              <w:t>la búsqueda, además debe tener al menos una especie registrada (de tipo flora a poder ser)</w:t>
+            </w:r>
+          </w:p>
+        </w:tc>
+      </w:tr>
+      <w:tr>
+        <w:trPr>
+          <w:trHeight w:val="727"/>
+        </w:trPr>
+        <w:tc>
+          <w:tcPr>
+            <w:tcW w:w="2271" w:type="dxa"/>
+            <w:tcBorders>
+              <w:top w:val="single" w:sz="4" w:space="0" w:color="auto"/>
+              <w:left w:val="single" w:sz="4" w:space="0" w:color="auto"/>
+              <w:bottom w:val="single" w:sz="4" w:space="0" w:color="auto"/>
+              <w:right w:val="single" w:sz="4" w:space="0" w:color="auto"/>
+            </w:tcBorders>
+            <w:shd w:val="clear" w:color="auto" w:fill="D9E2F3" w:themeFill="accent1" w:themeFillTint="33"/>
+            <w:vAlign w:val="center"/>
+            <w:hideMark/>
+          </w:tcPr>
+          <w:p>
+            <w:r>
+              <w:t>Resultado o postcondición</w:t>
+            </w:r>
+          </w:p>
+        </w:tc>
+        <w:tc>
+          <w:tcPr>
+            <w:tcW w:w="6813" w:type="dxa"/>
+            <w:gridSpan w:val="3"/>
+            <w:tcBorders>
+              <w:top w:val="single" w:sz="4" w:space="0" w:color="auto"/>
+              <w:left w:val="single" w:sz="4" w:space="0" w:color="auto"/>
+              <w:bottom w:val="single" w:sz="4" w:space="0" w:color="auto"/>
+              <w:right w:val="single" w:sz="4" w:space="0" w:color="auto"/>
+            </w:tcBorders>
+            <w:vAlign w:val="center"/>
+          </w:tcPr>
+          <w:p>
+            <w:r>
+              <w:t xml:space="preserve">Mostrar </w:t>
+            </w:r>
+            <w:r>
+              <w:t>el humedal con menor flora</w:t>
+            </w:r>
+          </w:p>
+        </w:tc>
+      </w:tr>
+      <w:tr>
+        <w:trPr>
+          <w:trHeight w:val="286"/>
+        </w:trPr>
+        <w:tc>
+          <w:tcPr>
+            <w:tcW w:w="2271" w:type="dxa"/>
+            <w:vMerge w:val="restart"/>
+            <w:tcBorders>
+              <w:top w:val="single" w:sz="4" w:space="0" w:color="auto"/>
+              <w:left w:val="single" w:sz="4" w:space="0" w:color="auto"/>
+              <w:bottom w:val="single" w:sz="4" w:space="0" w:color="auto"/>
+              <w:right w:val="single" w:sz="4" w:space="0" w:color="auto"/>
+            </w:tcBorders>
+            <w:shd w:val="clear" w:color="auto" w:fill="D9E2F3" w:themeFill="accent1" w:themeFillTint="33"/>
+            <w:vAlign w:val="center"/>
+            <w:hideMark/>
+          </w:tcPr>
+          <w:p>
+            <w:r>
+              <w:t>Salidas</w:t>
+            </w:r>
+          </w:p>
+        </w:tc>
+        <w:tc>
+          <w:tcPr>
+            <w:tcW w:w="2271" w:type="dxa"/>
+            <w:tcBorders>
+              <w:top w:val="single" w:sz="4" w:space="0" w:color="auto"/>
+              <w:left w:val="single" w:sz="4" w:space="0" w:color="auto"/>
+              <w:bottom w:val="single" w:sz="4" w:space="0" w:color="auto"/>
+              <w:right w:val="single" w:sz="4" w:space="0" w:color="auto"/>
+            </w:tcBorders>
+            <w:vAlign w:val="center"/>
+            <w:hideMark/>
+          </w:tcPr>
+          <w:p>
+            <w:pPr>
+              <w:jc w:val="center"/>
+            </w:pPr>
+            <w:r>
+              <w:t>Nombre entrada</w:t>
+            </w:r>
+          </w:p>
+        </w:tc>
+        <w:tc>
+          <w:tcPr>
+            <w:tcW w:w="2271" w:type="dxa"/>
+            <w:tcBorders>
+              <w:top w:val="single" w:sz="4" w:space="0" w:color="auto"/>
+              <w:left w:val="single" w:sz="4" w:space="0" w:color="auto"/>
+              <w:bottom w:val="single" w:sz="4" w:space="0" w:color="auto"/>
+              <w:right w:val="single" w:sz="4" w:space="0" w:color="auto"/>
+            </w:tcBorders>
+            <w:vAlign w:val="center"/>
+            <w:hideMark/>
+          </w:tcPr>
+          <w:p>
+            <w:pPr>
+              <w:jc w:val="center"/>
+            </w:pPr>
+            <w:r>
+              <w:t>Tipo de dato</w:t>
+            </w:r>
+          </w:p>
+        </w:tc>
+        <w:tc>
+          <w:tcPr>
+            <w:tcW w:w="2271" w:type="dxa"/>
+            <w:tcBorders>
+              <w:top w:val="single" w:sz="4" w:space="0" w:color="auto"/>
+              <w:left w:val="single" w:sz="4" w:space="0" w:color="auto"/>
+              <w:bottom w:val="single" w:sz="4" w:space="0" w:color="auto"/>
+              <w:right w:val="single" w:sz="4" w:space="0" w:color="auto"/>
+            </w:tcBorders>
+            <w:vAlign w:val="center"/>
+            <w:hideMark/>
+          </w:tcPr>
+          <w:p>
+            <w:pPr>
+              <w:jc w:val="center"/>
+            </w:pPr>
+            <w:r>
+              <w:t>Condición de selección o repetición</w:t>
+            </w:r>
+          </w:p>
+        </w:tc>
+      </w:tr>
+      <w:tr>
+        <w:trPr>
+          <w:trHeight w:val="488"/>
+        </w:trPr>
+        <w:tc>
+          <w:tcPr>
+            <w:tcW w:w="0" w:type="auto"/>
+            <w:vMerge/>
+            <w:tcBorders>
+              <w:top w:val="single" w:sz="4" w:space="0" w:color="auto"/>
+              <w:left w:val="single" w:sz="4" w:space="0" w:color="auto"/>
+              <w:bottom w:val="single" w:sz="4" w:space="0" w:color="auto"/>
+              <w:right w:val="single" w:sz="4" w:space="0" w:color="auto"/>
+            </w:tcBorders>
+            <w:vAlign w:val="center"/>
+            <w:hideMark/>
+          </w:tcPr>
+          <w:p/>
+        </w:tc>
+        <w:tc>
+          <w:tcPr>
+            <w:tcW w:w="2271" w:type="dxa"/>
+            <w:tcBorders>
+              <w:top w:val="single" w:sz="4" w:space="0" w:color="auto"/>
+              <w:left w:val="single" w:sz="4" w:space="0" w:color="auto"/>
+              <w:bottom w:val="single" w:sz="4" w:space="0" w:color="auto"/>
+              <w:right w:val="single" w:sz="4" w:space="0" w:color="auto"/>
+            </w:tcBorders>
+            <w:vAlign w:val="center"/>
+          </w:tcPr>
+          <w:p>
+            <w:r>
+              <w:t>Mensaje informando de los datos</w:t>
+            </w:r>
+          </w:p>
+        </w:tc>
+        <w:tc>
+          <w:tcPr>
+            <w:tcW w:w="2271" w:type="dxa"/>
+            <w:tcBorders>
+              <w:top w:val="single" w:sz="4" w:space="0" w:color="auto"/>
+              <w:left w:val="single" w:sz="4" w:space="0" w:color="auto"/>
+              <w:bottom w:val="single" w:sz="4" w:space="0" w:color="auto"/>
+              <w:right w:val="single" w:sz="4" w:space="0" w:color="auto"/>
+            </w:tcBorders>
+            <w:vAlign w:val="center"/>
+          </w:tcPr>
+          <w:p>
+            <w:r>
+              <w:t>String</w:t>
+            </w:r>
+          </w:p>
+        </w:tc>
+        <w:tc>
+          <w:tcPr>
+            <w:tcW w:w="2271" w:type="dxa"/>
+            <w:tcBorders>
+              <w:top w:val="single" w:sz="4" w:space="0" w:color="auto"/>
+              <w:left w:val="single" w:sz="4" w:space="0" w:color="auto"/>
+              <w:bottom w:val="single" w:sz="4" w:space="0" w:color="auto"/>
+              <w:right w:val="single" w:sz="4" w:space="0" w:color="auto"/>
+            </w:tcBorders>
+            <w:vAlign w:val="center"/>
+          </w:tcPr>
+          <w:p>
+            <w:r>
+              <w:t>Si se llevó a cabo la búsqueda de manera exitosa</w:t>
+            </w:r>
+          </w:p>
+        </w:tc>
+      </w:tr>
+    </w:tbl>
+    <w:p>
+      <w:pPr>
+        <w:jc w:val="both"/>
+        <w:rPr>
+          <w:rFonts w:ascii="Candara" w:hAnsi="Candara"/>
+          <w:sz w:val="24"/>
+          <w:szCs w:val="24"/>
+          <w:lang w:val="es-MX"/>
+        </w:rPr>
+      </w:pPr>
+    </w:p>
+    <w:tbl>
+      <w:tblPr>
+        <w:tblStyle w:val="Tablaconcuadrcula"/>
+        <w:tblW w:w="9084" w:type="dxa"/>
+        <w:tblInd w:w="0" w:type="dxa"/>
+        <w:tblLook w:val="04A0" w:firstRow="1" w:lastRow="0" w:firstColumn="1" w:lastColumn="0" w:noHBand="0" w:noVBand="1"/>
+      </w:tblPr>
+      <w:tblGrid>
+        <w:gridCol w:w="2271"/>
+        <w:gridCol w:w="2271"/>
+        <w:gridCol w:w="2271"/>
+        <w:gridCol w:w="2271"/>
+      </w:tblGrid>
+      <w:tr>
+        <w:trPr>
+          <w:trHeight w:val="589"/>
+        </w:trPr>
+        <w:tc>
+          <w:tcPr>
+            <w:tcW w:w="2271" w:type="dxa"/>
+            <w:tcBorders>
+              <w:top w:val="single" w:sz="4" w:space="0" w:color="auto"/>
+              <w:left w:val="single" w:sz="4" w:space="0" w:color="auto"/>
+              <w:bottom w:val="single" w:sz="4" w:space="0" w:color="auto"/>
+              <w:right w:val="single" w:sz="4" w:space="0" w:color="auto"/>
+            </w:tcBorders>
+            <w:shd w:val="clear" w:color="auto" w:fill="D9E2F3" w:themeFill="accent1" w:themeFillTint="33"/>
+            <w:vAlign w:val="center"/>
+            <w:hideMark/>
+          </w:tcPr>
+          <w:p>
+            <w:r>
+              <w:t>Nombre o identificador</w:t>
+            </w:r>
+          </w:p>
+        </w:tc>
+        <w:tc>
+          <w:tcPr>
+            <w:tcW w:w="6813" w:type="dxa"/>
+            <w:gridSpan w:val="3"/>
+            <w:tcBorders>
+              <w:top w:val="single" w:sz="4" w:space="0" w:color="auto"/>
+              <w:left w:val="single" w:sz="4" w:space="0" w:color="auto"/>
+              <w:bottom w:val="single" w:sz="4" w:space="0" w:color="auto"/>
+              <w:right w:val="single" w:sz="4" w:space="0" w:color="auto"/>
+            </w:tcBorders>
+            <w:vAlign w:val="center"/>
+          </w:tcPr>
+          <w:p>
+            <w:r>
+              <w:t>R</w:t>
+            </w:r>
+            <w:r>
+              <w:t>6</w:t>
+            </w:r>
+            <w:r>
+              <w:t xml:space="preserve">. </w:t>
+            </w:r>
+            <w:r>
+              <w:t>Buscar especie</w:t>
+            </w:r>
+          </w:p>
+        </w:tc>
+      </w:tr>
+      <w:tr>
+        <w:trPr>
+          <w:trHeight w:val="816"/>
+        </w:trPr>
+        <w:tc>
+          <w:tcPr>
+            <w:tcW w:w="2271" w:type="dxa"/>
+            <w:tcBorders>
+              <w:top w:val="single" w:sz="4" w:space="0" w:color="auto"/>
+              <w:left w:val="single" w:sz="4" w:space="0" w:color="auto"/>
+              <w:bottom w:val="single" w:sz="4" w:space="0" w:color="auto"/>
+              <w:right w:val="single" w:sz="4" w:space="0" w:color="auto"/>
+            </w:tcBorders>
+            <w:shd w:val="clear" w:color="auto" w:fill="D9E2F3" w:themeFill="accent1" w:themeFillTint="33"/>
+            <w:vAlign w:val="center"/>
+            <w:hideMark/>
+          </w:tcPr>
+          <w:p>
+            <w:r>
+              <w:t>Resumen</w:t>
+            </w:r>
+          </w:p>
+        </w:tc>
+        <w:tc>
+          <w:tcPr>
+            <w:tcW w:w="6813" w:type="dxa"/>
+            <w:gridSpan w:val="3"/>
+            <w:tcBorders>
+              <w:top w:val="single" w:sz="4" w:space="0" w:color="auto"/>
+              <w:left w:val="single" w:sz="4" w:space="0" w:color="auto"/>
+              <w:bottom w:val="single" w:sz="4" w:space="0" w:color="auto"/>
+              <w:right w:val="single" w:sz="4" w:space="0" w:color="auto"/>
+            </w:tcBorders>
+            <w:vAlign w:val="center"/>
+          </w:tcPr>
+          <w:p>
+            <w:r>
+              <w:t>El sistema debe informar al usuario cual es el humedal con mayor cantidad de fauna</w:t>
+            </w:r>
+          </w:p>
+        </w:tc>
+      </w:tr>
+      <w:tr>
+        <w:trPr>
+          <w:trHeight w:val="416"/>
+        </w:trPr>
+        <w:tc>
+          <w:tcPr>
+            <w:tcW w:w="2271" w:type="dxa"/>
+            <w:vMerge w:val="restart"/>
+            <w:tcBorders>
+              <w:top w:val="single" w:sz="4" w:space="0" w:color="auto"/>
+              <w:left w:val="single" w:sz="4" w:space="0" w:color="auto"/>
+              <w:right w:val="single" w:sz="4" w:space="0" w:color="auto"/>
+            </w:tcBorders>
+            <w:shd w:val="clear" w:color="auto" w:fill="D9E2F3" w:themeFill="accent1" w:themeFillTint="33"/>
+            <w:vAlign w:val="center"/>
+            <w:hideMark/>
+          </w:tcPr>
+          <w:p>
+            <w:r>
+              <w:t>Entradas</w:t>
+            </w:r>
+          </w:p>
+        </w:tc>
+        <w:tc>
+          <w:tcPr>
+            <w:tcW w:w="2271" w:type="dxa"/>
+            <w:tcBorders>
+              <w:top w:val="single" w:sz="4" w:space="0" w:color="auto"/>
+              <w:left w:val="single" w:sz="4" w:space="0" w:color="auto"/>
+              <w:bottom w:val="single" w:sz="4" w:space="0" w:color="auto"/>
+              <w:right w:val="single" w:sz="4" w:space="0" w:color="auto"/>
+            </w:tcBorders>
+            <w:vAlign w:val="center"/>
+            <w:hideMark/>
+          </w:tcPr>
+          <w:p>
+            <w:pPr>
+              <w:jc w:val="center"/>
+            </w:pPr>
+            <w:r>
+              <w:t>Nombre entrada</w:t>
+            </w:r>
+          </w:p>
+        </w:tc>
+        <w:tc>
+          <w:tcPr>
+            <w:tcW w:w="2271" w:type="dxa"/>
+            <w:tcBorders>
+              <w:top w:val="single" w:sz="4" w:space="0" w:color="auto"/>
+              <w:left w:val="single" w:sz="4" w:space="0" w:color="auto"/>
+              <w:bottom w:val="single" w:sz="4" w:space="0" w:color="auto"/>
+              <w:right w:val="single" w:sz="4" w:space="0" w:color="auto"/>
+            </w:tcBorders>
+            <w:vAlign w:val="center"/>
+            <w:hideMark/>
+          </w:tcPr>
+          <w:p>
+            <w:pPr>
+              <w:jc w:val="center"/>
+            </w:pPr>
+            <w:r>
+              <w:t>Tipo de dato</w:t>
+            </w:r>
+          </w:p>
+        </w:tc>
+        <w:tc>
+          <w:tcPr>
+            <w:tcW w:w="2271" w:type="dxa"/>
+            <w:tcBorders>
+              <w:top w:val="single" w:sz="4" w:space="0" w:color="auto"/>
+              <w:left w:val="single" w:sz="4" w:space="0" w:color="auto"/>
+              <w:bottom w:val="single" w:sz="4" w:space="0" w:color="auto"/>
+              <w:right w:val="single" w:sz="4" w:space="0" w:color="auto"/>
+            </w:tcBorders>
+            <w:vAlign w:val="center"/>
+            <w:hideMark/>
+          </w:tcPr>
+          <w:p>
+            <w:pPr>
+              <w:jc w:val="center"/>
+            </w:pPr>
+            <w:r>
+              <w:t>Condición de selección o repetición</w:t>
+            </w:r>
+          </w:p>
+        </w:tc>
+      </w:tr>
+      <w:tr>
+        <w:trPr>
+          <w:trHeight w:val="579"/>
+        </w:trPr>
+        <w:tc>
+          <w:tcPr>
+            <w:tcW w:w="0" w:type="auto"/>
+            <w:vMerge/>
+            <w:tcBorders>
+              <w:left w:val="single" w:sz="4" w:space="0" w:color="auto"/>
+              <w:right w:val="single" w:sz="4" w:space="0" w:color="auto"/>
+            </w:tcBorders>
+            <w:vAlign w:val="center"/>
+            <w:hideMark/>
+          </w:tcPr>
+          <w:p/>
+        </w:tc>
+        <w:tc>
+          <w:tcPr>
+            <w:tcW w:w="2271" w:type="dxa"/>
+            <w:tcBorders>
+              <w:top w:val="single" w:sz="4" w:space="0" w:color="auto"/>
+              <w:left w:val="single" w:sz="4" w:space="0" w:color="auto"/>
+              <w:bottom w:val="single" w:sz="4" w:space="0" w:color="auto"/>
+              <w:right w:val="single" w:sz="4" w:space="0" w:color="auto"/>
+            </w:tcBorders>
+            <w:vAlign w:val="center"/>
+          </w:tcPr>
+          <w:p>
+            <w:r>
+              <w:t>species</w:t>
+            </w:r>
+          </w:p>
+        </w:tc>
+        <w:tc>
+          <w:tcPr>
+            <w:tcW w:w="2271" w:type="dxa"/>
+            <w:tcBorders>
+              <w:top w:val="single" w:sz="4" w:space="0" w:color="auto"/>
+              <w:left w:val="single" w:sz="4" w:space="0" w:color="auto"/>
+              <w:bottom w:val="single" w:sz="4" w:space="0" w:color="auto"/>
+              <w:right w:val="single" w:sz="4" w:space="0" w:color="auto"/>
+            </w:tcBorders>
+            <w:vAlign w:val="center"/>
+          </w:tcPr>
+          <w:p>
+            <w:r>
+              <w:t>Specie[]</w:t>
+            </w:r>
+          </w:p>
+        </w:tc>
+        <w:tc>
+          <w:tcPr>
+            <w:tcW w:w="2271" w:type="dxa"/>
+            <w:tcBorders>
+              <w:top w:val="single" w:sz="4" w:space="0" w:color="auto"/>
+              <w:left w:val="single" w:sz="4" w:space="0" w:color="auto"/>
+              <w:bottom w:val="single" w:sz="4" w:space="0" w:color="auto"/>
+              <w:right w:val="single" w:sz="4" w:space="0" w:color="auto"/>
+            </w:tcBorders>
+            <w:vAlign w:val="center"/>
+          </w:tcPr>
+          <w:p>
+            <w:r>
+              <w:t>Debe existir en la base de datos con valores inicializados</w:t>
+            </w:r>
+          </w:p>
+        </w:tc>
+      </w:tr>
+      <w:tr>
+        <w:trPr>
+          <w:trHeight w:val="579"/>
+        </w:trPr>
+        <w:tc>
+          <w:tcPr>
+            <w:tcW w:w="0" w:type="auto"/>
+            <w:vMerge/>
+            <w:tcBorders>
+              <w:left w:val="single" w:sz="4" w:space="0" w:color="auto"/>
+              <w:right w:val="single" w:sz="4" w:space="0" w:color="auto"/>
+            </w:tcBorders>
+            <w:vAlign w:val="center"/>
+          </w:tcPr>
+          <w:p/>
+        </w:tc>
+        <w:tc>
+          <w:tcPr>
+            <w:tcW w:w="2271" w:type="dxa"/>
+            <w:tcBorders>
+              <w:top w:val="single" w:sz="4" w:space="0" w:color="auto"/>
+              <w:left w:val="single" w:sz="4" w:space="0" w:color="auto"/>
+              <w:bottom w:val="single" w:sz="4" w:space="0" w:color="auto"/>
+              <w:right w:val="single" w:sz="4" w:space="0" w:color="auto"/>
+            </w:tcBorders>
+            <w:vAlign w:val="center"/>
+          </w:tcPr>
+          <w:p>
+            <w:r>
+              <w:t>specieName</w:t>
+            </w:r>
+          </w:p>
+        </w:tc>
+        <w:tc>
+          <w:tcPr>
+            <w:tcW w:w="2271" w:type="dxa"/>
+            <w:tcBorders>
+              <w:top w:val="single" w:sz="4" w:space="0" w:color="auto"/>
+              <w:left w:val="single" w:sz="4" w:space="0" w:color="auto"/>
+              <w:bottom w:val="single" w:sz="4" w:space="0" w:color="auto"/>
+              <w:right w:val="single" w:sz="4" w:space="0" w:color="auto"/>
+            </w:tcBorders>
+            <w:vAlign w:val="center"/>
+          </w:tcPr>
+          <w:p>
+            <w:r>
+              <w:t>String</w:t>
+            </w:r>
+          </w:p>
+        </w:tc>
+        <w:tc>
+          <w:tcPr>
+            <w:tcW w:w="2271" w:type="dxa"/>
+            <w:tcBorders>
+              <w:top w:val="single" w:sz="4" w:space="0" w:color="auto"/>
+              <w:left w:val="single" w:sz="4" w:space="0" w:color="auto"/>
+              <w:bottom w:val="single" w:sz="4" w:space="0" w:color="auto"/>
+              <w:right w:val="single" w:sz="4" w:space="0" w:color="auto"/>
+            </w:tcBorders>
+            <w:vAlign w:val="center"/>
+          </w:tcPr>
+          <w:p>
+            <w:r>
+              <w:t>Debe existir</w:t>
+            </w:r>
+          </w:p>
+        </w:tc>
+      </w:tr>
+      <w:tr>
+        <w:trPr>
+          <w:trHeight w:val="1255"/>
+        </w:trPr>
+        <w:tc>
+          <w:tcPr>
+            <w:tcW w:w="2271" w:type="dxa"/>
+            <w:tcBorders>
+              <w:top w:val="single" w:sz="4" w:space="0" w:color="auto"/>
+              <w:left w:val="single" w:sz="4" w:space="0" w:color="auto"/>
+              <w:bottom w:val="single" w:sz="4" w:space="0" w:color="auto"/>
+              <w:right w:val="single" w:sz="4" w:space="0" w:color="auto"/>
+            </w:tcBorders>
+            <w:shd w:val="clear" w:color="auto" w:fill="D9E2F3" w:themeFill="accent1" w:themeFillTint="33"/>
+            <w:vAlign w:val="center"/>
+            <w:hideMark/>
+          </w:tcPr>
+          <w:p>
+            <w:r>
+              <w:t>Actividades generales necesarias para obtener los resultados</w:t>
+            </w:r>
+          </w:p>
+        </w:tc>
+        <w:tc>
+          <w:tcPr>
+            <w:tcW w:w="6813" w:type="dxa"/>
+            <w:gridSpan w:val="3"/>
+            <w:tcBorders>
+              <w:top w:val="single" w:sz="4" w:space="0" w:color="auto"/>
+              <w:left w:val="single" w:sz="4" w:space="0" w:color="auto"/>
+              <w:bottom w:val="single" w:sz="4" w:space="0" w:color="auto"/>
+              <w:right w:val="single" w:sz="4" w:space="0" w:color="auto"/>
+            </w:tcBorders>
+            <w:vAlign w:val="center"/>
+          </w:tcPr>
+          <w:p>
+            <w:r>
+              <w:t>Debe existir al menos una especie registrada</w:t>
+            </w:r>
+          </w:p>
+        </w:tc>
+      </w:tr>
+      <w:tr>
+        <w:trPr>
+          <w:trHeight w:val="727"/>
+        </w:trPr>
+        <w:tc>
+          <w:tcPr>
+            <w:tcW w:w="2271" w:type="dxa"/>
+            <w:tcBorders>
+              <w:top w:val="single" w:sz="4" w:space="0" w:color="auto"/>
+              <w:left w:val="single" w:sz="4" w:space="0" w:color="auto"/>
+              <w:bottom w:val="single" w:sz="4" w:space="0" w:color="auto"/>
+              <w:right w:val="single" w:sz="4" w:space="0" w:color="auto"/>
+            </w:tcBorders>
+            <w:shd w:val="clear" w:color="auto" w:fill="D9E2F3" w:themeFill="accent1" w:themeFillTint="33"/>
+            <w:vAlign w:val="center"/>
+            <w:hideMark/>
+          </w:tcPr>
+          <w:p>
+            <w:r>
+              <w:t>Resultado o postcondición</w:t>
+            </w:r>
+          </w:p>
+        </w:tc>
+        <w:tc>
+          <w:tcPr>
+            <w:tcW w:w="6813" w:type="dxa"/>
+            <w:gridSpan w:val="3"/>
+            <w:tcBorders>
+              <w:top w:val="single" w:sz="4" w:space="0" w:color="auto"/>
+              <w:left w:val="single" w:sz="4" w:space="0" w:color="auto"/>
+              <w:bottom w:val="single" w:sz="4" w:space="0" w:color="auto"/>
+              <w:right w:val="single" w:sz="4" w:space="0" w:color="auto"/>
+            </w:tcBorders>
+            <w:vAlign w:val="center"/>
+          </w:tcPr>
+          <w:p>
+            <w:r>
+              <w:t>Mostrar los datos de la especie solicitada</w:t>
+            </w:r>
+          </w:p>
+        </w:tc>
+      </w:tr>
+      <w:tr>
+        <w:trPr>
+          <w:trHeight w:val="286"/>
+        </w:trPr>
+        <w:tc>
+          <w:tcPr>
+            <w:tcW w:w="2271" w:type="dxa"/>
+            <w:vMerge w:val="restart"/>
+            <w:tcBorders>
+              <w:top w:val="single" w:sz="4" w:space="0" w:color="auto"/>
+              <w:left w:val="single" w:sz="4" w:space="0" w:color="auto"/>
+              <w:bottom w:val="single" w:sz="4" w:space="0" w:color="auto"/>
+              <w:right w:val="single" w:sz="4" w:space="0" w:color="auto"/>
+            </w:tcBorders>
+            <w:shd w:val="clear" w:color="auto" w:fill="D9E2F3" w:themeFill="accent1" w:themeFillTint="33"/>
+            <w:vAlign w:val="center"/>
+            <w:hideMark/>
+          </w:tcPr>
+          <w:p>
+            <w:r>
+              <w:t>Salidas</w:t>
+            </w:r>
+          </w:p>
+        </w:tc>
+        <w:tc>
+          <w:tcPr>
+            <w:tcW w:w="2271" w:type="dxa"/>
+            <w:tcBorders>
+              <w:top w:val="single" w:sz="4" w:space="0" w:color="auto"/>
+              <w:left w:val="single" w:sz="4" w:space="0" w:color="auto"/>
+              <w:bottom w:val="single" w:sz="4" w:space="0" w:color="auto"/>
+              <w:right w:val="single" w:sz="4" w:space="0" w:color="auto"/>
+            </w:tcBorders>
+            <w:vAlign w:val="center"/>
+            <w:hideMark/>
+          </w:tcPr>
+          <w:p>
+            <w:pPr>
+              <w:jc w:val="center"/>
+            </w:pPr>
+            <w:r>
+              <w:t>Nombre entrada</w:t>
+            </w:r>
+          </w:p>
+        </w:tc>
+        <w:tc>
+          <w:tcPr>
+            <w:tcW w:w="2271" w:type="dxa"/>
+            <w:tcBorders>
+              <w:top w:val="single" w:sz="4" w:space="0" w:color="auto"/>
+              <w:left w:val="single" w:sz="4" w:space="0" w:color="auto"/>
+              <w:bottom w:val="single" w:sz="4" w:space="0" w:color="auto"/>
+              <w:right w:val="single" w:sz="4" w:space="0" w:color="auto"/>
+            </w:tcBorders>
+            <w:vAlign w:val="center"/>
+            <w:hideMark/>
+          </w:tcPr>
+          <w:p>
+            <w:pPr>
+              <w:jc w:val="center"/>
+            </w:pPr>
+            <w:r>
+              <w:t>Tipo de dato</w:t>
+            </w:r>
+          </w:p>
+        </w:tc>
+        <w:tc>
+          <w:tcPr>
+            <w:tcW w:w="2271" w:type="dxa"/>
+            <w:tcBorders>
+              <w:top w:val="single" w:sz="4" w:space="0" w:color="auto"/>
+              <w:left w:val="single" w:sz="4" w:space="0" w:color="auto"/>
+              <w:bottom w:val="single" w:sz="4" w:space="0" w:color="auto"/>
+              <w:right w:val="single" w:sz="4" w:space="0" w:color="auto"/>
+            </w:tcBorders>
+            <w:vAlign w:val="center"/>
+            <w:hideMark/>
+          </w:tcPr>
+          <w:p>
+            <w:pPr>
+              <w:jc w:val="center"/>
+            </w:pPr>
+            <w:r>
+              <w:t>Condición de selección o repetición</w:t>
+            </w:r>
+          </w:p>
+        </w:tc>
+      </w:tr>
+      <w:tr>
+        <w:trPr>
+          <w:trHeight w:val="488"/>
+        </w:trPr>
+        <w:tc>
+          <w:tcPr>
+            <w:tcW w:w="0" w:type="auto"/>
+            <w:vMerge/>
+            <w:tcBorders>
+              <w:top w:val="single" w:sz="4" w:space="0" w:color="auto"/>
+              <w:left w:val="single" w:sz="4" w:space="0" w:color="auto"/>
+              <w:bottom w:val="single" w:sz="4" w:space="0" w:color="auto"/>
+              <w:right w:val="single" w:sz="4" w:space="0" w:color="auto"/>
+            </w:tcBorders>
+            <w:vAlign w:val="center"/>
+            <w:hideMark/>
+          </w:tcPr>
+          <w:p/>
+        </w:tc>
+        <w:tc>
+          <w:tcPr>
+            <w:tcW w:w="2271" w:type="dxa"/>
+            <w:tcBorders>
+              <w:top w:val="single" w:sz="4" w:space="0" w:color="auto"/>
+              <w:left w:val="single" w:sz="4" w:space="0" w:color="auto"/>
+              <w:bottom w:val="single" w:sz="4" w:space="0" w:color="auto"/>
+              <w:right w:val="single" w:sz="4" w:space="0" w:color="auto"/>
+            </w:tcBorders>
+            <w:vAlign w:val="center"/>
+          </w:tcPr>
+          <w:p>
+            <w:r>
+              <w:t>Mensaje informando de los datos</w:t>
+            </w:r>
+          </w:p>
+        </w:tc>
+        <w:tc>
+          <w:tcPr>
+            <w:tcW w:w="2271" w:type="dxa"/>
+            <w:tcBorders>
+              <w:top w:val="single" w:sz="4" w:space="0" w:color="auto"/>
+              <w:left w:val="single" w:sz="4" w:space="0" w:color="auto"/>
+              <w:bottom w:val="single" w:sz="4" w:space="0" w:color="auto"/>
+              <w:right w:val="single" w:sz="4" w:space="0" w:color="auto"/>
+            </w:tcBorders>
+            <w:vAlign w:val="center"/>
+          </w:tcPr>
+          <w:p>
+            <w:r>
+              <w:t>String</w:t>
+            </w:r>
+          </w:p>
+        </w:tc>
+        <w:tc>
+          <w:tcPr>
+            <w:tcW w:w="2271" w:type="dxa"/>
+            <w:tcBorders>
+              <w:top w:val="single" w:sz="4" w:space="0" w:color="auto"/>
+              <w:left w:val="single" w:sz="4" w:space="0" w:color="auto"/>
+              <w:bottom w:val="single" w:sz="4" w:space="0" w:color="auto"/>
+              <w:right w:val="single" w:sz="4" w:space="0" w:color="auto"/>
+            </w:tcBorders>
+            <w:vAlign w:val="center"/>
+          </w:tcPr>
+          <w:p>
+            <w:r>
+              <w:t>Si se llevó a cabo la búsqueda de manera exitosa</w:t>
+            </w:r>
+          </w:p>
+        </w:tc>
+      </w:tr>
+    </w:tbl>
+    <w:p>
+      <w:pPr>
+        <w:jc w:val="both"/>
+        <w:rPr>
+          <w:rFonts w:ascii="Candara" w:hAnsi="Candara"/>
+          <w:sz w:val="24"/>
+          <w:szCs w:val="24"/>
+          <w:lang w:val="es-MX"/>
+        </w:rPr>
+      </w:pPr>
+    </w:p>
+    <w:tbl>
+      <w:tblPr>
+        <w:tblStyle w:val="Tablaconcuadrcula"/>
+        <w:tblW w:w="9084" w:type="dxa"/>
+        <w:tblInd w:w="0" w:type="dxa"/>
+        <w:tblLook w:val="04A0" w:firstRow="1" w:lastRow="0" w:firstColumn="1" w:lastColumn="0" w:noHBand="0" w:noVBand="1"/>
+      </w:tblPr>
+      <w:tblGrid>
+        <w:gridCol w:w="2271"/>
+        <w:gridCol w:w="2271"/>
+        <w:gridCol w:w="2271"/>
+        <w:gridCol w:w="2271"/>
+      </w:tblGrid>
+      <w:tr>
+        <w:trPr>
+          <w:trHeight w:val="589"/>
+        </w:trPr>
+        <w:tc>
+          <w:tcPr>
+            <w:tcW w:w="2271" w:type="dxa"/>
+            <w:tcBorders>
+              <w:top w:val="single" w:sz="4" w:space="0" w:color="auto"/>
+              <w:left w:val="single" w:sz="4" w:space="0" w:color="auto"/>
+              <w:bottom w:val="single" w:sz="4" w:space="0" w:color="auto"/>
+              <w:right w:val="single" w:sz="4" w:space="0" w:color="auto"/>
+            </w:tcBorders>
+            <w:shd w:val="clear" w:color="auto" w:fill="D9E2F3" w:themeFill="accent1" w:themeFillTint="33"/>
+            <w:vAlign w:val="center"/>
+            <w:hideMark/>
+          </w:tcPr>
+          <w:p>
+            <w:r>
+              <w:t>Nombre o identificador</w:t>
+            </w:r>
+          </w:p>
+        </w:tc>
+        <w:tc>
+          <w:tcPr>
+            <w:tcW w:w="6813" w:type="dxa"/>
+            <w:gridSpan w:val="3"/>
+            <w:tcBorders>
+              <w:top w:val="single" w:sz="4" w:space="0" w:color="auto"/>
+              <w:left w:val="single" w:sz="4" w:space="0" w:color="auto"/>
+              <w:bottom w:val="single" w:sz="4" w:space="0" w:color="auto"/>
+              <w:right w:val="single" w:sz="4" w:space="0" w:color="auto"/>
+            </w:tcBorders>
+            <w:vAlign w:val="center"/>
+          </w:tcPr>
+          <w:p>
+            <w:r>
+              <w:t>R</w:t>
+            </w:r>
+            <w:r>
+              <w:t>7</w:t>
+            </w:r>
+            <w:r>
+              <w:t xml:space="preserve">. </w:t>
+            </w:r>
+            <w:r>
+              <w:t>Mostrar información de los humedales</w:t>
+            </w:r>
+          </w:p>
+        </w:tc>
+      </w:tr>
+      <w:tr>
+        <w:trPr>
+          <w:trHeight w:val="816"/>
+        </w:trPr>
+        <w:tc>
+          <w:tcPr>
+            <w:tcW w:w="2271" w:type="dxa"/>
+            <w:tcBorders>
+              <w:top w:val="single" w:sz="4" w:space="0" w:color="auto"/>
+              <w:left w:val="single" w:sz="4" w:space="0" w:color="auto"/>
+              <w:bottom w:val="single" w:sz="4" w:space="0" w:color="auto"/>
+              <w:right w:val="single" w:sz="4" w:space="0" w:color="auto"/>
+            </w:tcBorders>
+            <w:shd w:val="clear" w:color="auto" w:fill="D9E2F3" w:themeFill="accent1" w:themeFillTint="33"/>
+            <w:vAlign w:val="center"/>
+            <w:hideMark/>
+          </w:tcPr>
+          <w:p>
+            <w:r>
+              <w:t>Resumen</w:t>
+            </w:r>
+          </w:p>
+        </w:tc>
+        <w:tc>
+          <w:tcPr>
+            <w:tcW w:w="6813" w:type="dxa"/>
+            <w:gridSpan w:val="3"/>
+            <w:tcBorders>
+              <w:top w:val="single" w:sz="4" w:space="0" w:color="auto"/>
+              <w:left w:val="single" w:sz="4" w:space="0" w:color="auto"/>
+              <w:bottom w:val="single" w:sz="4" w:space="0" w:color="auto"/>
+              <w:right w:val="single" w:sz="4" w:space="0" w:color="auto"/>
+            </w:tcBorders>
+            <w:vAlign w:val="center"/>
+          </w:tcPr>
+          <w:p>
+            <w:r>
+              <w:t xml:space="preserve">El sistema debe </w:t>
+            </w:r>
+            <w:r>
+              <w:t>mostrar los datos de todos los humedales registrados, con tipos de especie incluido</w:t>
+            </w:r>
+          </w:p>
+        </w:tc>
+      </w:tr>
+      <w:tr>
+        <w:trPr>
+          <w:trHeight w:val="416"/>
+        </w:trPr>
+        <w:tc>
+          <w:tcPr>
+            <w:tcW w:w="2271" w:type="dxa"/>
+            <w:vMerge w:val="restart"/>
+            <w:tcBorders>
+              <w:top w:val="single" w:sz="4" w:space="0" w:color="auto"/>
+              <w:left w:val="single" w:sz="4" w:space="0" w:color="auto"/>
+              <w:right w:val="single" w:sz="4" w:space="0" w:color="auto"/>
+            </w:tcBorders>
+            <w:shd w:val="clear" w:color="auto" w:fill="D9E2F3" w:themeFill="accent1" w:themeFillTint="33"/>
+            <w:vAlign w:val="center"/>
+            <w:hideMark/>
+          </w:tcPr>
+          <w:p>
+            <w:r>
+              <w:lastRenderedPageBreak/>
+              <w:t>Entradas</w:t>
+            </w:r>
+          </w:p>
+        </w:tc>
+        <w:tc>
+          <w:tcPr>
+            <w:tcW w:w="2271" w:type="dxa"/>
+            <w:tcBorders>
+              <w:top w:val="single" w:sz="4" w:space="0" w:color="auto"/>
+              <w:left w:val="single" w:sz="4" w:space="0" w:color="auto"/>
+              <w:bottom w:val="single" w:sz="4" w:space="0" w:color="auto"/>
+              <w:right w:val="single" w:sz="4" w:space="0" w:color="auto"/>
+            </w:tcBorders>
+            <w:vAlign w:val="center"/>
+            <w:hideMark/>
+          </w:tcPr>
+          <w:p>
+            <w:pPr>
+              <w:jc w:val="center"/>
+            </w:pPr>
+            <w:r>
+              <w:t>Nombre entrada</w:t>
+            </w:r>
+          </w:p>
+        </w:tc>
+        <w:tc>
+          <w:tcPr>
+            <w:tcW w:w="2271" w:type="dxa"/>
+            <w:tcBorders>
+              <w:top w:val="single" w:sz="4" w:space="0" w:color="auto"/>
+              <w:left w:val="single" w:sz="4" w:space="0" w:color="auto"/>
+              <w:bottom w:val="single" w:sz="4" w:space="0" w:color="auto"/>
+              <w:right w:val="single" w:sz="4" w:space="0" w:color="auto"/>
+            </w:tcBorders>
+            <w:vAlign w:val="center"/>
+            <w:hideMark/>
+          </w:tcPr>
+          <w:p>
+            <w:pPr>
+              <w:jc w:val="center"/>
+            </w:pPr>
+            <w:r>
+              <w:t>Tipo de dato</w:t>
+            </w:r>
+          </w:p>
+        </w:tc>
+        <w:tc>
+          <w:tcPr>
+            <w:tcW w:w="2271" w:type="dxa"/>
+            <w:tcBorders>
+              <w:top w:val="single" w:sz="4" w:space="0" w:color="auto"/>
+              <w:left w:val="single" w:sz="4" w:space="0" w:color="auto"/>
+              <w:bottom w:val="single" w:sz="4" w:space="0" w:color="auto"/>
+              <w:right w:val="single" w:sz="4" w:space="0" w:color="auto"/>
+            </w:tcBorders>
+            <w:vAlign w:val="center"/>
+            <w:hideMark/>
+          </w:tcPr>
+          <w:p>
+            <w:pPr>
+              <w:jc w:val="center"/>
+            </w:pPr>
+            <w:r>
+              <w:t>Condición de selección o repetición</w:t>
+            </w:r>
+          </w:p>
+        </w:tc>
+      </w:tr>
+      <w:tr>
+        <w:trPr>
+          <w:trHeight w:val="579"/>
+        </w:trPr>
+        <w:tc>
+          <w:tcPr>
+            <w:tcW w:w="0" w:type="auto"/>
+            <w:vMerge/>
+            <w:tcBorders>
+              <w:left w:val="single" w:sz="4" w:space="0" w:color="auto"/>
+              <w:right w:val="single" w:sz="4" w:space="0" w:color="auto"/>
+            </w:tcBorders>
+            <w:vAlign w:val="center"/>
+            <w:hideMark/>
+          </w:tcPr>
+          <w:p/>
+        </w:tc>
+        <w:tc>
+          <w:tcPr>
+            <w:tcW w:w="2271" w:type="dxa"/>
+            <w:tcBorders>
+              <w:top w:val="single" w:sz="4" w:space="0" w:color="auto"/>
+              <w:left w:val="single" w:sz="4" w:space="0" w:color="auto"/>
+              <w:bottom w:val="single" w:sz="4" w:space="0" w:color="auto"/>
+              <w:right w:val="single" w:sz="4" w:space="0" w:color="auto"/>
+            </w:tcBorders>
+            <w:vAlign w:val="center"/>
+          </w:tcPr>
+          <w:p>
+            <w:r>
+              <w:t>wetlands</w:t>
+            </w:r>
+          </w:p>
+        </w:tc>
+        <w:tc>
+          <w:tcPr>
+            <w:tcW w:w="2271" w:type="dxa"/>
+            <w:tcBorders>
+              <w:top w:val="single" w:sz="4" w:space="0" w:color="auto"/>
+              <w:left w:val="single" w:sz="4" w:space="0" w:color="auto"/>
+              <w:bottom w:val="single" w:sz="4" w:space="0" w:color="auto"/>
+              <w:right w:val="single" w:sz="4" w:space="0" w:color="auto"/>
+            </w:tcBorders>
+            <w:vAlign w:val="center"/>
+          </w:tcPr>
+          <w:p>
+            <w:r>
+              <w:t>Wetland[]</w:t>
+            </w:r>
+          </w:p>
+        </w:tc>
+        <w:tc>
+          <w:tcPr>
+            <w:tcW w:w="2271" w:type="dxa"/>
+            <w:tcBorders>
+              <w:top w:val="single" w:sz="4" w:space="0" w:color="auto"/>
+              <w:left w:val="single" w:sz="4" w:space="0" w:color="auto"/>
+              <w:bottom w:val="single" w:sz="4" w:space="0" w:color="auto"/>
+              <w:right w:val="single" w:sz="4" w:space="0" w:color="auto"/>
+            </w:tcBorders>
+            <w:vAlign w:val="center"/>
+          </w:tcPr>
+          <w:p>
+            <w:r>
+              <w:t>Debe existir en la base de datos con valores inicializados</w:t>
+            </w:r>
+          </w:p>
+        </w:tc>
+      </w:tr>
+      <w:tr>
+        <w:trPr>
+          <w:trHeight w:val="1255"/>
+        </w:trPr>
+        <w:tc>
+          <w:tcPr>
+            <w:tcW w:w="2271" w:type="dxa"/>
+            <w:tcBorders>
+              <w:top w:val="single" w:sz="4" w:space="0" w:color="auto"/>
+              <w:left w:val="single" w:sz="4" w:space="0" w:color="auto"/>
+              <w:bottom w:val="single" w:sz="4" w:space="0" w:color="auto"/>
+              <w:right w:val="single" w:sz="4" w:space="0" w:color="auto"/>
+            </w:tcBorders>
+            <w:shd w:val="clear" w:color="auto" w:fill="D9E2F3" w:themeFill="accent1" w:themeFillTint="33"/>
+            <w:vAlign w:val="center"/>
+            <w:hideMark/>
+          </w:tcPr>
+          <w:p>
+            <w:r>
+              <w:t>Actividades generales necesarias para obtener los resultados</w:t>
+            </w:r>
+          </w:p>
+        </w:tc>
+        <w:tc>
+          <w:tcPr>
+            <w:tcW w:w="6813" w:type="dxa"/>
+            <w:gridSpan w:val="3"/>
+            <w:tcBorders>
+              <w:top w:val="single" w:sz="4" w:space="0" w:color="auto"/>
+              <w:left w:val="single" w:sz="4" w:space="0" w:color="auto"/>
+              <w:bottom w:val="single" w:sz="4" w:space="0" w:color="auto"/>
+              <w:right w:val="single" w:sz="4" w:space="0" w:color="auto"/>
+            </w:tcBorders>
+            <w:vAlign w:val="center"/>
+          </w:tcPr>
+          <w:p>
+            <w:r>
+              <w:t xml:space="preserve">Debe existir al menos </w:t>
+            </w:r>
+            <w:r>
+              <w:t>un humedal</w:t>
+            </w:r>
+            <w:r>
+              <w:t xml:space="preserve"> registrad</w:t>
+            </w:r>
+            <w:r>
+              <w:t>o</w:t>
+            </w:r>
+          </w:p>
+        </w:tc>
+      </w:tr>
+      <w:tr>
+        <w:trPr>
+          <w:trHeight w:val="727"/>
+        </w:trPr>
+        <w:tc>
+          <w:tcPr>
+            <w:tcW w:w="2271" w:type="dxa"/>
+            <w:tcBorders>
+              <w:top w:val="single" w:sz="4" w:space="0" w:color="auto"/>
+              <w:left w:val="single" w:sz="4" w:space="0" w:color="auto"/>
+              <w:bottom w:val="single" w:sz="4" w:space="0" w:color="auto"/>
+              <w:right w:val="single" w:sz="4" w:space="0" w:color="auto"/>
+            </w:tcBorders>
+            <w:shd w:val="clear" w:color="auto" w:fill="D9E2F3" w:themeFill="accent1" w:themeFillTint="33"/>
+            <w:vAlign w:val="center"/>
+            <w:hideMark/>
+          </w:tcPr>
+          <w:p>
+            <w:r>
+              <w:t>Resultado o postcondición</w:t>
+            </w:r>
+          </w:p>
+        </w:tc>
+        <w:tc>
+          <w:tcPr>
+            <w:tcW w:w="6813" w:type="dxa"/>
+            <w:gridSpan w:val="3"/>
+            <w:tcBorders>
+              <w:top w:val="single" w:sz="4" w:space="0" w:color="auto"/>
+              <w:left w:val="single" w:sz="4" w:space="0" w:color="auto"/>
+              <w:bottom w:val="single" w:sz="4" w:space="0" w:color="auto"/>
+              <w:right w:val="single" w:sz="4" w:space="0" w:color="auto"/>
+            </w:tcBorders>
+            <w:vAlign w:val="center"/>
+          </w:tcPr>
+          <w:p>
+            <w:r>
+              <w:t xml:space="preserve">Mostrar los datos de </w:t>
+            </w:r>
+            <w:r>
+              <w:t>todos los humedales</w:t>
+            </w:r>
+          </w:p>
+        </w:tc>
+      </w:tr>
+      <w:tr>
+        <w:trPr>
+          <w:trHeight w:val="286"/>
+        </w:trPr>
+        <w:tc>
+          <w:tcPr>
+            <w:tcW w:w="2271" w:type="dxa"/>
+            <w:vMerge w:val="restart"/>
+            <w:tcBorders>
+              <w:top w:val="single" w:sz="4" w:space="0" w:color="auto"/>
+              <w:left w:val="single" w:sz="4" w:space="0" w:color="auto"/>
+              <w:bottom w:val="single" w:sz="4" w:space="0" w:color="auto"/>
+              <w:right w:val="single" w:sz="4" w:space="0" w:color="auto"/>
+            </w:tcBorders>
+            <w:shd w:val="clear" w:color="auto" w:fill="D9E2F3" w:themeFill="accent1" w:themeFillTint="33"/>
+            <w:vAlign w:val="center"/>
+            <w:hideMark/>
+          </w:tcPr>
+          <w:p>
+            <w:r>
+              <w:t>Salidas</w:t>
+            </w:r>
+          </w:p>
+        </w:tc>
+        <w:tc>
+          <w:tcPr>
+            <w:tcW w:w="2271" w:type="dxa"/>
+            <w:tcBorders>
+              <w:top w:val="single" w:sz="4" w:space="0" w:color="auto"/>
+              <w:left w:val="single" w:sz="4" w:space="0" w:color="auto"/>
+              <w:bottom w:val="single" w:sz="4" w:space="0" w:color="auto"/>
+              <w:right w:val="single" w:sz="4" w:space="0" w:color="auto"/>
+            </w:tcBorders>
+            <w:vAlign w:val="center"/>
+            <w:hideMark/>
+          </w:tcPr>
+          <w:p>
+            <w:pPr>
+              <w:jc w:val="center"/>
+            </w:pPr>
+            <w:r>
+              <w:t>Nombre entrada</w:t>
+            </w:r>
+          </w:p>
+        </w:tc>
+        <w:tc>
+          <w:tcPr>
+            <w:tcW w:w="2271" w:type="dxa"/>
+            <w:tcBorders>
+              <w:top w:val="single" w:sz="4" w:space="0" w:color="auto"/>
+              <w:left w:val="single" w:sz="4" w:space="0" w:color="auto"/>
+              <w:bottom w:val="single" w:sz="4" w:space="0" w:color="auto"/>
+              <w:right w:val="single" w:sz="4" w:space="0" w:color="auto"/>
+            </w:tcBorders>
+            <w:vAlign w:val="center"/>
+            <w:hideMark/>
+          </w:tcPr>
+          <w:p>
+            <w:pPr>
+              <w:jc w:val="center"/>
+            </w:pPr>
+            <w:r>
+              <w:t>Tipo de dato</w:t>
+            </w:r>
+          </w:p>
+        </w:tc>
+        <w:tc>
+          <w:tcPr>
+            <w:tcW w:w="2271" w:type="dxa"/>
+            <w:tcBorders>
+              <w:top w:val="single" w:sz="4" w:space="0" w:color="auto"/>
+              <w:left w:val="single" w:sz="4" w:space="0" w:color="auto"/>
+              <w:bottom w:val="single" w:sz="4" w:space="0" w:color="auto"/>
+              <w:right w:val="single" w:sz="4" w:space="0" w:color="auto"/>
+            </w:tcBorders>
+            <w:vAlign w:val="center"/>
+            <w:hideMark/>
+          </w:tcPr>
+          <w:p>
+            <w:pPr>
+              <w:jc w:val="center"/>
+            </w:pPr>
+            <w:r>
+              <w:t>Condición de selección o repetición</w:t>
+            </w:r>
+          </w:p>
+        </w:tc>
+      </w:tr>
+      <w:tr>
+        <w:trPr>
+          <w:trHeight w:val="488"/>
+        </w:trPr>
+        <w:tc>
+          <w:tcPr>
+            <w:tcW w:w="0" w:type="auto"/>
+            <w:vMerge/>
+            <w:tcBorders>
+              <w:top w:val="single" w:sz="4" w:space="0" w:color="auto"/>
+              <w:left w:val="single" w:sz="4" w:space="0" w:color="auto"/>
+              <w:bottom w:val="single" w:sz="4" w:space="0" w:color="auto"/>
+              <w:right w:val="single" w:sz="4" w:space="0" w:color="auto"/>
+            </w:tcBorders>
+            <w:vAlign w:val="center"/>
+            <w:hideMark/>
+          </w:tcPr>
+          <w:p/>
+        </w:tc>
+        <w:tc>
+          <w:tcPr>
+            <w:tcW w:w="2271" w:type="dxa"/>
+            <w:tcBorders>
+              <w:top w:val="single" w:sz="4" w:space="0" w:color="auto"/>
+              <w:left w:val="single" w:sz="4" w:space="0" w:color="auto"/>
+              <w:bottom w:val="single" w:sz="4" w:space="0" w:color="auto"/>
+              <w:right w:val="single" w:sz="4" w:space="0" w:color="auto"/>
+            </w:tcBorders>
+            <w:vAlign w:val="center"/>
+          </w:tcPr>
+          <w:p>
+            <w:r>
+              <w:t>Mensaje informando de los datos</w:t>
+            </w:r>
+          </w:p>
+        </w:tc>
+        <w:tc>
+          <w:tcPr>
+            <w:tcW w:w="2271" w:type="dxa"/>
+            <w:tcBorders>
+              <w:top w:val="single" w:sz="4" w:space="0" w:color="auto"/>
+              <w:left w:val="single" w:sz="4" w:space="0" w:color="auto"/>
+              <w:bottom w:val="single" w:sz="4" w:space="0" w:color="auto"/>
+              <w:right w:val="single" w:sz="4" w:space="0" w:color="auto"/>
+            </w:tcBorders>
+            <w:vAlign w:val="center"/>
+          </w:tcPr>
+          <w:p>
+            <w:r>
+              <w:t>String</w:t>
+            </w:r>
+          </w:p>
+        </w:tc>
+        <w:tc>
+          <w:tcPr>
+            <w:tcW w:w="2271" w:type="dxa"/>
+            <w:tcBorders>
+              <w:top w:val="single" w:sz="4" w:space="0" w:color="auto"/>
+              <w:left w:val="single" w:sz="4" w:space="0" w:color="auto"/>
+              <w:bottom w:val="single" w:sz="4" w:space="0" w:color="auto"/>
+              <w:right w:val="single" w:sz="4" w:space="0" w:color="auto"/>
+            </w:tcBorders>
+            <w:vAlign w:val="center"/>
+          </w:tcPr>
+          <w:p>
+            <w:r>
+              <w:t>Si se llevó a cabo la búsqueda de manera exitosa</w:t>
+            </w:r>
+          </w:p>
+        </w:tc>
+      </w:tr>
+    </w:tbl>
+    <w:p>
+      <w:pPr>
+        <w:jc w:val="both"/>
+        <w:rPr>
+          <w:rFonts w:ascii="Candara" w:hAnsi="Candara"/>
+          <w:sz w:val="24"/>
+          <w:szCs w:val="24"/>
+          <w:lang w:val="es-MX"/>
+        </w:rPr>
+      </w:pPr>
+    </w:p>
+    <w:tbl>
+      <w:tblPr>
+        <w:tblStyle w:val="Tablaconcuadrcula"/>
+        <w:tblW w:w="9084" w:type="dxa"/>
+        <w:tblInd w:w="0" w:type="dxa"/>
+        <w:tblLook w:val="04A0" w:firstRow="1" w:lastRow="0" w:firstColumn="1" w:lastColumn="0" w:noHBand="0" w:noVBand="1"/>
+      </w:tblPr>
+      <w:tblGrid>
+        <w:gridCol w:w="2271"/>
+        <w:gridCol w:w="2271"/>
+        <w:gridCol w:w="2271"/>
+        <w:gridCol w:w="2271"/>
+      </w:tblGrid>
+      <w:tr>
+        <w:trPr>
+          <w:trHeight w:val="589"/>
+        </w:trPr>
+        <w:tc>
+          <w:tcPr>
+            <w:tcW w:w="2271" w:type="dxa"/>
+            <w:tcBorders>
+              <w:top w:val="single" w:sz="4" w:space="0" w:color="auto"/>
+              <w:left w:val="single" w:sz="4" w:space="0" w:color="auto"/>
+              <w:bottom w:val="single" w:sz="4" w:space="0" w:color="auto"/>
+              <w:right w:val="single" w:sz="4" w:space="0" w:color="auto"/>
+            </w:tcBorders>
+            <w:shd w:val="clear" w:color="auto" w:fill="D9E2F3" w:themeFill="accent1" w:themeFillTint="33"/>
+            <w:vAlign w:val="center"/>
+            <w:hideMark/>
+          </w:tcPr>
+          <w:p>
+            <w:r>
+              <w:t>Nombre o identificador</w:t>
+            </w:r>
+          </w:p>
+        </w:tc>
+        <w:tc>
+          <w:tcPr>
+            <w:tcW w:w="6813" w:type="dxa"/>
+            <w:gridSpan w:val="3"/>
+            <w:tcBorders>
+              <w:top w:val="single" w:sz="4" w:space="0" w:color="auto"/>
+              <w:left w:val="single" w:sz="4" w:space="0" w:color="auto"/>
+              <w:bottom w:val="single" w:sz="4" w:space="0" w:color="auto"/>
+              <w:right w:val="single" w:sz="4" w:space="0" w:color="auto"/>
+            </w:tcBorders>
+            <w:vAlign w:val="center"/>
+          </w:tcPr>
+          <w:p>
+            <w:r>
+              <w:t>R</w:t>
+            </w:r>
+            <w:r>
+              <w:t>8</w:t>
+            </w:r>
+            <w:r>
+              <w:t>. M</w:t>
+            </w:r>
+            <w:r>
+              <w:t>ayor</w:t>
+            </w:r>
+            <w:r>
+              <w:t xml:space="preserve"> cantidad de </w:t>
+            </w:r>
+            <w:r>
+              <w:t>fauna</w:t>
+            </w:r>
+          </w:p>
+        </w:tc>
+      </w:tr>
+      <w:tr>
+        <w:trPr>
+          <w:trHeight w:val="816"/>
+        </w:trPr>
+        <w:tc>
+          <w:tcPr>
+            <w:tcW w:w="2271" w:type="dxa"/>
+            <w:tcBorders>
+              <w:top w:val="single" w:sz="4" w:space="0" w:color="auto"/>
+              <w:left w:val="single" w:sz="4" w:space="0" w:color="auto"/>
+              <w:bottom w:val="single" w:sz="4" w:space="0" w:color="auto"/>
+              <w:right w:val="single" w:sz="4" w:space="0" w:color="auto"/>
+            </w:tcBorders>
+            <w:shd w:val="clear" w:color="auto" w:fill="D9E2F3" w:themeFill="accent1" w:themeFillTint="33"/>
+            <w:vAlign w:val="center"/>
+            <w:hideMark/>
+          </w:tcPr>
+          <w:p>
+            <w:r>
+              <w:t>Resumen</w:t>
+            </w:r>
+          </w:p>
+        </w:tc>
+        <w:tc>
+          <w:tcPr>
+            <w:tcW w:w="6813" w:type="dxa"/>
+            <w:gridSpan w:val="3"/>
+            <w:tcBorders>
+              <w:top w:val="single" w:sz="4" w:space="0" w:color="auto"/>
+              <w:left w:val="single" w:sz="4" w:space="0" w:color="auto"/>
+              <w:bottom w:val="single" w:sz="4" w:space="0" w:color="auto"/>
+              <w:right w:val="single" w:sz="4" w:space="0" w:color="auto"/>
+            </w:tcBorders>
+            <w:vAlign w:val="center"/>
+          </w:tcPr>
+          <w:p>
+            <w:r>
+              <w:t xml:space="preserve">El sistema debe informar al usuario cual es el humedal </w:t>
+            </w:r>
+            <w:r>
+              <w:t>con mayor cantidad de fauna</w:t>
+            </w:r>
+          </w:p>
+        </w:tc>
+      </w:tr>
+      <w:tr>
+        <w:trPr>
+          <w:trHeight w:val="416"/>
+        </w:trPr>
+        <w:tc>
+          <w:tcPr>
+            <w:tcW w:w="2271" w:type="dxa"/>
+            <w:vMerge w:val="restart"/>
+            <w:tcBorders>
+              <w:top w:val="single" w:sz="4" w:space="0" w:color="auto"/>
+              <w:left w:val="single" w:sz="4" w:space="0" w:color="auto"/>
+              <w:right w:val="single" w:sz="4" w:space="0" w:color="auto"/>
+            </w:tcBorders>
+            <w:shd w:val="clear" w:color="auto" w:fill="D9E2F3" w:themeFill="accent1" w:themeFillTint="33"/>
+            <w:vAlign w:val="center"/>
+            <w:hideMark/>
+          </w:tcPr>
+          <w:p>
+            <w:r>
+              <w:t>Entradas</w:t>
+            </w:r>
+          </w:p>
+        </w:tc>
+        <w:tc>
+          <w:tcPr>
+            <w:tcW w:w="2271" w:type="dxa"/>
+            <w:tcBorders>
+              <w:top w:val="single" w:sz="4" w:space="0" w:color="auto"/>
+              <w:left w:val="single" w:sz="4" w:space="0" w:color="auto"/>
+              <w:bottom w:val="single" w:sz="4" w:space="0" w:color="auto"/>
+              <w:right w:val="single" w:sz="4" w:space="0" w:color="auto"/>
+            </w:tcBorders>
+            <w:vAlign w:val="center"/>
+            <w:hideMark/>
+          </w:tcPr>
+          <w:p>
+            <w:pPr>
+              <w:jc w:val="center"/>
+            </w:pPr>
+            <w:r>
+              <w:t>Nombre entrada</w:t>
+            </w:r>
+          </w:p>
+        </w:tc>
+        <w:tc>
+          <w:tcPr>
+            <w:tcW w:w="2271" w:type="dxa"/>
+            <w:tcBorders>
+              <w:top w:val="single" w:sz="4" w:space="0" w:color="auto"/>
+              <w:left w:val="single" w:sz="4" w:space="0" w:color="auto"/>
+              <w:bottom w:val="single" w:sz="4" w:space="0" w:color="auto"/>
+              <w:right w:val="single" w:sz="4" w:space="0" w:color="auto"/>
+            </w:tcBorders>
+            <w:vAlign w:val="center"/>
+            <w:hideMark/>
+          </w:tcPr>
+          <w:p>
+            <w:pPr>
+              <w:jc w:val="center"/>
+            </w:pPr>
+            <w:r>
+              <w:t>Tipo de dato</w:t>
+            </w:r>
+          </w:p>
+        </w:tc>
+        <w:tc>
+          <w:tcPr>
+            <w:tcW w:w="2271" w:type="dxa"/>
+            <w:tcBorders>
+              <w:top w:val="single" w:sz="4" w:space="0" w:color="auto"/>
+              <w:left w:val="single" w:sz="4" w:space="0" w:color="auto"/>
+              <w:bottom w:val="single" w:sz="4" w:space="0" w:color="auto"/>
+              <w:right w:val="single" w:sz="4" w:space="0" w:color="auto"/>
+            </w:tcBorders>
+            <w:vAlign w:val="center"/>
+            <w:hideMark/>
+          </w:tcPr>
+          <w:p>
+            <w:pPr>
+              <w:jc w:val="center"/>
+            </w:pPr>
+            <w:r>
+              <w:t>Condición de selección o repetición</w:t>
+            </w:r>
+          </w:p>
+        </w:tc>
+      </w:tr>
+      <w:tr>
+        <w:trPr>
+          <w:trHeight w:val="579"/>
+        </w:trPr>
+        <w:tc>
+          <w:tcPr>
+            <w:tcW w:w="0" w:type="auto"/>
+            <w:vMerge/>
+            <w:tcBorders>
+              <w:left w:val="single" w:sz="4" w:space="0" w:color="auto"/>
+              <w:right w:val="single" w:sz="4" w:space="0" w:color="auto"/>
+            </w:tcBorders>
+            <w:vAlign w:val="center"/>
+            <w:hideMark/>
+          </w:tcPr>
+          <w:p/>
+        </w:tc>
+        <w:tc>
+          <w:tcPr>
+            <w:tcW w:w="2271" w:type="dxa"/>
+            <w:tcBorders>
+              <w:top w:val="single" w:sz="4" w:space="0" w:color="auto"/>
+              <w:left w:val="single" w:sz="4" w:space="0" w:color="auto"/>
+              <w:bottom w:val="single" w:sz="4" w:space="0" w:color="auto"/>
+              <w:right w:val="single" w:sz="4" w:space="0" w:color="auto"/>
+            </w:tcBorders>
+            <w:vAlign w:val="center"/>
+          </w:tcPr>
+          <w:p>
+            <w:r>
+              <w:t>wetlands</w:t>
+            </w:r>
+          </w:p>
+        </w:tc>
+        <w:tc>
+          <w:tcPr>
+            <w:tcW w:w="2271" w:type="dxa"/>
+            <w:tcBorders>
+              <w:top w:val="single" w:sz="4" w:space="0" w:color="auto"/>
+              <w:left w:val="single" w:sz="4" w:space="0" w:color="auto"/>
+              <w:bottom w:val="single" w:sz="4" w:space="0" w:color="auto"/>
+              <w:right w:val="single" w:sz="4" w:space="0" w:color="auto"/>
+            </w:tcBorders>
+            <w:vAlign w:val="center"/>
+          </w:tcPr>
+          <w:p>
+            <w:r>
+              <w:t>Wetland[]</w:t>
+            </w:r>
+          </w:p>
+        </w:tc>
+        <w:tc>
+          <w:tcPr>
+            <w:tcW w:w="2271" w:type="dxa"/>
+            <w:tcBorders>
+              <w:top w:val="single" w:sz="4" w:space="0" w:color="auto"/>
+              <w:left w:val="single" w:sz="4" w:space="0" w:color="auto"/>
+              <w:bottom w:val="single" w:sz="4" w:space="0" w:color="auto"/>
+              <w:right w:val="single" w:sz="4" w:space="0" w:color="auto"/>
+            </w:tcBorders>
+            <w:vAlign w:val="center"/>
+          </w:tcPr>
+          <w:p>
+            <w:r>
+              <w:t>Debe existir en la base de datos con valores inicializados</w:t>
+            </w:r>
+          </w:p>
+        </w:tc>
+      </w:tr>
+      <w:tr>
+        <w:trPr>
+          <w:trHeight w:val="1255"/>
+        </w:trPr>
+        <w:tc>
+          <w:tcPr>
+            <w:tcW w:w="2271" w:type="dxa"/>
+            <w:tcBorders>
+              <w:top w:val="single" w:sz="4" w:space="0" w:color="auto"/>
+              <w:left w:val="single" w:sz="4" w:space="0" w:color="auto"/>
+              <w:bottom w:val="single" w:sz="4" w:space="0" w:color="auto"/>
+              <w:right w:val="single" w:sz="4" w:space="0" w:color="auto"/>
+            </w:tcBorders>
+            <w:shd w:val="clear" w:color="auto" w:fill="D9E2F3" w:themeFill="accent1" w:themeFillTint="33"/>
+            <w:vAlign w:val="center"/>
+            <w:hideMark/>
+          </w:tcPr>
+          <w:p>
+            <w:r>
+              <w:t>Actividades generales necesarias para obtener los resultados</w:t>
+            </w:r>
+          </w:p>
+        </w:tc>
+        <w:tc>
+          <w:tcPr>
+            <w:tcW w:w="6813" w:type="dxa"/>
+            <w:gridSpan w:val="3"/>
+            <w:tcBorders>
+              <w:top w:val="single" w:sz="4" w:space="0" w:color="auto"/>
+              <w:left w:val="single" w:sz="4" w:space="0" w:color="auto"/>
+              <w:bottom w:val="single" w:sz="4" w:space="0" w:color="auto"/>
+              <w:right w:val="single" w:sz="4" w:space="0" w:color="auto"/>
+            </w:tcBorders>
+            <w:vAlign w:val="center"/>
+          </w:tcPr>
+          <w:p>
+            <w:r>
+              <w:t xml:space="preserve">Debe existir al menos un humedal para llevar a cabo la búsqueda, además debe tener al menos una especie registrada (de tipo </w:t>
+            </w:r>
+            <w:r>
+              <w:t>fauna</w:t>
+            </w:r>
+            <w:r>
+              <w:t xml:space="preserve"> a poder ser)</w:t>
+            </w:r>
+          </w:p>
+        </w:tc>
+      </w:tr>
+      <w:tr>
+        <w:trPr>
+          <w:trHeight w:val="727"/>
+        </w:trPr>
+        <w:tc>
+          <w:tcPr>
+            <w:tcW w:w="2271" w:type="dxa"/>
+            <w:tcBorders>
+              <w:top w:val="single" w:sz="4" w:space="0" w:color="auto"/>
+              <w:left w:val="single" w:sz="4" w:space="0" w:color="auto"/>
+              <w:bottom w:val="single" w:sz="4" w:space="0" w:color="auto"/>
+              <w:right w:val="single" w:sz="4" w:space="0" w:color="auto"/>
+            </w:tcBorders>
+            <w:shd w:val="clear" w:color="auto" w:fill="D9E2F3" w:themeFill="accent1" w:themeFillTint="33"/>
+            <w:vAlign w:val="center"/>
+            <w:hideMark/>
+          </w:tcPr>
+          <w:p>
+            <w:r>
+              <w:t>Resultado o postcondición</w:t>
+            </w:r>
+          </w:p>
+        </w:tc>
+        <w:tc>
+          <w:tcPr>
+            <w:tcW w:w="6813" w:type="dxa"/>
+            <w:gridSpan w:val="3"/>
+            <w:tcBorders>
+              <w:top w:val="single" w:sz="4" w:space="0" w:color="auto"/>
+              <w:left w:val="single" w:sz="4" w:space="0" w:color="auto"/>
+              <w:bottom w:val="single" w:sz="4" w:space="0" w:color="auto"/>
+              <w:right w:val="single" w:sz="4" w:space="0" w:color="auto"/>
+            </w:tcBorders>
+            <w:vAlign w:val="center"/>
+          </w:tcPr>
+          <w:p>
+            <w:r>
+              <w:t xml:space="preserve">Mostrar el humedal con </w:t>
+            </w:r>
+            <w:r>
+              <w:t>mayor</w:t>
+            </w:r>
+            <w:r>
+              <w:t xml:space="preserve"> f</w:t>
+            </w:r>
+            <w:r>
+              <w:t>aun</w:t>
+            </w:r>
+            <w:r>
+              <w:t>a</w:t>
+            </w:r>
+          </w:p>
+        </w:tc>
+      </w:tr>
+      <w:tr>
+        <w:trPr>
+          <w:trHeight w:val="286"/>
+        </w:trPr>
+        <w:tc>
+          <w:tcPr>
+            <w:tcW w:w="2271" w:type="dxa"/>
+            <w:vMerge w:val="restart"/>
+            <w:tcBorders>
+              <w:top w:val="single" w:sz="4" w:space="0" w:color="auto"/>
+              <w:left w:val="single" w:sz="4" w:space="0" w:color="auto"/>
+              <w:bottom w:val="single" w:sz="4" w:space="0" w:color="auto"/>
+              <w:right w:val="single" w:sz="4" w:space="0" w:color="auto"/>
+            </w:tcBorders>
+            <w:shd w:val="clear" w:color="auto" w:fill="D9E2F3" w:themeFill="accent1" w:themeFillTint="33"/>
+            <w:vAlign w:val="center"/>
+            <w:hideMark/>
+          </w:tcPr>
+          <w:p>
+            <w:r>
+              <w:t>Salidas</w:t>
+            </w:r>
+          </w:p>
+        </w:tc>
+        <w:tc>
+          <w:tcPr>
+            <w:tcW w:w="2271" w:type="dxa"/>
+            <w:tcBorders>
+              <w:top w:val="single" w:sz="4" w:space="0" w:color="auto"/>
+              <w:left w:val="single" w:sz="4" w:space="0" w:color="auto"/>
+              <w:bottom w:val="single" w:sz="4" w:space="0" w:color="auto"/>
+              <w:right w:val="single" w:sz="4" w:space="0" w:color="auto"/>
+            </w:tcBorders>
+            <w:vAlign w:val="center"/>
+            <w:hideMark/>
+          </w:tcPr>
+          <w:p>
+            <w:pPr>
+              <w:jc w:val="center"/>
+            </w:pPr>
+            <w:r>
+              <w:t>Nombre entrada</w:t>
+            </w:r>
+          </w:p>
+        </w:tc>
+        <w:tc>
+          <w:tcPr>
+            <w:tcW w:w="2271" w:type="dxa"/>
+            <w:tcBorders>
+              <w:top w:val="single" w:sz="4" w:space="0" w:color="auto"/>
+              <w:left w:val="single" w:sz="4" w:space="0" w:color="auto"/>
+              <w:bottom w:val="single" w:sz="4" w:space="0" w:color="auto"/>
+              <w:right w:val="single" w:sz="4" w:space="0" w:color="auto"/>
+            </w:tcBorders>
+            <w:vAlign w:val="center"/>
+            <w:hideMark/>
+          </w:tcPr>
+          <w:p>
+            <w:pPr>
+              <w:jc w:val="center"/>
+            </w:pPr>
+            <w:r>
+              <w:t>Tipo de dato</w:t>
+            </w:r>
+          </w:p>
+        </w:tc>
+        <w:tc>
+          <w:tcPr>
+            <w:tcW w:w="2271" w:type="dxa"/>
+            <w:tcBorders>
+              <w:top w:val="single" w:sz="4" w:space="0" w:color="auto"/>
+              <w:left w:val="single" w:sz="4" w:space="0" w:color="auto"/>
+              <w:bottom w:val="single" w:sz="4" w:space="0" w:color="auto"/>
+              <w:right w:val="single" w:sz="4" w:space="0" w:color="auto"/>
+            </w:tcBorders>
+            <w:vAlign w:val="center"/>
+            <w:hideMark/>
+          </w:tcPr>
+          <w:p>
+            <w:pPr>
+              <w:jc w:val="center"/>
+            </w:pPr>
+            <w:r>
+              <w:t>Condición de selección o repetición</w:t>
+            </w:r>
+          </w:p>
+        </w:tc>
+      </w:tr>
+      <w:tr>
+        <w:trPr>
+          <w:trHeight w:val="488"/>
+        </w:trPr>
+        <w:tc>
+          <w:tcPr>
+            <w:tcW w:w="0" w:type="auto"/>
+            <w:vMerge/>
+            <w:tcBorders>
+              <w:top w:val="single" w:sz="4" w:space="0" w:color="auto"/>
+              <w:left w:val="single" w:sz="4" w:space="0" w:color="auto"/>
+              <w:bottom w:val="single" w:sz="4" w:space="0" w:color="auto"/>
+              <w:right w:val="single" w:sz="4" w:space="0" w:color="auto"/>
+            </w:tcBorders>
+            <w:vAlign w:val="center"/>
+            <w:hideMark/>
+          </w:tcPr>
+          <w:p/>
+        </w:tc>
+        <w:tc>
+          <w:tcPr>
+            <w:tcW w:w="2271" w:type="dxa"/>
+            <w:tcBorders>
+              <w:top w:val="single" w:sz="4" w:space="0" w:color="auto"/>
+              <w:left w:val="single" w:sz="4" w:space="0" w:color="auto"/>
+              <w:bottom w:val="single" w:sz="4" w:space="0" w:color="auto"/>
+              <w:right w:val="single" w:sz="4" w:space="0" w:color="auto"/>
+            </w:tcBorders>
+            <w:vAlign w:val="center"/>
+          </w:tcPr>
+          <w:p>
+            <w:r>
+              <w:t>Mensaje informando de los datos</w:t>
+            </w:r>
+          </w:p>
+        </w:tc>
+        <w:tc>
+          <w:tcPr>
+            <w:tcW w:w="2271" w:type="dxa"/>
+            <w:tcBorders>
+              <w:top w:val="single" w:sz="4" w:space="0" w:color="auto"/>
+              <w:left w:val="single" w:sz="4" w:space="0" w:color="auto"/>
+              <w:bottom w:val="single" w:sz="4" w:space="0" w:color="auto"/>
+              <w:right w:val="single" w:sz="4" w:space="0" w:color="auto"/>
+            </w:tcBorders>
+            <w:vAlign w:val="center"/>
+          </w:tcPr>
+          <w:p>
+            <w:r>
+              <w:t>String</w:t>
+            </w:r>
+          </w:p>
+        </w:tc>
+        <w:tc>
+          <w:tcPr>
+            <w:tcW w:w="2271" w:type="dxa"/>
+            <w:tcBorders>
+              <w:top w:val="single" w:sz="4" w:space="0" w:color="auto"/>
+              <w:left w:val="single" w:sz="4" w:space="0" w:color="auto"/>
+              <w:bottom w:val="single" w:sz="4" w:space="0" w:color="auto"/>
+              <w:right w:val="single" w:sz="4" w:space="0" w:color="auto"/>
+            </w:tcBorders>
+            <w:vAlign w:val="center"/>
+          </w:tcPr>
+          <w:p>
+            <w:r>
+              <w:t>Si se llevó a cabo la búsqueda de manera exitosa</w:t>
             </w:r>
           </w:p>
         </w:tc>
@@ -3409,7 +6129,7 @@
   <w:style w:type="paragraph" w:default="1" w:styleId="Normal">
     <w:name w:val="Normal"/>
     <w:qFormat/>
-    <w:rsid w:val="00B97941"/>
+    <w:rsid w:val="00ED52BC"/>
   </w:style>
   <w:style w:type="character" w:default="1" w:styleId="Fuentedeprrafopredeter">
     <w:name w:val="Default Paragraph Font"/>

</xml_diff>